<commit_message>
Update doc files for open source release 10.2
Khiops guide: vérification des hyperlien, notamment pour les timesstamps (p 13)

Pour tous les guides, changement de www.khiops.com en https://khiops.org

Fabrication des .pdf avec le Export de Word (qui gère correctement les hyper-liens)

Ajout d'un .gitignore pour ne pas uploader les .pdf
</commit_message>
<xml_diff>
--- a/KhiopsCoclusteringGuide.docx
+++ b/KhiopsCoclusteringGuide.docx
@@ -140,32 +140,15 @@
           <w:sz w:val="24"/>
           <w:lang w:val="en-GB"/>
         </w:rPr>
-        <w:t xml:space="preserve">November </w:t>
-      </w:r>
-      <w:r>
-        <w:rPr>
-          <w:b/>
-          <w:noProof/>
+        <w:t>November 2023</w:t>
+      </w:r>
+      <w:r>
+        <w:rPr>
+          <w:b/>
           <w:sz w:val="24"/>
           <w:lang w:val="en-GB"/>
         </w:rPr>
-        <w:t>2</w:t>
-      </w:r>
-      <w:r>
-        <w:rPr>
-          <w:b/>
-          <w:sz w:val="24"/>
-          <w:lang w:val="en-GB"/>
-        </w:rPr>
         <w:fldChar w:fldCharType="end"/>
-      </w:r>
-      <w:r>
-        <w:rPr>
-          <w:b/>
-          <w:sz w:val="24"/>
-          <w:lang w:val="en-GB"/>
-        </w:rPr>
-        <w:t>023</w:t>
       </w:r>
     </w:p>
     <w:p>
@@ -1579,7 +1562,7 @@
     </w:p>
     <w:p>
       <w:pPr>
-        <w:pStyle w:val="TOC1"/>
+        <w:pStyle w:val="TM1"/>
         <w:tabs>
           <w:tab w:val="right" w:leader="dot" w:pos="10189"/>
         </w:tabs>
@@ -1610,10 +1593,10 @@
         </w:rPr>
         <w:fldChar w:fldCharType="separate"/>
       </w:r>
-      <w:hyperlink w:anchor="_Toc113636583" w:history="1">
-        <w:r>
-          <w:rPr>
-            <w:rStyle w:val="Hyperlink"/>
+      <w:hyperlink w:anchor="_Toc152159477" w:history="1">
+        <w:r>
+          <w:rPr>
+            <w:rStyle w:val="Lienhypertexte"/>
             <w:noProof/>
           </w:rPr>
           <w:t>1. Presentation</w:t>
@@ -1637,7 +1620,7 @@
             <w:noProof/>
             <w:webHidden/>
           </w:rPr>
-          <w:instrText xml:space="preserve"> PAGEREF _Toc113636583 \h </w:instrText>
+          <w:instrText xml:space="preserve"> PAGEREF _Toc152159477 \h </w:instrText>
         </w:r>
         <w:r>
           <w:rPr>
@@ -1670,7 +1653,7 @@
     </w:p>
     <w:p>
       <w:pPr>
-        <w:pStyle w:val="TOC1"/>
+        <w:pStyle w:val="TM1"/>
         <w:tabs>
           <w:tab w:val="right" w:leader="dot" w:pos="10189"/>
         </w:tabs>
@@ -1680,17 +1663,17 @@
           <w:lang w:val="fr-FR" w:eastAsia="fr-FR" w:bidi="ar-SA"/>
         </w:rPr>
       </w:pPr>
-      <w:hyperlink w:anchor="_Toc113636584" w:history="1">
-        <w:r>
-          <w:rPr>
-            <w:rStyle w:val="Hyperlink"/>
+      <w:hyperlink w:anchor="_Toc152159478" w:history="1">
+        <w:r>
+          <w:rPr>
+            <w:rStyle w:val="Lienhypertexte"/>
             <w:noProof/>
           </w:rPr>
           <w:t>2.</w:t>
         </w:r>
         <w:r>
           <w:rPr>
-            <w:rStyle w:val="Hyperlink"/>
+            <w:rStyle w:val="Lienhypertexte"/>
             <w:noProof/>
             <w:lang w:val="en-GB"/>
           </w:rPr>
@@ -1715,7 +1698,7 @@
             <w:noProof/>
             <w:webHidden/>
           </w:rPr>
-          <w:instrText xml:space="preserve"> PAGEREF _Toc113636584 \h </w:instrText>
+          <w:instrText xml:space="preserve"> PAGEREF _Toc152159478 \h </w:instrText>
         </w:r>
         <w:r>
           <w:rPr>
@@ -1735,7 +1718,7 @@
             <w:noProof/>
             <w:webHidden/>
           </w:rPr>
-          <w:t>5</w:t>
+          <w:t>4</w:t>
         </w:r>
         <w:r>
           <w:rPr>
@@ -1748,7 +1731,7 @@
     </w:p>
     <w:p>
       <w:pPr>
-        <w:pStyle w:val="TOC2"/>
+        <w:pStyle w:val="TM2"/>
         <w:tabs>
           <w:tab w:val="right" w:leader="dot" w:pos="10189"/>
         </w:tabs>
@@ -1758,17 +1741,17 @@
           <w:lang w:val="fr-FR" w:eastAsia="fr-FR" w:bidi="ar-SA"/>
         </w:rPr>
       </w:pPr>
-      <w:hyperlink w:anchor="_Toc113636585" w:history="1">
-        <w:r>
-          <w:rPr>
-            <w:rStyle w:val="Hyperlink"/>
+      <w:hyperlink w:anchor="_Toc152159479" w:history="1">
+        <w:r>
+          <w:rPr>
+            <w:rStyle w:val="Lienhypertexte"/>
             <w:noProof/>
           </w:rPr>
           <w:t>2.1.</w:t>
         </w:r>
         <w:r>
           <w:rPr>
-            <w:rStyle w:val="Hyperlink"/>
+            <w:rStyle w:val="Lienhypertexte"/>
             <w:noProof/>
             <w:lang w:val="en-GB"/>
           </w:rPr>
@@ -1793,7 +1776,7 @@
             <w:noProof/>
             <w:webHidden/>
           </w:rPr>
-          <w:instrText xml:space="preserve"> PAGEREF _Toc113636585 \h </w:instrText>
+          <w:instrText xml:space="preserve"> PAGEREF _Toc152159479 \h </w:instrText>
         </w:r>
         <w:r>
           <w:rPr>
@@ -1826,7 +1809,7 @@
     </w:p>
     <w:p>
       <w:pPr>
-        <w:pStyle w:val="TOC3"/>
+        <w:pStyle w:val="TM3"/>
         <w:tabs>
           <w:tab w:val="right" w:leader="dot" w:pos="10189"/>
         </w:tabs>
@@ -1836,10 +1819,10 @@
           <w:lang w:val="fr-FR" w:eastAsia="fr-FR" w:bidi="ar-SA"/>
         </w:rPr>
       </w:pPr>
-      <w:hyperlink w:anchor="_Toc113636586" w:history="1">
-        <w:r>
-          <w:rPr>
-            <w:rStyle w:val="Hyperlink"/>
+      <w:hyperlink w:anchor="_Toc152159480" w:history="1">
+        <w:r>
+          <w:rPr>
+            <w:rStyle w:val="Lienhypertexte"/>
             <w:noProof/>
           </w:rPr>
           <w:t>2.1.1. Build dictionary from data table</w:t>
@@ -1863,7 +1846,7 @@
             <w:noProof/>
             <w:webHidden/>
           </w:rPr>
-          <w:instrText xml:space="preserve"> PAGEREF _Toc113636586 \h </w:instrText>
+          <w:instrText xml:space="preserve"> PAGEREF _Toc152159480 \h </w:instrText>
         </w:r>
         <w:r>
           <w:rPr>
@@ -1883,7 +1866,7 @@
             <w:noProof/>
             <w:webHidden/>
           </w:rPr>
-          <w:t>6</w:t>
+          <w:t>5</w:t>
         </w:r>
         <w:r>
           <w:rPr>
@@ -1896,7 +1879,7 @@
     </w:p>
     <w:p>
       <w:pPr>
-        <w:pStyle w:val="TOC3"/>
+        <w:pStyle w:val="TM3"/>
         <w:tabs>
           <w:tab w:val="right" w:leader="dot" w:pos="10189"/>
         </w:tabs>
@@ -1906,10 +1889,10 @@
           <w:lang w:val="fr-FR" w:eastAsia="fr-FR" w:bidi="ar-SA"/>
         </w:rPr>
       </w:pPr>
-      <w:hyperlink w:anchor="_Toc113636587" w:history="1">
-        <w:r>
-          <w:rPr>
-            <w:rStyle w:val="Hyperlink"/>
+      <w:hyperlink w:anchor="_Toc152159481" w:history="1">
+        <w:r>
+          <w:rPr>
+            <w:rStyle w:val="Lienhypertexte"/>
             <w:noProof/>
           </w:rPr>
           <w:t>2.1.2. Reload dictionary file</w:t>
@@ -1933,7 +1916,7 @@
             <w:noProof/>
             <w:webHidden/>
           </w:rPr>
-          <w:instrText xml:space="preserve"> PAGEREF _Toc113636587 \h </w:instrText>
+          <w:instrText xml:space="preserve"> PAGEREF _Toc152159481 \h </w:instrText>
         </w:r>
         <w:r>
           <w:rPr>
@@ -1966,7 +1949,7 @@
     </w:p>
     <w:p>
       <w:pPr>
-        <w:pStyle w:val="TOC3"/>
+        <w:pStyle w:val="TM3"/>
         <w:tabs>
           <w:tab w:val="right" w:leader="dot" w:pos="10189"/>
         </w:tabs>
@@ -1976,10 +1959,10 @@
           <w:lang w:val="fr-FR" w:eastAsia="fr-FR" w:bidi="ar-SA"/>
         </w:rPr>
       </w:pPr>
-      <w:hyperlink w:anchor="_Toc113636588" w:history="1">
-        <w:r>
-          <w:rPr>
-            <w:rStyle w:val="Hyperlink"/>
+      <w:hyperlink w:anchor="_Toc152159482" w:history="1">
+        <w:r>
+          <w:rPr>
+            <w:rStyle w:val="Lienhypertexte"/>
             <w:noProof/>
           </w:rPr>
           <w:t>2.1.3. Dictionary file menu</w:t>
@@ -2003,7 +1986,7 @@
             <w:noProof/>
             <w:webHidden/>
           </w:rPr>
-          <w:instrText xml:space="preserve"> PAGEREF _Toc113636588 \h </w:instrText>
+          <w:instrText xml:space="preserve"> PAGEREF _Toc152159482 \h </w:instrText>
         </w:r>
         <w:r>
           <w:rPr>
@@ -2036,7 +2019,7 @@
     </w:p>
     <w:p>
       <w:pPr>
-        <w:pStyle w:val="TOC4"/>
+        <w:pStyle w:val="TM4"/>
         <w:tabs>
           <w:tab w:val="right" w:leader="dot" w:pos="10189"/>
         </w:tabs>
@@ -2046,17 +2029,17 @@
           <w:lang w:val="fr-FR" w:eastAsia="fr-FR" w:bidi="ar-SA"/>
         </w:rPr>
       </w:pPr>
-      <w:hyperlink w:anchor="_Toc113636589" w:history="1">
-        <w:r>
-          <w:rPr>
-            <w:rStyle w:val="Hyperlink"/>
+      <w:hyperlink w:anchor="_Toc152159483" w:history="1">
+        <w:r>
+          <w:rPr>
+            <w:rStyle w:val="Lienhypertexte"/>
             <w:noProof/>
           </w:rPr>
           <w:t>2.1.3.1.</w:t>
         </w:r>
         <w:r>
           <w:rPr>
-            <w:rStyle w:val="Hyperlink"/>
+            <w:rStyle w:val="Lienhypertexte"/>
             <w:noProof/>
             <w:lang w:val="en-GB"/>
           </w:rPr>
@@ -2081,7 +2064,7 @@
             <w:noProof/>
             <w:webHidden/>
           </w:rPr>
-          <w:instrText xml:space="preserve"> PAGEREF _Toc113636589 \h </w:instrText>
+          <w:instrText xml:space="preserve"> PAGEREF _Toc152159483 \h </w:instrText>
         </w:r>
         <w:r>
           <w:rPr>
@@ -2101,7 +2084,7 @@
             <w:noProof/>
             <w:webHidden/>
           </w:rPr>
-          <w:t>7</w:t>
+          <w:t>6</w:t>
         </w:r>
         <w:r>
           <w:rPr>
@@ -2114,7 +2097,7 @@
     </w:p>
     <w:p>
       <w:pPr>
-        <w:pStyle w:val="TOC4"/>
+        <w:pStyle w:val="TM4"/>
         <w:tabs>
           <w:tab w:val="right" w:leader="dot" w:pos="10189"/>
         </w:tabs>
@@ -2124,17 +2107,17 @@
           <w:lang w:val="fr-FR" w:eastAsia="fr-FR" w:bidi="ar-SA"/>
         </w:rPr>
       </w:pPr>
-      <w:hyperlink w:anchor="_Toc113636590" w:history="1">
-        <w:r>
-          <w:rPr>
-            <w:rStyle w:val="Hyperlink"/>
+      <w:hyperlink w:anchor="_Toc152159484" w:history="1">
+        <w:r>
+          <w:rPr>
+            <w:rStyle w:val="Lienhypertexte"/>
             <w:noProof/>
           </w:rPr>
           <w:t>2.1.3.2.</w:t>
         </w:r>
         <w:r>
           <w:rPr>
-            <w:rStyle w:val="Hyperlink"/>
+            <w:rStyle w:val="Lienhypertexte"/>
             <w:noProof/>
             <w:lang w:val="en-GB"/>
           </w:rPr>
@@ -2159,7 +2142,7 @@
             <w:noProof/>
             <w:webHidden/>
           </w:rPr>
-          <w:instrText xml:space="preserve"> PAGEREF _Toc113636590 \h </w:instrText>
+          <w:instrText xml:space="preserve"> PAGEREF _Toc152159484 \h </w:instrText>
         </w:r>
         <w:r>
           <w:rPr>
@@ -2179,7 +2162,7 @@
             <w:noProof/>
             <w:webHidden/>
           </w:rPr>
-          <w:t>7</w:t>
+          <w:t>6</w:t>
         </w:r>
         <w:r>
           <w:rPr>
@@ -2192,7 +2175,7 @@
     </w:p>
     <w:p>
       <w:pPr>
-        <w:pStyle w:val="TOC4"/>
+        <w:pStyle w:val="TM4"/>
         <w:tabs>
           <w:tab w:val="right" w:leader="dot" w:pos="10189"/>
         </w:tabs>
@@ -2202,17 +2185,17 @@
           <w:lang w:val="fr-FR" w:eastAsia="fr-FR" w:bidi="ar-SA"/>
         </w:rPr>
       </w:pPr>
-      <w:hyperlink w:anchor="_Toc113636591" w:history="1">
-        <w:r>
-          <w:rPr>
-            <w:rStyle w:val="Hyperlink"/>
+      <w:hyperlink w:anchor="_Toc152159485" w:history="1">
+        <w:r>
+          <w:rPr>
+            <w:rStyle w:val="Lienhypertexte"/>
             <w:noProof/>
           </w:rPr>
           <w:t>2.1.3.3.</w:t>
         </w:r>
         <w:r>
           <w:rPr>
-            <w:rStyle w:val="Hyperlink"/>
+            <w:rStyle w:val="Lienhypertexte"/>
             <w:noProof/>
             <w:lang w:val="en-GB"/>
           </w:rPr>
@@ -2237,7 +2220,7 @@
             <w:noProof/>
             <w:webHidden/>
           </w:rPr>
-          <w:instrText xml:space="preserve"> PAGEREF _Toc113636591 \h </w:instrText>
+          <w:instrText xml:space="preserve"> PAGEREF _Toc152159485 \h </w:instrText>
         </w:r>
         <w:r>
           <w:rPr>
@@ -2257,7 +2240,7 @@
             <w:noProof/>
             <w:webHidden/>
           </w:rPr>
-          <w:t>7</w:t>
+          <w:t>6</w:t>
         </w:r>
         <w:r>
           <w:rPr>
@@ -2270,7 +2253,7 @@
     </w:p>
     <w:p>
       <w:pPr>
-        <w:pStyle w:val="TOC4"/>
+        <w:pStyle w:val="TM4"/>
         <w:tabs>
           <w:tab w:val="right" w:leader="dot" w:pos="10189"/>
         </w:tabs>
@@ -2280,17 +2263,17 @@
           <w:lang w:val="fr-FR" w:eastAsia="fr-FR" w:bidi="ar-SA"/>
         </w:rPr>
       </w:pPr>
-      <w:hyperlink w:anchor="_Toc113636592" w:history="1">
-        <w:r>
-          <w:rPr>
-            <w:rStyle w:val="Hyperlink"/>
+      <w:hyperlink w:anchor="_Toc152159486" w:history="1">
+        <w:r>
+          <w:rPr>
+            <w:rStyle w:val="Lienhypertexte"/>
             <w:noProof/>
           </w:rPr>
           <w:t>2.1.3.4.</w:t>
         </w:r>
         <w:r>
           <w:rPr>
-            <w:rStyle w:val="Hyperlink"/>
+            <w:rStyle w:val="Lienhypertexte"/>
             <w:noProof/>
             <w:lang w:val="en-GB"/>
           </w:rPr>
@@ -2315,7 +2298,7 @@
             <w:noProof/>
             <w:webHidden/>
           </w:rPr>
-          <w:instrText xml:space="preserve"> PAGEREF _Toc113636592 \h </w:instrText>
+          <w:instrText xml:space="preserve"> PAGEREF _Toc152159486 \h </w:instrText>
         </w:r>
         <w:r>
           <w:rPr>
@@ -2335,7 +2318,7 @@
             <w:noProof/>
             <w:webHidden/>
           </w:rPr>
-          <w:t>7</w:t>
+          <w:t>6</w:t>
         </w:r>
         <w:r>
           <w:rPr>
@@ -2348,7 +2331,7 @@
     </w:p>
     <w:p>
       <w:pPr>
-        <w:pStyle w:val="TOC4"/>
+        <w:pStyle w:val="TM4"/>
         <w:tabs>
           <w:tab w:val="right" w:leader="dot" w:pos="10189"/>
         </w:tabs>
@@ -2358,17 +2341,17 @@
           <w:lang w:val="fr-FR" w:eastAsia="fr-FR" w:bidi="ar-SA"/>
         </w:rPr>
       </w:pPr>
-      <w:hyperlink w:anchor="_Toc113636593" w:history="1">
-        <w:r>
-          <w:rPr>
-            <w:rStyle w:val="Hyperlink"/>
+      <w:hyperlink w:anchor="_Toc152159487" w:history="1">
+        <w:r>
+          <w:rPr>
+            <w:rStyle w:val="Lienhypertexte"/>
             <w:noProof/>
           </w:rPr>
           <w:t>2.1.3.5.</w:t>
         </w:r>
         <w:r>
           <w:rPr>
-            <w:rStyle w:val="Hyperlink"/>
+            <w:rStyle w:val="Lienhypertexte"/>
             <w:noProof/>
             <w:lang w:val="en-GB"/>
           </w:rPr>
@@ -2393,7 +2376,7 @@
             <w:noProof/>
             <w:webHidden/>
           </w:rPr>
-          <w:instrText xml:space="preserve"> PAGEREF _Toc113636593 \h </w:instrText>
+          <w:instrText xml:space="preserve"> PAGEREF _Toc152159487 \h </w:instrText>
         </w:r>
         <w:r>
           <w:rPr>
@@ -2426,7 +2409,7 @@
     </w:p>
     <w:p>
       <w:pPr>
-        <w:pStyle w:val="TOC4"/>
+        <w:pStyle w:val="TM4"/>
         <w:tabs>
           <w:tab w:val="right" w:leader="dot" w:pos="10189"/>
         </w:tabs>
@@ -2436,17 +2419,17 @@
           <w:lang w:val="fr-FR" w:eastAsia="fr-FR" w:bidi="ar-SA"/>
         </w:rPr>
       </w:pPr>
-      <w:hyperlink w:anchor="_Toc113636594" w:history="1">
-        <w:r>
-          <w:rPr>
-            <w:rStyle w:val="Hyperlink"/>
+      <w:hyperlink w:anchor="_Toc152159488" w:history="1">
+        <w:r>
+          <w:rPr>
+            <w:rStyle w:val="Lienhypertexte"/>
             <w:noProof/>
           </w:rPr>
           <w:t>2.1.3.6.</w:t>
         </w:r>
         <w:r>
           <w:rPr>
-            <w:rStyle w:val="Hyperlink"/>
+            <w:rStyle w:val="Lienhypertexte"/>
             <w:noProof/>
             <w:lang w:val="en-GB"/>
           </w:rPr>
@@ -2454,14 +2437,14 @@
         </w:r>
         <w:r>
           <w:rPr>
-            <w:rStyle w:val="Hyperlink"/>
+            <w:rStyle w:val="Lienhypertexte"/>
             <w:noProof/>
           </w:rPr>
           <w:t>Dictionaries</w:t>
         </w:r>
         <w:r>
           <w:rPr>
-            <w:rStyle w:val="Hyperlink"/>
+            <w:rStyle w:val="Lienhypertexte"/>
             <w:noProof/>
             <w:lang w:val="en-GB"/>
           </w:rPr>
@@ -2486,7 +2469,7 @@
             <w:noProof/>
             <w:webHidden/>
           </w:rPr>
-          <w:instrText xml:space="preserve"> PAGEREF _Toc113636594 \h </w:instrText>
+          <w:instrText xml:space="preserve"> PAGEREF _Toc152159488 \h </w:instrText>
         </w:r>
         <w:r>
           <w:rPr>
@@ -2519,7 +2502,7 @@
     </w:p>
     <w:p>
       <w:pPr>
-        <w:pStyle w:val="TOC4"/>
+        <w:pStyle w:val="TM4"/>
         <w:tabs>
           <w:tab w:val="right" w:leader="dot" w:pos="10189"/>
         </w:tabs>
@@ -2529,17 +2512,17 @@
           <w:lang w:val="fr-FR" w:eastAsia="fr-FR" w:bidi="ar-SA"/>
         </w:rPr>
       </w:pPr>
-      <w:hyperlink w:anchor="_Toc113636595" w:history="1">
-        <w:r>
-          <w:rPr>
-            <w:rStyle w:val="Hyperlink"/>
+      <w:hyperlink w:anchor="_Toc152159489" w:history="1">
+        <w:r>
+          <w:rPr>
+            <w:rStyle w:val="Lienhypertexte"/>
             <w:noProof/>
           </w:rPr>
           <w:t>2.1.3.7.</w:t>
         </w:r>
         <w:r>
           <w:rPr>
-            <w:rStyle w:val="Hyperlink"/>
+            <w:rStyle w:val="Lienhypertexte"/>
             <w:noProof/>
             <w:lang w:val="en-GB"/>
           </w:rPr>
@@ -2564,7 +2547,7 @@
             <w:noProof/>
             <w:webHidden/>
           </w:rPr>
-          <w:instrText xml:space="preserve"> PAGEREF _Toc113636595 \h </w:instrText>
+          <w:instrText xml:space="preserve"> PAGEREF _Toc152159489 \h </w:instrText>
         </w:r>
         <w:r>
           <w:rPr>
@@ -2597,7 +2580,7 @@
     </w:p>
     <w:p>
       <w:pPr>
-        <w:pStyle w:val="TOC2"/>
+        <w:pStyle w:val="TM2"/>
         <w:tabs>
           <w:tab w:val="right" w:leader="dot" w:pos="10189"/>
         </w:tabs>
@@ -2607,17 +2590,17 @@
           <w:lang w:val="fr-FR" w:eastAsia="fr-FR" w:bidi="ar-SA"/>
         </w:rPr>
       </w:pPr>
-      <w:hyperlink w:anchor="_Toc113636596" w:history="1">
-        <w:r>
-          <w:rPr>
-            <w:rStyle w:val="Hyperlink"/>
+      <w:hyperlink w:anchor="_Toc152159490" w:history="1">
+        <w:r>
+          <w:rPr>
+            <w:rStyle w:val="Lienhypertexte"/>
             <w:noProof/>
           </w:rPr>
           <w:t>2.2.</w:t>
         </w:r>
         <w:r>
           <w:rPr>
-            <w:rStyle w:val="Hyperlink"/>
+            <w:rStyle w:val="Lienhypertexte"/>
             <w:noProof/>
             <w:lang w:val="en-GB"/>
           </w:rPr>
@@ -2642,7 +2625,7 @@
             <w:noProof/>
             <w:webHidden/>
           </w:rPr>
-          <w:instrText xml:space="preserve"> PAGEREF _Toc113636596 \h </w:instrText>
+          <w:instrText xml:space="preserve"> PAGEREF _Toc152159490 \h </w:instrText>
         </w:r>
         <w:r>
           <w:rPr>
@@ -2675,7 +2658,7 @@
     </w:p>
     <w:p>
       <w:pPr>
-        <w:pStyle w:val="TOC2"/>
+        <w:pStyle w:val="TM2"/>
         <w:tabs>
           <w:tab w:val="right" w:leader="dot" w:pos="10189"/>
         </w:tabs>
@@ -2685,10 +2668,10 @@
           <w:lang w:val="fr-FR" w:eastAsia="fr-FR" w:bidi="ar-SA"/>
         </w:rPr>
       </w:pPr>
-      <w:hyperlink w:anchor="_Toc113636597" w:history="1">
-        <w:r>
-          <w:rPr>
-            <w:rStyle w:val="Hyperlink"/>
+      <w:hyperlink w:anchor="_Toc152159491" w:history="1">
+        <w:r>
+          <w:rPr>
+            <w:rStyle w:val="Lienhypertexte"/>
             <w:noProof/>
           </w:rPr>
           <w:t>2.3. Parameters</w:t>
@@ -2712,7 +2695,7 @@
             <w:noProof/>
             <w:webHidden/>
           </w:rPr>
-          <w:instrText xml:space="preserve"> PAGEREF _Toc113636597 \h </w:instrText>
+          <w:instrText xml:space="preserve"> PAGEREF _Toc152159491 \h </w:instrText>
         </w:r>
         <w:r>
           <w:rPr>
@@ -2745,7 +2728,7 @@
     </w:p>
     <w:p>
       <w:pPr>
-        <w:pStyle w:val="TOC3"/>
+        <w:pStyle w:val="TM3"/>
         <w:tabs>
           <w:tab w:val="right" w:leader="dot" w:pos="10189"/>
         </w:tabs>
@@ -2755,10 +2738,10 @@
           <w:lang w:val="fr-FR" w:eastAsia="fr-FR" w:bidi="ar-SA"/>
         </w:rPr>
       </w:pPr>
-      <w:hyperlink w:anchor="_Toc113636598" w:history="1">
-        <w:r>
-          <w:rPr>
-            <w:rStyle w:val="Hyperlink"/>
+      <w:hyperlink w:anchor="_Toc152159492" w:history="1">
+        <w:r>
+          <w:rPr>
+            <w:rStyle w:val="Lienhypertexte"/>
             <w:noProof/>
           </w:rPr>
           <w:t>2.3.1. Coclustering parameters</w:t>
@@ -2782,7 +2765,7 @@
             <w:noProof/>
             <w:webHidden/>
           </w:rPr>
-          <w:instrText xml:space="preserve"> PAGEREF _Toc113636598 \h </w:instrText>
+          <w:instrText xml:space="preserve"> PAGEREF _Toc152159492 \h </w:instrText>
         </w:r>
         <w:r>
           <w:rPr>
@@ -2815,7 +2798,7 @@
     </w:p>
     <w:p>
       <w:pPr>
-        <w:pStyle w:val="TOC3"/>
+        <w:pStyle w:val="TM3"/>
         <w:tabs>
           <w:tab w:val="right" w:leader="dot" w:pos="10189"/>
         </w:tabs>
@@ -2825,10 +2808,10 @@
           <w:lang w:val="fr-FR" w:eastAsia="fr-FR" w:bidi="ar-SA"/>
         </w:rPr>
       </w:pPr>
-      <w:hyperlink w:anchor="_Toc113636599" w:history="1">
-        <w:r>
-          <w:rPr>
-            <w:rStyle w:val="Hyperlink"/>
+      <w:hyperlink w:anchor="_Toc152159493" w:history="1">
+        <w:r>
+          <w:rPr>
+            <w:rStyle w:val="Lienhypertexte"/>
             <w:noProof/>
           </w:rPr>
           <w:t>2.3.2. System parameters</w:t>
@@ -2852,7 +2835,7 @@
             <w:noProof/>
             <w:webHidden/>
           </w:rPr>
-          <w:instrText xml:space="preserve"> PAGEREF _Toc113636599 \h </w:instrText>
+          <w:instrText xml:space="preserve"> PAGEREF _Toc152159493 \h </w:instrText>
         </w:r>
         <w:r>
           <w:rPr>
@@ -2885,7 +2868,7 @@
     </w:p>
     <w:p>
       <w:pPr>
-        <w:pStyle w:val="TOC2"/>
+        <w:pStyle w:val="TM2"/>
         <w:tabs>
           <w:tab w:val="right" w:leader="dot" w:pos="10189"/>
         </w:tabs>
@@ -2895,10 +2878,10 @@
           <w:lang w:val="fr-FR" w:eastAsia="fr-FR" w:bidi="ar-SA"/>
         </w:rPr>
       </w:pPr>
-      <w:hyperlink w:anchor="_Toc113636600" w:history="1">
-        <w:r>
-          <w:rPr>
-            <w:rStyle w:val="Hyperlink"/>
+      <w:hyperlink w:anchor="_Toc152159494" w:history="1">
+        <w:r>
+          <w:rPr>
+            <w:rStyle w:val="Lienhypertexte"/>
             <w:noProof/>
           </w:rPr>
           <w:t>2.4. Results</w:t>
@@ -2922,7 +2905,7 @@
             <w:noProof/>
             <w:webHidden/>
           </w:rPr>
-          <w:instrText xml:space="preserve"> PAGEREF _Toc113636600 \h </w:instrText>
+          <w:instrText xml:space="preserve"> PAGEREF _Toc152159494 \h </w:instrText>
         </w:r>
         <w:r>
           <w:rPr>
@@ -2955,7 +2938,7 @@
     </w:p>
     <w:p>
       <w:pPr>
-        <w:pStyle w:val="TOC2"/>
+        <w:pStyle w:val="TM2"/>
         <w:tabs>
           <w:tab w:val="right" w:leader="dot" w:pos="10189"/>
         </w:tabs>
@@ -2965,10 +2948,10 @@
           <w:lang w:val="fr-FR" w:eastAsia="fr-FR" w:bidi="ar-SA"/>
         </w:rPr>
       </w:pPr>
-      <w:hyperlink w:anchor="_Toc113636601" w:history="1">
-        <w:r>
-          <w:rPr>
-            <w:rStyle w:val="Hyperlink"/>
+      <w:hyperlink w:anchor="_Toc152159495" w:history="1">
+        <w:r>
+          <w:rPr>
+            <w:rStyle w:val="Lienhypertexte"/>
             <w:noProof/>
           </w:rPr>
           <w:t>2.5. Tools</w:t>
@@ -2992,7 +2975,7 @@
             <w:noProof/>
             <w:webHidden/>
           </w:rPr>
-          <w:instrText xml:space="preserve"> PAGEREF _Toc113636601 \h </w:instrText>
+          <w:instrText xml:space="preserve"> PAGEREF _Toc152159495 \h </w:instrText>
         </w:r>
         <w:r>
           <w:rPr>
@@ -3025,7 +3008,7 @@
     </w:p>
     <w:p>
       <w:pPr>
-        <w:pStyle w:val="TOC3"/>
+        <w:pStyle w:val="TM3"/>
         <w:tabs>
           <w:tab w:val="right" w:leader="dot" w:pos="10189"/>
         </w:tabs>
@@ -3035,10 +3018,10 @@
           <w:lang w:val="fr-FR" w:eastAsia="fr-FR" w:bidi="ar-SA"/>
         </w:rPr>
       </w:pPr>
-      <w:hyperlink w:anchor="_Toc113636602" w:history="1">
-        <w:r>
-          <w:rPr>
-            <w:rStyle w:val="Hyperlink"/>
+      <w:hyperlink w:anchor="_Toc152159496" w:history="1">
+        <w:r>
+          <w:rPr>
+            <w:rStyle w:val="Lienhypertexte"/>
             <w:noProof/>
           </w:rPr>
           <w:t>2.5.1. Coclustering simplification</w:t>
@@ -3062,7 +3045,7 @@
             <w:noProof/>
             <w:webHidden/>
           </w:rPr>
-          <w:instrText xml:space="preserve"> PAGEREF _Toc113636602 \h </w:instrText>
+          <w:instrText xml:space="preserve"> PAGEREF _Toc152159496 \h </w:instrText>
         </w:r>
         <w:r>
           <w:rPr>
@@ -3095,7 +3078,7 @@
     </w:p>
     <w:p>
       <w:pPr>
-        <w:pStyle w:val="TOC4"/>
+        <w:pStyle w:val="TM4"/>
         <w:tabs>
           <w:tab w:val="right" w:leader="dot" w:pos="10189"/>
         </w:tabs>
@@ -3105,10 +3088,10 @@
           <w:lang w:val="fr-FR" w:eastAsia="fr-FR" w:bidi="ar-SA"/>
         </w:rPr>
       </w:pPr>
-      <w:hyperlink w:anchor="_Toc113636603" w:history="1">
-        <w:r>
-          <w:rPr>
-            <w:rStyle w:val="Hyperlink"/>
+      <w:hyperlink w:anchor="_Toc152159497" w:history="1">
+        <w:r>
+          <w:rPr>
+            <w:rStyle w:val="Lienhypertexte"/>
             <w:noProof/>
           </w:rPr>
           <w:t>2.5.1.1. Simplification parameters</w:t>
@@ -3132,7 +3115,7 @@
             <w:noProof/>
             <w:webHidden/>
           </w:rPr>
-          <w:instrText xml:space="preserve"> PAGEREF _Toc113636603 \h </w:instrText>
+          <w:instrText xml:space="preserve"> PAGEREF _Toc152159497 \h </w:instrText>
         </w:r>
         <w:r>
           <w:rPr>
@@ -3165,7 +3148,7 @@
     </w:p>
     <w:p>
       <w:pPr>
-        <w:pStyle w:val="TOC4"/>
+        <w:pStyle w:val="TM4"/>
         <w:tabs>
           <w:tab w:val="right" w:leader="dot" w:pos="10189"/>
         </w:tabs>
@@ -3175,10 +3158,10 @@
           <w:lang w:val="fr-FR" w:eastAsia="fr-FR" w:bidi="ar-SA"/>
         </w:rPr>
       </w:pPr>
-      <w:hyperlink w:anchor="_Toc113636604" w:history="1">
-        <w:r>
-          <w:rPr>
-            <w:rStyle w:val="Hyperlink"/>
+      <w:hyperlink w:anchor="_Toc152159498" w:history="1">
+        <w:r>
+          <w:rPr>
+            <w:rStyle w:val="Lienhypertexte"/>
             <w:noProof/>
           </w:rPr>
           <w:t>2.5.1.2. Results</w:t>
@@ -3202,7 +3185,7 @@
             <w:noProof/>
             <w:webHidden/>
           </w:rPr>
-          <w:instrText xml:space="preserve"> PAGEREF _Toc113636604 \h </w:instrText>
+          <w:instrText xml:space="preserve"> PAGEREF _Toc152159498 \h </w:instrText>
         </w:r>
         <w:r>
           <w:rPr>
@@ -3235,7 +3218,7 @@
     </w:p>
     <w:p>
       <w:pPr>
-        <w:pStyle w:val="TOC3"/>
+        <w:pStyle w:val="TM3"/>
         <w:tabs>
           <w:tab w:val="right" w:leader="dot" w:pos="10189"/>
         </w:tabs>
@@ -3245,10 +3228,10 @@
           <w:lang w:val="fr-FR" w:eastAsia="fr-FR" w:bidi="ar-SA"/>
         </w:rPr>
       </w:pPr>
-      <w:hyperlink w:anchor="_Toc113636605" w:history="1">
-        <w:r>
-          <w:rPr>
-            <w:rStyle w:val="Hyperlink"/>
+      <w:hyperlink w:anchor="_Toc152159499" w:history="1">
+        <w:r>
+          <w:rPr>
+            <w:rStyle w:val="Lienhypertexte"/>
             <w:noProof/>
           </w:rPr>
           <w:t>2.5.2. Cluster extraction</w:t>
@@ -3272,7 +3255,7 @@
             <w:noProof/>
             <w:webHidden/>
           </w:rPr>
-          <w:instrText xml:space="preserve"> PAGEREF _Toc113636605 \h </w:instrText>
+          <w:instrText xml:space="preserve"> PAGEREF _Toc152159499 \h </w:instrText>
         </w:r>
         <w:r>
           <w:rPr>
@@ -3305,7 +3288,7 @@
     </w:p>
     <w:p>
       <w:pPr>
-        <w:pStyle w:val="TOC4"/>
+        <w:pStyle w:val="TM4"/>
         <w:tabs>
           <w:tab w:val="right" w:leader="dot" w:pos="10189"/>
         </w:tabs>
@@ -3315,10 +3298,10 @@
           <w:lang w:val="fr-FR" w:eastAsia="fr-FR" w:bidi="ar-SA"/>
         </w:rPr>
       </w:pPr>
-      <w:hyperlink w:anchor="_Toc113636606" w:history="1">
-        <w:r>
-          <w:rPr>
-            <w:rStyle w:val="Hyperlink"/>
+      <w:hyperlink w:anchor="_Toc152159500" w:history="1">
+        <w:r>
+          <w:rPr>
+            <w:rStyle w:val="Lienhypertexte"/>
             <w:noProof/>
           </w:rPr>
           <w:t>2.5.2.1. Simplification parameters</w:t>
@@ -3342,7 +3325,7 @@
             <w:noProof/>
             <w:webHidden/>
           </w:rPr>
-          <w:instrText xml:space="preserve"> PAGEREF _Toc113636606 \h </w:instrText>
+          <w:instrText xml:space="preserve"> PAGEREF _Toc152159500 \h </w:instrText>
         </w:r>
         <w:r>
           <w:rPr>
@@ -3375,7 +3358,7 @@
     </w:p>
     <w:p>
       <w:pPr>
-        <w:pStyle w:val="TOC4"/>
+        <w:pStyle w:val="TM4"/>
         <w:tabs>
           <w:tab w:val="right" w:leader="dot" w:pos="10189"/>
         </w:tabs>
@@ -3385,10 +3368,10 @@
           <w:lang w:val="fr-FR" w:eastAsia="fr-FR" w:bidi="ar-SA"/>
         </w:rPr>
       </w:pPr>
-      <w:hyperlink w:anchor="_Toc113636607" w:history="1">
-        <w:r>
-          <w:rPr>
-            <w:rStyle w:val="Hyperlink"/>
+      <w:hyperlink w:anchor="_Toc152159501" w:history="1">
+        <w:r>
+          <w:rPr>
+            <w:rStyle w:val="Lienhypertexte"/>
             <w:noProof/>
           </w:rPr>
           <w:t>2.5.2.2. Cluster parameters</w:t>
@@ -3412,7 +3395,7 @@
             <w:noProof/>
             <w:webHidden/>
           </w:rPr>
-          <w:instrText xml:space="preserve"> PAGEREF _Toc113636607 \h </w:instrText>
+          <w:instrText xml:space="preserve"> PAGEREF _Toc152159501 \h </w:instrText>
         </w:r>
         <w:r>
           <w:rPr>
@@ -3445,7 +3428,7 @@
     </w:p>
     <w:p>
       <w:pPr>
-        <w:pStyle w:val="TOC4"/>
+        <w:pStyle w:val="TM4"/>
         <w:tabs>
           <w:tab w:val="right" w:leader="dot" w:pos="10189"/>
         </w:tabs>
@@ -3455,10 +3438,10 @@
           <w:lang w:val="fr-FR" w:eastAsia="fr-FR" w:bidi="ar-SA"/>
         </w:rPr>
       </w:pPr>
-      <w:hyperlink w:anchor="_Toc113636608" w:history="1">
-        <w:r>
-          <w:rPr>
-            <w:rStyle w:val="Hyperlink"/>
+      <w:hyperlink w:anchor="_Toc152159502" w:history="1">
+        <w:r>
+          <w:rPr>
+            <w:rStyle w:val="Lienhypertexte"/>
             <w:noProof/>
           </w:rPr>
           <w:t>2.5.2.3. Results</w:t>
@@ -3482,7 +3465,7 @@
             <w:noProof/>
             <w:webHidden/>
           </w:rPr>
-          <w:instrText xml:space="preserve"> PAGEREF _Toc113636608 \h </w:instrText>
+          <w:instrText xml:space="preserve"> PAGEREF _Toc152159502 \h </w:instrText>
         </w:r>
         <w:r>
           <w:rPr>
@@ -3515,7 +3498,7 @@
     </w:p>
     <w:p>
       <w:pPr>
-        <w:pStyle w:val="TOC3"/>
+        <w:pStyle w:val="TM3"/>
         <w:tabs>
           <w:tab w:val="right" w:leader="dot" w:pos="10189"/>
         </w:tabs>
@@ -3525,10 +3508,10 @@
           <w:lang w:val="fr-FR" w:eastAsia="fr-FR" w:bidi="ar-SA"/>
         </w:rPr>
       </w:pPr>
-      <w:hyperlink w:anchor="_Toc113636609" w:history="1">
-        <w:r>
-          <w:rPr>
-            <w:rStyle w:val="Hyperlink"/>
+      <w:hyperlink w:anchor="_Toc152159503" w:history="1">
+        <w:r>
+          <w:rPr>
+            <w:rStyle w:val="Lienhypertexte"/>
             <w:noProof/>
           </w:rPr>
           <w:t>2.5.3. Prepare deployment</w:t>
@@ -3552,7 +3535,7 @@
             <w:noProof/>
             <w:webHidden/>
           </w:rPr>
-          <w:instrText xml:space="preserve"> PAGEREF _Toc113636609 \h </w:instrText>
+          <w:instrText xml:space="preserve"> PAGEREF _Toc152159503 \h </w:instrText>
         </w:r>
         <w:r>
           <w:rPr>
@@ -3585,7 +3568,7 @@
     </w:p>
     <w:p>
       <w:pPr>
-        <w:pStyle w:val="TOC4"/>
+        <w:pStyle w:val="TM4"/>
         <w:tabs>
           <w:tab w:val="right" w:leader="dot" w:pos="10189"/>
         </w:tabs>
@@ -3595,10 +3578,10 @@
           <w:lang w:val="fr-FR" w:eastAsia="fr-FR" w:bidi="ar-SA"/>
         </w:rPr>
       </w:pPr>
-      <w:hyperlink w:anchor="_Toc113636610" w:history="1">
-        <w:r>
-          <w:rPr>
-            <w:rStyle w:val="Hyperlink"/>
+      <w:hyperlink w:anchor="_Toc152159504" w:history="1">
+        <w:r>
+          <w:rPr>
+            <w:rStyle w:val="Lienhypertexte"/>
             <w:noProof/>
           </w:rPr>
           <w:t>2.5.3.1. Simplification parameters</w:t>
@@ -3622,7 +3605,7 @@
             <w:noProof/>
             <w:webHidden/>
           </w:rPr>
-          <w:instrText xml:space="preserve"> PAGEREF _Toc113636610 \h </w:instrText>
+          <w:instrText xml:space="preserve"> PAGEREF _Toc152159504 \h </w:instrText>
         </w:r>
         <w:r>
           <w:rPr>
@@ -3655,7 +3638,7 @@
     </w:p>
     <w:p>
       <w:pPr>
-        <w:pStyle w:val="TOC4"/>
+        <w:pStyle w:val="TM4"/>
         <w:tabs>
           <w:tab w:val="right" w:leader="dot" w:pos="10189"/>
         </w:tabs>
@@ -3665,10 +3648,10 @@
           <w:lang w:val="fr-FR" w:eastAsia="fr-FR" w:bidi="ar-SA"/>
         </w:rPr>
       </w:pPr>
-      <w:hyperlink w:anchor="_Toc113636611" w:history="1">
-        <w:r>
-          <w:rPr>
-            <w:rStyle w:val="Hyperlink"/>
+      <w:hyperlink w:anchor="_Toc152159505" w:history="1">
+        <w:r>
+          <w:rPr>
+            <w:rStyle w:val="Lienhypertexte"/>
             <w:noProof/>
           </w:rPr>
           <w:t>2.5.3.2. Deployment parameters</w:t>
@@ -3692,7 +3675,7 @@
             <w:noProof/>
             <w:webHidden/>
           </w:rPr>
-          <w:instrText xml:space="preserve"> PAGEREF _Toc113636611 \h </w:instrText>
+          <w:instrText xml:space="preserve"> PAGEREF _Toc152159505 \h </w:instrText>
         </w:r>
         <w:r>
           <w:rPr>
@@ -3725,7 +3708,7 @@
     </w:p>
     <w:p>
       <w:pPr>
-        <w:pStyle w:val="TOC4"/>
+        <w:pStyle w:val="TM4"/>
         <w:tabs>
           <w:tab w:val="right" w:leader="dot" w:pos="10189"/>
         </w:tabs>
@@ -3735,10 +3718,10 @@
           <w:lang w:val="fr-FR" w:eastAsia="fr-FR" w:bidi="ar-SA"/>
         </w:rPr>
       </w:pPr>
-      <w:hyperlink w:anchor="_Toc113636612" w:history="1">
-        <w:r>
-          <w:rPr>
-            <w:rStyle w:val="Hyperlink"/>
+      <w:hyperlink w:anchor="_Toc152159506" w:history="1">
+        <w:r>
+          <w:rPr>
+            <w:rStyle w:val="Lienhypertexte"/>
             <w:noProof/>
           </w:rPr>
           <w:t>2.5.3.3. Results</w:t>
@@ -3762,7 +3745,7 @@
             <w:noProof/>
             <w:webHidden/>
           </w:rPr>
-          <w:instrText xml:space="preserve"> PAGEREF _Toc113636612 \h </w:instrText>
+          <w:instrText xml:space="preserve"> PAGEREF _Toc152159506 \h </w:instrText>
         </w:r>
         <w:r>
           <w:rPr>
@@ -3795,7 +3778,7 @@
     </w:p>
     <w:p>
       <w:pPr>
-        <w:pStyle w:val="TOC2"/>
+        <w:pStyle w:val="TM2"/>
         <w:tabs>
           <w:tab w:val="right" w:leader="dot" w:pos="10189"/>
         </w:tabs>
@@ -3805,10 +3788,10 @@
           <w:lang w:val="fr-FR" w:eastAsia="fr-FR" w:bidi="ar-SA"/>
         </w:rPr>
       </w:pPr>
-      <w:hyperlink w:anchor="_Toc113636613" w:history="1">
-        <w:r>
-          <w:rPr>
-            <w:rStyle w:val="Hyperlink"/>
+      <w:hyperlink w:anchor="_Toc152159507" w:history="1">
+        <w:r>
+          <w:rPr>
+            <w:rStyle w:val="Lienhypertexte"/>
             <w:noProof/>
           </w:rPr>
           <w:t>2.6. Help</w:t>
@@ -3832,7 +3815,7 @@
             <w:noProof/>
             <w:webHidden/>
           </w:rPr>
-          <w:instrText xml:space="preserve"> PAGEREF _Toc113636613 \h </w:instrText>
+          <w:instrText xml:space="preserve"> PAGEREF _Toc152159507 \h </w:instrText>
         </w:r>
         <w:r>
           <w:rPr>
@@ -3865,7 +3848,7 @@
     </w:p>
     <w:p>
       <w:pPr>
-        <w:pStyle w:val="TOC1"/>
+        <w:pStyle w:val="TM1"/>
         <w:tabs>
           <w:tab w:val="right" w:leader="dot" w:pos="10189"/>
         </w:tabs>
@@ -3875,17 +3858,17 @@
           <w:lang w:val="fr-FR" w:eastAsia="fr-FR" w:bidi="ar-SA"/>
         </w:rPr>
       </w:pPr>
-      <w:hyperlink w:anchor="_Toc113636614" w:history="1">
-        <w:r>
-          <w:rPr>
-            <w:rStyle w:val="Hyperlink"/>
+      <w:hyperlink w:anchor="_Toc152159508" w:history="1">
+        <w:r>
+          <w:rPr>
+            <w:rStyle w:val="Lienhypertexte"/>
             <w:noProof/>
           </w:rPr>
           <w:t>3.</w:t>
         </w:r>
         <w:r>
           <w:rPr>
-            <w:rStyle w:val="Hyperlink"/>
+            <w:rStyle w:val="Lienhypertexte"/>
             <w:noProof/>
             <w:lang w:val="en-GB"/>
           </w:rPr>
@@ -3910,7 +3893,7 @@
             <w:noProof/>
             <w:webHidden/>
           </w:rPr>
-          <w:instrText xml:space="preserve"> PAGEREF _Toc113636614 \h </w:instrText>
+          <w:instrText xml:space="preserve"> PAGEREF _Toc152159508 \h </w:instrText>
         </w:r>
         <w:r>
           <w:rPr>
@@ -3943,7 +3926,7 @@
     </w:p>
     <w:p>
       <w:pPr>
-        <w:pStyle w:val="TOC2"/>
+        <w:pStyle w:val="TM2"/>
         <w:tabs>
           <w:tab w:val="right" w:leader="dot" w:pos="10189"/>
         </w:tabs>
@@ -3953,17 +3936,17 @@
           <w:lang w:val="fr-FR" w:eastAsia="fr-FR" w:bidi="ar-SA"/>
         </w:rPr>
       </w:pPr>
-      <w:hyperlink w:anchor="_Toc113636615" w:history="1">
-        <w:r>
-          <w:rPr>
-            <w:rStyle w:val="Hyperlink"/>
+      <w:hyperlink w:anchor="_Toc152159509" w:history="1">
+        <w:r>
+          <w:rPr>
+            <w:rStyle w:val="Lienhypertexte"/>
             <w:noProof/>
           </w:rPr>
           <w:t>3.1.</w:t>
         </w:r>
         <w:r>
           <w:rPr>
-            <w:rStyle w:val="Hyperlink"/>
+            <w:rStyle w:val="Lienhypertexte"/>
             <w:noProof/>
             <w:lang w:val="en-GB"/>
           </w:rPr>
@@ -3988,7 +3971,7 @@
             <w:noProof/>
             <w:webHidden/>
           </w:rPr>
-          <w:instrText xml:space="preserve"> PAGEREF _Toc113636615 \h </w:instrText>
+          <w:instrText xml:space="preserve"> PAGEREF _Toc152159509 \h </w:instrText>
         </w:r>
         <w:r>
           <w:rPr>
@@ -4021,7 +4004,7 @@
     </w:p>
     <w:p>
       <w:pPr>
-        <w:pStyle w:val="TOC3"/>
+        <w:pStyle w:val="TM3"/>
         <w:tabs>
           <w:tab w:val="right" w:leader="dot" w:pos="10189"/>
         </w:tabs>
@@ -4031,10 +4014,10 @@
           <w:lang w:val="fr-FR" w:eastAsia="fr-FR" w:bidi="ar-SA"/>
         </w:rPr>
       </w:pPr>
-      <w:hyperlink w:anchor="_Toc113636616" w:history="1">
-        <w:r>
-          <w:rPr>
-            <w:rStyle w:val="Hyperlink"/>
+      <w:hyperlink w:anchor="_Toc152159510" w:history="1">
+        <w:r>
+          <w:rPr>
+            <w:rStyle w:val="Lienhypertexte"/>
             <w:noProof/>
           </w:rPr>
           <w:t>3.1.1. Register and replay a batch scenario</w:t>
@@ -4058,7 +4041,7 @@
             <w:noProof/>
             <w:webHidden/>
           </w:rPr>
-          <w:instrText xml:space="preserve"> PAGEREF _Toc113636616 \h </w:instrText>
+          <w:instrText xml:space="preserve"> PAGEREF _Toc152159510 \h </w:instrText>
         </w:r>
         <w:r>
           <w:rPr>
@@ -4091,7 +4074,7 @@
     </w:p>
     <w:p>
       <w:pPr>
-        <w:pStyle w:val="TOC3"/>
+        <w:pStyle w:val="TM3"/>
         <w:tabs>
           <w:tab w:val="right" w:leader="dot" w:pos="10189"/>
         </w:tabs>
@@ -4101,10 +4084,10 @@
           <w:lang w:val="fr-FR" w:eastAsia="fr-FR" w:bidi="ar-SA"/>
         </w:rPr>
       </w:pPr>
-      <w:hyperlink w:anchor="_Toc113636617" w:history="1">
-        <w:r>
-          <w:rPr>
-            <w:rStyle w:val="Hyperlink"/>
+      <w:hyperlink w:anchor="_Toc152159511" w:history="1">
+        <w:r>
+          <w:rPr>
+            <w:rStyle w:val="Lienhypertexte"/>
             <w:noProof/>
           </w:rPr>
           <w:t>3.1.2. Integration in a program to industrialize a data analysis process</w:t>
@@ -4128,7 +4111,7 @@
             <w:noProof/>
             <w:webHidden/>
           </w:rPr>
-          <w:instrText xml:space="preserve"> PAGEREF _Toc113636617 \h </w:instrText>
+          <w:instrText xml:space="preserve"> PAGEREF _Toc152159511 \h </w:instrText>
         </w:r>
         <w:r>
           <w:rPr>
@@ -4161,7 +4144,7 @@
     </w:p>
     <w:p>
       <w:pPr>
-        <w:pStyle w:val="TOC3"/>
+        <w:pStyle w:val="TM3"/>
         <w:tabs>
           <w:tab w:val="right" w:leader="dot" w:pos="10189"/>
         </w:tabs>
@@ -4171,10 +4154,10 @@
           <w:lang w:val="fr-FR" w:eastAsia="fr-FR" w:bidi="ar-SA"/>
         </w:rPr>
       </w:pPr>
-      <w:hyperlink w:anchor="_Toc113636618" w:history="1">
-        <w:r>
-          <w:rPr>
-            <w:rStyle w:val="Hyperlink"/>
+      <w:hyperlink w:anchor="_Toc152159512" w:history="1">
+        <w:r>
+          <w:rPr>
+            <w:rStyle w:val="Lienhypertexte"/>
             <w:noProof/>
           </w:rPr>
           <w:t>3.1.3. List of command line options</w:t>
@@ -4198,7 +4181,7 @@
             <w:noProof/>
             <w:webHidden/>
           </w:rPr>
-          <w:instrText xml:space="preserve"> PAGEREF _Toc113636618 \h </w:instrText>
+          <w:instrText xml:space="preserve"> PAGEREF _Toc152159512 \h </w:instrText>
         </w:r>
         <w:r>
           <w:rPr>
@@ -4231,7 +4214,7 @@
     </w:p>
     <w:p>
       <w:pPr>
-        <w:pStyle w:val="TOC2"/>
+        <w:pStyle w:val="TM2"/>
         <w:tabs>
           <w:tab w:val="right" w:leader="dot" w:pos="10189"/>
         </w:tabs>
@@ -4241,17 +4224,17 @@
           <w:lang w:val="fr-FR" w:eastAsia="fr-FR" w:bidi="ar-SA"/>
         </w:rPr>
       </w:pPr>
-      <w:hyperlink w:anchor="_Toc113636619" w:history="1">
-        <w:r>
-          <w:rPr>
-            <w:rStyle w:val="Hyperlink"/>
+      <w:hyperlink w:anchor="_Toc152159513" w:history="1">
+        <w:r>
+          <w:rPr>
+            <w:rStyle w:val="Lienhypertexte"/>
             <w:noProof/>
           </w:rPr>
           <w:t>3.2.</w:t>
         </w:r>
         <w:r>
           <w:rPr>
-            <w:rStyle w:val="Hyperlink"/>
+            <w:rStyle w:val="Lienhypertexte"/>
             <w:noProof/>
             <w:lang w:val="en-GB"/>
           </w:rPr>
@@ -4276,7 +4259,7 @@
             <w:noProof/>
             <w:webHidden/>
           </w:rPr>
-          <w:instrText xml:space="preserve"> PAGEREF _Toc113636619 \h </w:instrText>
+          <w:instrText xml:space="preserve"> PAGEREF _Toc152159513 \h </w:instrText>
         </w:r>
         <w:r>
           <w:rPr>
@@ -4309,7 +4292,7 @@
     </w:p>
     <w:p>
       <w:pPr>
-        <w:pStyle w:val="TOC2"/>
+        <w:pStyle w:val="TM2"/>
         <w:tabs>
           <w:tab w:val="right" w:leader="dot" w:pos="10189"/>
         </w:tabs>
@@ -4319,17 +4302,17 @@
           <w:lang w:val="fr-FR" w:eastAsia="fr-FR" w:bidi="ar-SA"/>
         </w:rPr>
       </w:pPr>
-      <w:hyperlink w:anchor="_Toc113636620" w:history="1">
-        <w:r>
-          <w:rPr>
-            <w:rStyle w:val="Hyperlink"/>
+      <w:hyperlink w:anchor="_Toc152159514" w:history="1">
+        <w:r>
+          <w:rPr>
+            <w:rStyle w:val="Lienhypertexte"/>
             <w:noProof/>
           </w:rPr>
           <w:t>3.3.</w:t>
         </w:r>
         <w:r>
           <w:rPr>
-            <w:rStyle w:val="Hyperlink"/>
+            <w:rStyle w:val="Lienhypertexte"/>
             <w:noProof/>
             <w:lang w:val="en-GB"/>
           </w:rPr>
@@ -4354,7 +4337,7 @@
             <w:noProof/>
             <w:webHidden/>
           </w:rPr>
-          <w:instrText xml:space="preserve"> PAGEREF _Toc113636620 \h </w:instrText>
+          <w:instrText xml:space="preserve"> PAGEREF _Toc152159514 \h </w:instrText>
         </w:r>
         <w:r>
           <w:rPr>
@@ -4387,7 +4370,7 @@
     </w:p>
     <w:p>
       <w:pPr>
-        <w:pStyle w:val="TOC2"/>
+        <w:pStyle w:val="TM2"/>
         <w:tabs>
           <w:tab w:val="right" w:leader="dot" w:pos="10189"/>
         </w:tabs>
@@ -4397,17 +4380,17 @@
           <w:lang w:val="fr-FR" w:eastAsia="fr-FR" w:bidi="ar-SA"/>
         </w:rPr>
       </w:pPr>
-      <w:hyperlink w:anchor="_Toc113636621" w:history="1">
-        <w:r>
-          <w:rPr>
-            <w:rStyle w:val="Hyperlink"/>
+      <w:hyperlink w:anchor="_Toc152159515" w:history="1">
+        <w:r>
+          <w:rPr>
+            <w:rStyle w:val="Lienhypertexte"/>
             <w:noProof/>
           </w:rPr>
           <w:t>3.4.</w:t>
         </w:r>
         <w:r>
           <w:rPr>
-            <w:rStyle w:val="Hyperlink"/>
+            <w:rStyle w:val="Lienhypertexte"/>
             <w:noProof/>
             <w:lang w:val="en-GB"/>
           </w:rPr>
@@ -4432,7 +4415,7 @@
             <w:noProof/>
             <w:webHidden/>
           </w:rPr>
-          <w:instrText xml:space="preserve"> PAGEREF _Toc113636621 \h </w:instrText>
+          <w:instrText xml:space="preserve"> PAGEREF _Toc152159515 \h </w:instrText>
         </w:r>
         <w:r>
           <w:rPr>
@@ -4465,7 +4448,7 @@
     </w:p>
     <w:p>
       <w:pPr>
-        <w:pStyle w:val="TOC1"/>
+        <w:pStyle w:val="TM1"/>
         <w:tabs>
           <w:tab w:val="right" w:leader="dot" w:pos="10189"/>
         </w:tabs>
@@ -4475,10 +4458,10 @@
           <w:lang w:val="fr-FR" w:eastAsia="fr-FR" w:bidi="ar-SA"/>
         </w:rPr>
       </w:pPr>
-      <w:hyperlink w:anchor="_Toc113636622" w:history="1">
-        <w:r>
-          <w:rPr>
-            <w:rStyle w:val="Hyperlink"/>
+      <w:hyperlink w:anchor="_Toc152159516" w:history="1">
+        <w:r>
+          <w:rPr>
+            <w:rStyle w:val="Lienhypertexte"/>
             <w:noProof/>
           </w:rPr>
           <w:t>4. Appendix : coclustering report format</w:t>
@@ -4502,7 +4485,7 @@
             <w:noProof/>
             <w:webHidden/>
           </w:rPr>
-          <w:instrText xml:space="preserve"> PAGEREF _Toc113636622 \h </w:instrText>
+          <w:instrText xml:space="preserve"> PAGEREF _Toc152159516 \h </w:instrText>
         </w:r>
         <w:r>
           <w:rPr>
@@ -4535,7 +4518,7 @@
     </w:p>
     <w:p>
       <w:pPr>
-        <w:pStyle w:val="Heading1"/>
+        <w:pStyle w:val="Titre1"/>
       </w:pPr>
       <w:r>
         <w:rPr>
@@ -4564,7 +4547,7 @@
       <w:r>
         <w:instrText xml:space="preserve">AUTONUMLGL </w:instrText>
       </w:r>
-      <w:bookmarkStart w:id="0" w:name="_Toc113636583"/>
+      <w:bookmarkStart w:id="0" w:name="_Toc152159477"/>
       <w:r>
         <w:rPr>
           <w:lang w:val="en-GB"/>
@@ -5545,7 +5528,179 @@
     </w:p>
     <w:p>
       <w:pPr>
-        <w:pStyle w:val="Heading1"/>
+        <w:pStyle w:val="Titre1"/>
+        <w:keepNext/>
+        <w:rPr>
+          <w:lang w:val="en-GB"/>
+        </w:rPr>
+      </w:pPr>
+      <w:r>
+        <w:rPr>
+          <w:lang w:val="en-GB"/>
+        </w:rPr>
+        <w:fldChar w:fldCharType="begin"/>
+      </w:r>
+      <w:r>
+        <w:rPr>
+          <w:lang w:val="en-GB"/>
+        </w:rPr>
+        <w:instrText xml:space="preserve">AUTONUMLGL </w:instrText>
+      </w:r>
+      <w:bookmarkStart w:id="1" w:name="_Toc315079718"/>
+      <w:bookmarkStart w:id="2" w:name="_Toc152159478"/>
+      <w:r>
+        <w:rPr>
+          <w:lang w:val="en-GB"/>
+        </w:rPr>
+        <w:fldChar w:fldCharType="end"/>
+      </w:r>
+      <w:r>
+        <w:rPr>
+          <w:lang w:val="en-GB"/>
+        </w:rPr>
+        <w:t xml:space="preserve"> </w:t>
+      </w:r>
+      <w:bookmarkEnd w:id="1"/>
+      <w:r>
+        <w:rPr>
+          <w:lang w:val="en-GB"/>
+        </w:rPr>
+        <w:t>Training</w:t>
+      </w:r>
+      <w:r>
+        <w:rPr>
+          <w:lang w:val="en-GB"/>
+        </w:rPr>
+        <w:t xml:space="preserve"> a </w:t>
+      </w:r>
+      <w:proofErr w:type="spellStart"/>
+      <w:r>
+        <w:rPr>
+          <w:lang w:val="en-GB"/>
+        </w:rPr>
+        <w:t>coclustering</w:t>
+      </w:r>
+      <w:bookmarkEnd w:id="2"/>
+      <w:proofErr w:type="spellEnd"/>
+    </w:p>
+    <w:p>
+      <w:pPr>
+        <w:pStyle w:val="Texte"/>
+        <w:ind w:left="0"/>
+        <w:rPr>
+          <w:lang w:val="en-GB"/>
+        </w:rPr>
+      </w:pPr>
+      <w:r>
+        <w:rPr>
+          <w:lang w:val="en-GB"/>
+        </w:rPr>
+        <w:t xml:space="preserve">The main window, named </w:t>
+      </w:r>
+      <w:proofErr w:type="spellStart"/>
+      <w:r>
+        <w:rPr>
+          <w:i/>
+          <w:iCs/>
+          <w:lang w:val="en-GB"/>
+        </w:rPr>
+        <w:t>Khiops</w:t>
+      </w:r>
+      <w:proofErr w:type="spellEnd"/>
+      <w:r>
+        <w:rPr>
+          <w:i/>
+          <w:iCs/>
+          <w:lang w:val="en-GB"/>
+        </w:rPr>
+        <w:t xml:space="preserve"> </w:t>
+      </w:r>
+      <w:proofErr w:type="spellStart"/>
+      <w:r>
+        <w:rPr>
+          <w:i/>
+          <w:iCs/>
+          <w:lang w:val="en-GB"/>
+        </w:rPr>
+        <w:t>Coclustering</w:t>
+      </w:r>
+      <w:proofErr w:type="spellEnd"/>
+      <w:r>
+        <w:rPr>
+          <w:lang w:val="en-GB"/>
+        </w:rPr>
+        <w:t xml:space="preserve">, </w:t>
+      </w:r>
+      <w:r>
+        <w:rPr>
+          <w:lang w:val="en-GB"/>
+        </w:rPr>
+        <w:t>enable</w:t>
+      </w:r>
+      <w:r>
+        <w:rPr>
+          <w:lang w:val="en-GB"/>
+        </w:rPr>
+        <w:t>s</w:t>
+      </w:r>
+      <w:r>
+        <w:rPr>
+          <w:lang w:val="en-GB"/>
+        </w:rPr>
+        <w:t xml:space="preserve"> the construction of a </w:t>
+      </w:r>
+      <w:proofErr w:type="spellStart"/>
+      <w:r>
+        <w:rPr>
+          <w:lang w:val="en-GB"/>
+        </w:rPr>
+        <w:t>coclustering</w:t>
+      </w:r>
+      <w:proofErr w:type="spellEnd"/>
+      <w:r>
+        <w:rPr>
+          <w:lang w:val="en-GB"/>
+        </w:rPr>
+        <w:t xml:space="preserve"> model f</w:t>
+      </w:r>
+      <w:r>
+        <w:rPr>
+          <w:lang w:val="en-GB"/>
+        </w:rPr>
+        <w:t xml:space="preserve">rom </w:t>
+      </w:r>
+      <w:proofErr w:type="spellStart"/>
+      <w:r>
+        <w:rPr>
+          <w:lang w:val="en-GB"/>
+        </w:rPr>
+        <w:t>coclustering</w:t>
+      </w:r>
+      <w:proofErr w:type="spellEnd"/>
+      <w:r>
+        <w:rPr>
+          <w:lang w:val="en-GB"/>
+        </w:rPr>
+        <w:t xml:space="preserve"> parameters, mainly from a data dictionary, a database, and the specification of </w:t>
+      </w:r>
+      <w:proofErr w:type="spellStart"/>
+      <w:r>
+        <w:rPr>
+          <w:lang w:val="en-GB"/>
+        </w:rPr>
+        <w:t>coclustering</w:t>
+      </w:r>
+      <w:proofErr w:type="spellEnd"/>
+      <w:r>
+        <w:rPr>
+          <w:lang w:val="en-GB"/>
+        </w:rPr>
+        <w:t xml:space="preserve"> variables.</w:t>
+      </w:r>
+    </w:p>
+    <w:p>
+      <w:pPr>
+        <w:pStyle w:val="Titre2"/>
         <w:keepNext/>
         <w:rPr>
           <w:lang w:val="en-GB"/>
@@ -5564,180 +5719,8 @@
         </w:rPr>
         <w:instrText xml:space="preserve">AUTONUMLGL </w:instrText>
       </w:r>
-      <w:bookmarkStart w:id="1" w:name="_Toc315079718"/>
-      <w:bookmarkStart w:id="2" w:name="_Toc113636584"/>
-      <w:r>
-        <w:rPr>
-          <w:lang w:val="en-GB"/>
-        </w:rPr>
-        <w:fldChar w:fldCharType="end"/>
-      </w:r>
-      <w:r>
-        <w:rPr>
-          <w:lang w:val="en-GB"/>
-        </w:rPr>
-        <w:t xml:space="preserve"> </w:t>
-      </w:r>
-      <w:bookmarkEnd w:id="1"/>
-      <w:r>
-        <w:rPr>
-          <w:lang w:val="en-GB"/>
-        </w:rPr>
-        <w:t>Training</w:t>
-      </w:r>
-      <w:r>
-        <w:rPr>
-          <w:lang w:val="en-GB"/>
-        </w:rPr>
-        <w:t xml:space="preserve"> a </w:t>
-      </w:r>
-      <w:proofErr w:type="spellStart"/>
-      <w:r>
-        <w:rPr>
-          <w:lang w:val="en-GB"/>
-        </w:rPr>
-        <w:t>coclustering</w:t>
-      </w:r>
-      <w:bookmarkEnd w:id="2"/>
-      <w:proofErr w:type="spellEnd"/>
-    </w:p>
-    <w:p>
-      <w:pPr>
-        <w:pStyle w:val="Texte"/>
-        <w:ind w:left="0"/>
-        <w:rPr>
-          <w:lang w:val="en-GB"/>
-        </w:rPr>
-      </w:pPr>
-      <w:r>
-        <w:rPr>
-          <w:lang w:val="en-GB"/>
-        </w:rPr>
-        <w:t xml:space="preserve">The main window, named </w:t>
-      </w:r>
-      <w:proofErr w:type="spellStart"/>
-      <w:r>
-        <w:rPr>
-          <w:i/>
-          <w:iCs/>
-          <w:lang w:val="en-GB"/>
-        </w:rPr>
-        <w:t>Khiops</w:t>
-      </w:r>
-      <w:proofErr w:type="spellEnd"/>
-      <w:r>
-        <w:rPr>
-          <w:i/>
-          <w:iCs/>
-          <w:lang w:val="en-GB"/>
-        </w:rPr>
-        <w:t xml:space="preserve"> </w:t>
-      </w:r>
-      <w:proofErr w:type="spellStart"/>
-      <w:r>
-        <w:rPr>
-          <w:i/>
-          <w:iCs/>
-          <w:lang w:val="en-GB"/>
-        </w:rPr>
-        <w:t>Coclustering</w:t>
-      </w:r>
-      <w:proofErr w:type="spellEnd"/>
-      <w:r>
-        <w:rPr>
-          <w:lang w:val="en-GB"/>
-        </w:rPr>
-        <w:t xml:space="preserve">, </w:t>
-      </w:r>
-      <w:r>
-        <w:rPr>
-          <w:lang w:val="en-GB"/>
-        </w:rPr>
-        <w:t>enable</w:t>
-      </w:r>
-      <w:r>
-        <w:rPr>
-          <w:lang w:val="en-GB"/>
-        </w:rPr>
-        <w:t>s</w:t>
-      </w:r>
-      <w:r>
-        <w:rPr>
-          <w:lang w:val="en-GB"/>
-        </w:rPr>
-        <w:t xml:space="preserve"> the construction of a </w:t>
-      </w:r>
-      <w:proofErr w:type="spellStart"/>
-      <w:r>
-        <w:rPr>
-          <w:lang w:val="en-GB"/>
-        </w:rPr>
-        <w:t>coclustering</w:t>
-      </w:r>
-      <w:proofErr w:type="spellEnd"/>
-      <w:r>
-        <w:rPr>
-          <w:lang w:val="en-GB"/>
-        </w:rPr>
-        <w:t xml:space="preserve"> model f</w:t>
-      </w:r>
-      <w:r>
-        <w:rPr>
-          <w:lang w:val="en-GB"/>
-        </w:rPr>
-        <w:t xml:space="preserve">rom </w:t>
-      </w:r>
-      <w:proofErr w:type="spellStart"/>
-      <w:r>
-        <w:rPr>
-          <w:lang w:val="en-GB"/>
-        </w:rPr>
-        <w:t>coclustering</w:t>
-      </w:r>
-      <w:proofErr w:type="spellEnd"/>
-      <w:r>
-        <w:rPr>
-          <w:lang w:val="en-GB"/>
-        </w:rPr>
-        <w:t xml:space="preserve"> parameters, mainly from a data dictionary, a database, and the specification of </w:t>
-      </w:r>
-      <w:proofErr w:type="spellStart"/>
-      <w:r>
-        <w:rPr>
-          <w:lang w:val="en-GB"/>
-        </w:rPr>
-        <w:t>coclustering</w:t>
-      </w:r>
-      <w:proofErr w:type="spellEnd"/>
-      <w:r>
-        <w:rPr>
-          <w:lang w:val="en-GB"/>
-        </w:rPr>
-        <w:t xml:space="preserve"> variables.</w:t>
-      </w:r>
-    </w:p>
-    <w:p>
-      <w:pPr>
-        <w:pStyle w:val="Heading2"/>
-        <w:keepNext/>
-        <w:rPr>
-          <w:lang w:val="en-GB"/>
-        </w:rPr>
-      </w:pPr>
-      <w:r>
-        <w:rPr>
-          <w:lang w:val="en-GB"/>
-        </w:rPr>
-        <w:fldChar w:fldCharType="begin"/>
-      </w:r>
-      <w:r>
-        <w:rPr>
-          <w:lang w:val="en-GB"/>
-        </w:rPr>
-        <w:instrText xml:space="preserve">AUTONUMLGL </w:instrText>
-      </w:r>
       <w:bookmarkStart w:id="3" w:name="_Toc315183090"/>
-      <w:bookmarkStart w:id="4" w:name="_Toc113636585"/>
+      <w:bookmarkStart w:id="4" w:name="_Toc152159479"/>
       <w:r>
         <w:rPr>
           <w:lang w:val="en-GB"/>
@@ -6269,17 +6252,16 @@
     </w:p>
     <w:p>
       <w:pPr>
-        <w:pStyle w:val="Heading3"/>
-      </w:pPr>
-      <w:r>
-        <w:lastRenderedPageBreak/>
+        <w:pStyle w:val="Titre3"/>
+      </w:pPr>
+      <w:r>
         <w:fldChar w:fldCharType="begin"/>
       </w:r>
       <w:r>
         <w:instrText xml:space="preserve">AUTONUMLGL </w:instrText>
       </w:r>
       <w:bookmarkStart w:id="5" w:name="_Toc380495392"/>
-      <w:bookmarkStart w:id="6" w:name="_Toc113636586"/>
+      <w:bookmarkStart w:id="6" w:name="_Toc152159480"/>
       <w:r>
         <w:fldChar w:fldCharType="end"/>
       </w:r>
@@ -6360,6 +6342,7 @@
         <w:rPr>
           <w:lang w:val="en-GB"/>
         </w:rPr>
+        <w:lastRenderedPageBreak/>
         <w:t xml:space="preserve">This action opens a </w:t>
       </w:r>
       <w:r>
@@ -6756,7 +6739,7 @@
     </w:p>
     <w:p>
       <w:pPr>
-        <w:pStyle w:val="Heading3"/>
+        <w:pStyle w:val="Titre3"/>
       </w:pPr>
       <w:r>
         <w:fldChar w:fldCharType="begin"/>
@@ -6765,7 +6748,7 @@
         <w:instrText xml:space="preserve">AUTONUMLGL </w:instrText>
       </w:r>
       <w:bookmarkStart w:id="7" w:name="_Toc380495391"/>
-      <w:bookmarkStart w:id="8" w:name="_Toc113636587"/>
+      <w:bookmarkStart w:id="8" w:name="_Toc152159481"/>
       <w:r>
         <w:fldChar w:fldCharType="end"/>
       </w:r>
@@ -6856,7 +6839,7 @@
     </w:p>
     <w:p>
       <w:pPr>
-        <w:pStyle w:val="Heading3"/>
+        <w:pStyle w:val="Titre3"/>
       </w:pPr>
       <w:r>
         <w:fldChar w:fldCharType="begin"/>
@@ -6865,7 +6848,7 @@
         <w:instrText xml:space="preserve">AUTONUMLGL </w:instrText>
       </w:r>
       <w:bookmarkStart w:id="9" w:name="_Toc380495393"/>
-      <w:bookmarkStart w:id="10" w:name="_Toc113636588"/>
+      <w:bookmarkStart w:id="10" w:name="_Toc152159482"/>
       <w:r>
         <w:fldChar w:fldCharType="end"/>
       </w:r>
@@ -6943,7 +6926,268 @@
     </w:p>
     <w:p>
       <w:pPr>
-        <w:pStyle w:val="Heading4"/>
+        <w:pStyle w:val="Titre4"/>
+        <w:rPr>
+          <w:lang w:val="en-GB"/>
+        </w:rPr>
+      </w:pPr>
+      <w:r>
+        <w:rPr>
+          <w:lang w:val="en-GB"/>
+        </w:rPr>
+        <w:fldChar w:fldCharType="begin"/>
+      </w:r>
+      <w:r>
+        <w:rPr>
+          <w:lang w:val="en-GB"/>
+        </w:rPr>
+        <w:instrText xml:space="preserve">AUTONUMLGL </w:instrText>
+      </w:r>
+      <w:bookmarkStart w:id="11" w:name="_Toc380495394"/>
+      <w:bookmarkStart w:id="12" w:name="_Toc152159483"/>
+      <w:r>
+        <w:rPr>
+          <w:lang w:val="en-GB"/>
+        </w:rPr>
+        <w:fldChar w:fldCharType="end"/>
+      </w:r>
+      <w:r>
+        <w:rPr>
+          <w:lang w:val="en-GB"/>
+        </w:rPr>
+        <w:t xml:space="preserve"> Open</w:t>
+      </w:r>
+      <w:bookmarkEnd w:id="11"/>
+      <w:bookmarkEnd w:id="12"/>
+    </w:p>
+    <w:p>
+      <w:pPr>
+        <w:pStyle w:val="Texte"/>
+        <w:ind w:left="0"/>
+        <w:rPr>
+          <w:lang w:val="en-GB"/>
+        </w:rPr>
+      </w:pPr>
+      <w:r>
+        <w:rPr>
+          <w:lang w:val="en-GB"/>
+        </w:rPr>
+        <w:t>An open dialog</w:t>
+      </w:r>
+      <w:r>
+        <w:rPr>
+          <w:lang w:val="en-GB"/>
+        </w:rPr>
+        <w:t xml:space="preserve"> box</w:t>
+      </w:r>
+      <w:r>
+        <w:rPr>
+          <w:lang w:val="en-GB"/>
+        </w:rPr>
+        <w:t xml:space="preserve"> asks the name of the dictionary file to open.</w:t>
+      </w:r>
+    </w:p>
+    <w:p>
+      <w:pPr>
+        <w:pStyle w:val="Texte"/>
+        <w:ind w:left="0"/>
+        <w:rPr>
+          <w:lang w:val="en-GB"/>
+        </w:rPr>
+      </w:pPr>
+      <w:r>
+        <w:rPr>
+          <w:lang w:val="en-GB"/>
+        </w:rPr>
+        <w:t>In case of invalid dictionary file, the current dictionaries are kept in memory.</w:t>
+      </w:r>
+    </w:p>
+    <w:p>
+      <w:pPr>
+        <w:pStyle w:val="Titre4"/>
+        <w:rPr>
+          <w:lang w:val="en-GB"/>
+        </w:rPr>
+      </w:pPr>
+      <w:r>
+        <w:rPr>
+          <w:lang w:val="en-GB"/>
+        </w:rPr>
+        <w:fldChar w:fldCharType="begin"/>
+      </w:r>
+      <w:r>
+        <w:rPr>
+          <w:lang w:val="en-GB"/>
+        </w:rPr>
+        <w:instrText xml:space="preserve">AUTONUMLGL </w:instrText>
+      </w:r>
+      <w:bookmarkStart w:id="13" w:name="_Toc380495395"/>
+      <w:bookmarkStart w:id="14" w:name="_Toc152159484"/>
+      <w:r>
+        <w:rPr>
+          <w:lang w:val="en-GB"/>
+        </w:rPr>
+        <w:fldChar w:fldCharType="end"/>
+      </w:r>
+      <w:r>
+        <w:rPr>
+          <w:lang w:val="en-GB"/>
+        </w:rPr>
+        <w:t xml:space="preserve"> Close</w:t>
+      </w:r>
+      <w:bookmarkEnd w:id="13"/>
+      <w:bookmarkEnd w:id="14"/>
+    </w:p>
+    <w:p>
+      <w:pPr>
+        <w:pStyle w:val="Texte"/>
+        <w:ind w:left="0"/>
+        <w:rPr>
+          <w:lang w:val="en-GB"/>
+        </w:rPr>
+      </w:pPr>
+      <w:r>
+        <w:rPr>
+          <w:lang w:val="en-GB"/>
+        </w:rPr>
+        <w:t>The dictionaries are removed (from memory only). The potential pending modifications are lost if they have not been saved.</w:t>
+      </w:r>
+    </w:p>
+    <w:p>
+      <w:pPr>
+        <w:pStyle w:val="Titre4"/>
+        <w:rPr>
+          <w:lang w:val="en-GB"/>
+        </w:rPr>
+      </w:pPr>
+      <w:r>
+        <w:rPr>
+          <w:lang w:val="en-GB"/>
+        </w:rPr>
+        <w:fldChar w:fldCharType="begin"/>
+      </w:r>
+      <w:r>
+        <w:rPr>
+          <w:lang w:val="en-GB"/>
+        </w:rPr>
+        <w:instrText xml:space="preserve">AUTONUMLGL </w:instrText>
+      </w:r>
+      <w:bookmarkStart w:id="15" w:name="_Toc380495396"/>
+      <w:bookmarkStart w:id="16" w:name="_Toc152159485"/>
+      <w:r>
+        <w:rPr>
+          <w:lang w:val="en-GB"/>
+        </w:rPr>
+        <w:fldChar w:fldCharType="end"/>
+      </w:r>
+      <w:r>
+        <w:rPr>
+          <w:lang w:val="en-GB"/>
+        </w:rPr>
+        <w:t xml:space="preserve"> Save</w:t>
+      </w:r>
+      <w:bookmarkEnd w:id="15"/>
+      <w:bookmarkEnd w:id="16"/>
+    </w:p>
+    <w:p>
+      <w:pPr>
+        <w:pStyle w:val="Texte"/>
+        <w:ind w:left="0"/>
+        <w:rPr>
+          <w:lang w:val="en-GB"/>
+        </w:rPr>
+      </w:pPr>
+      <w:r>
+        <w:rPr>
+          <w:lang w:val="en-GB"/>
+        </w:rPr>
+        <w:t>The memory dictionaries are saved under the current dictionary file.</w:t>
+      </w:r>
+    </w:p>
+    <w:p>
+      <w:pPr>
+        <w:pStyle w:val="Titre4"/>
+        <w:rPr>
+          <w:lang w:val="en-GB"/>
+        </w:rPr>
+      </w:pPr>
+      <w:r>
+        <w:rPr>
+          <w:lang w:val="en-GB"/>
+        </w:rPr>
+        <w:fldChar w:fldCharType="begin"/>
+      </w:r>
+      <w:r>
+        <w:rPr>
+          <w:lang w:val="en-GB"/>
+        </w:rPr>
+        <w:instrText xml:space="preserve">AUTONUMLGL </w:instrText>
+      </w:r>
+      <w:bookmarkStart w:id="17" w:name="_Toc380495397"/>
+      <w:bookmarkStart w:id="18" w:name="_Toc152159486"/>
+      <w:r>
+        <w:rPr>
+          <w:lang w:val="en-GB"/>
+        </w:rPr>
+        <w:fldChar w:fldCharType="end"/>
+      </w:r>
+      <w:r>
+        <w:rPr>
+          <w:lang w:val="en-GB"/>
+        </w:rPr>
+        <w:t xml:space="preserve"> Save </w:t>
+      </w:r>
+      <w:bookmarkEnd w:id="17"/>
+      <w:r>
+        <w:rPr>
+          <w:lang w:val="en-GB"/>
+        </w:rPr>
+        <w:t>as</w:t>
+      </w:r>
+      <w:bookmarkEnd w:id="18"/>
+    </w:p>
+    <w:p>
+      <w:pPr>
+        <w:pStyle w:val="Texte"/>
+        <w:ind w:left="0"/>
+        <w:rPr>
+          <w:lang w:val="en-GB"/>
+        </w:rPr>
+      </w:pPr>
+      <w:r>
+        <w:rPr>
+          <w:lang w:val="en-GB"/>
+        </w:rPr>
+        <w:t>A save dialog</w:t>
+      </w:r>
+      <w:r>
+        <w:rPr>
+          <w:lang w:val="en-GB"/>
+        </w:rPr>
+        <w:t xml:space="preserve"> box</w:t>
+      </w:r>
+      <w:r>
+        <w:rPr>
+          <w:lang w:val="en-GB"/>
+        </w:rPr>
+        <w:t xml:space="preserve"> ask</w:t>
+      </w:r>
+      <w:r>
+        <w:rPr>
+          <w:lang w:val="en-GB"/>
+        </w:rPr>
+        <w:t>s</w:t>
+      </w:r>
+      <w:r>
+        <w:rPr>
+          <w:lang w:val="en-GB"/>
+        </w:rPr>
+        <w:t xml:space="preserve"> the name of the dictionary file to save.</w:t>
+      </w:r>
+    </w:p>
+    <w:p>
+      <w:pPr>
+        <w:pStyle w:val="Titre4"/>
         <w:rPr>
           <w:lang w:val="en-GB"/>
         </w:rPr>
@@ -6961,8 +7205,8 @@
         </w:rPr>
         <w:instrText xml:space="preserve">AUTONUMLGL </w:instrText>
       </w:r>
-      <w:bookmarkStart w:id="11" w:name="_Toc380495394"/>
-      <w:bookmarkStart w:id="12" w:name="_Toc113636589"/>
+      <w:bookmarkStart w:id="19" w:name="_Toc525201680"/>
+      <w:bookmarkStart w:id="20" w:name="_Toc152159487"/>
       <w:r>
         <w:rPr>
           <w:lang w:val="en-GB"/>
@@ -6973,10 +7217,16 @@
         <w:rPr>
           <w:lang w:val="en-GB"/>
         </w:rPr>
-        <w:t xml:space="preserve"> Open</w:t>
-      </w:r>
-      <w:bookmarkEnd w:id="11"/>
-      <w:bookmarkEnd w:id="12"/>
+        <w:t xml:space="preserve"> </w:t>
+      </w:r>
+      <w:r>
+        <w:rPr>
+          <w:lang w:val="en-GB"/>
+        </w:rPr>
+        <w:t>Export as JSON</w:t>
+      </w:r>
+      <w:bookmarkEnd w:id="19"/>
+      <w:bookmarkEnd w:id="20"/>
     </w:p>
     <w:p>
       <w:pPr>
@@ -6990,7 +7240,7 @@
         <w:rPr>
           <w:lang w:val="en-GB"/>
         </w:rPr>
-        <w:t>An open dialog</w:t>
+        <w:t>A save dialog</w:t>
       </w:r>
       <w:r>
         <w:rPr>
@@ -7002,27 +7252,58 @@
         <w:rPr>
           <w:lang w:val="en-GB"/>
         </w:rPr>
-        <w:t xml:space="preserve"> asks the name of the dictionary file to open.</w:t>
-      </w:r>
-    </w:p>
-    <w:p>
-      <w:pPr>
-        <w:pStyle w:val="Texte"/>
-        <w:ind w:left="0"/>
-        <w:rPr>
-          <w:lang w:val="en-GB"/>
-        </w:rPr>
-      </w:pPr>
-      <w:r>
-        <w:rPr>
-          <w:lang w:val="en-GB"/>
-        </w:rPr>
-        <w:t>In case of invalid dictionary file, the current dictionaries are kept in memory.</w:t>
-      </w:r>
-    </w:p>
-    <w:p>
-      <w:pPr>
-        <w:pStyle w:val="Heading4"/>
+        <w:t xml:space="preserve"> ask</w:t>
+      </w:r>
+      <w:r>
+        <w:rPr>
+          <w:lang w:val="en-GB"/>
+        </w:rPr>
+        <w:t>s</w:t>
+      </w:r>
+      <w:r>
+        <w:rPr>
+          <w:lang w:val="en-GB"/>
+        </w:rPr>
+        <w:t xml:space="preserve"> the name of the </w:t>
+      </w:r>
+      <w:r>
+        <w:rPr>
+          <w:lang w:val="en-GB"/>
+        </w:rPr>
+        <w:t>JSON file to export the dictionaries under a JSON format</w:t>
+      </w:r>
+      <w:r>
+        <w:rPr>
+          <w:lang w:val="en-GB"/>
+        </w:rPr>
+        <w:t xml:space="preserve">, with </w:t>
+      </w:r>
+      <w:proofErr w:type="gramStart"/>
+      <w:r>
+        <w:rPr>
+          <w:lang w:val="en-GB"/>
+        </w:rPr>
+        <w:t>a .</w:t>
+      </w:r>
+      <w:proofErr w:type="spellStart"/>
+      <w:r>
+        <w:rPr>
+          <w:lang w:val="en-GB"/>
+        </w:rPr>
+        <w:t>kdicj</w:t>
+      </w:r>
+      <w:proofErr w:type="spellEnd"/>
+      <w:proofErr w:type="gramEnd"/>
+      <w:r>
+        <w:rPr>
+          <w:lang w:val="en-GB"/>
+        </w:rPr>
+        <w:t xml:space="preserve"> extension.</w:t>
+      </w:r>
+    </w:p>
+    <w:p>
+      <w:pPr>
+        <w:pStyle w:val="Titre4"/>
         <w:rPr>
           <w:lang w:val="en-GB"/>
         </w:rPr>
@@ -7039,306 +7320,8 @@
         </w:rPr>
         <w:instrText xml:space="preserve">AUTONUMLGL </w:instrText>
       </w:r>
-      <w:bookmarkStart w:id="13" w:name="_Toc380495395"/>
-      <w:bookmarkStart w:id="14" w:name="_Toc113636590"/>
-      <w:r>
-        <w:rPr>
-          <w:lang w:val="en-GB"/>
-        </w:rPr>
-        <w:fldChar w:fldCharType="end"/>
-      </w:r>
-      <w:r>
-        <w:rPr>
-          <w:lang w:val="en-GB"/>
-        </w:rPr>
-        <w:t xml:space="preserve"> Close</w:t>
-      </w:r>
-      <w:bookmarkEnd w:id="13"/>
-      <w:bookmarkEnd w:id="14"/>
-    </w:p>
-    <w:p>
-      <w:pPr>
-        <w:pStyle w:val="Texte"/>
-        <w:ind w:left="0"/>
-        <w:rPr>
-          <w:lang w:val="en-GB"/>
-        </w:rPr>
-      </w:pPr>
-      <w:r>
-        <w:rPr>
-          <w:lang w:val="en-GB"/>
-        </w:rPr>
-        <w:t>The dictionaries are removed (from memory only). The potential pending modifications are lost if they have not been saved.</w:t>
-      </w:r>
-    </w:p>
-    <w:p>
-      <w:pPr>
-        <w:pStyle w:val="Heading4"/>
-        <w:rPr>
-          <w:lang w:val="en-GB"/>
-        </w:rPr>
-      </w:pPr>
-      <w:r>
-        <w:rPr>
-          <w:lang w:val="en-GB"/>
-        </w:rPr>
-        <w:fldChar w:fldCharType="begin"/>
-      </w:r>
-      <w:r>
-        <w:rPr>
-          <w:lang w:val="en-GB"/>
-        </w:rPr>
-        <w:instrText xml:space="preserve">AUTONUMLGL </w:instrText>
-      </w:r>
-      <w:bookmarkStart w:id="15" w:name="_Toc380495396"/>
-      <w:bookmarkStart w:id="16" w:name="_Toc113636591"/>
-      <w:r>
-        <w:rPr>
-          <w:lang w:val="en-GB"/>
-        </w:rPr>
-        <w:fldChar w:fldCharType="end"/>
-      </w:r>
-      <w:r>
-        <w:rPr>
-          <w:lang w:val="en-GB"/>
-        </w:rPr>
-        <w:t xml:space="preserve"> Save</w:t>
-      </w:r>
-      <w:bookmarkEnd w:id="15"/>
-      <w:bookmarkEnd w:id="16"/>
-    </w:p>
-    <w:p>
-      <w:pPr>
-        <w:pStyle w:val="Texte"/>
-        <w:ind w:left="0"/>
-        <w:rPr>
-          <w:lang w:val="en-GB"/>
-        </w:rPr>
-      </w:pPr>
-      <w:r>
-        <w:rPr>
-          <w:lang w:val="en-GB"/>
-        </w:rPr>
-        <w:t>The memory dictionaries are saved under the current dictionary file.</w:t>
-      </w:r>
-    </w:p>
-    <w:p>
-      <w:pPr>
-        <w:pStyle w:val="Heading4"/>
-        <w:rPr>
-          <w:lang w:val="en-GB"/>
-        </w:rPr>
-      </w:pPr>
-      <w:r>
-        <w:rPr>
-          <w:lang w:val="en-GB"/>
-        </w:rPr>
-        <w:fldChar w:fldCharType="begin"/>
-      </w:r>
-      <w:r>
-        <w:rPr>
-          <w:lang w:val="en-GB"/>
-        </w:rPr>
-        <w:instrText xml:space="preserve">AUTONUMLGL </w:instrText>
-      </w:r>
-      <w:bookmarkStart w:id="17" w:name="_Toc380495397"/>
-      <w:bookmarkStart w:id="18" w:name="_Toc113636592"/>
-      <w:r>
-        <w:rPr>
-          <w:lang w:val="en-GB"/>
-        </w:rPr>
-        <w:fldChar w:fldCharType="end"/>
-      </w:r>
-      <w:r>
-        <w:rPr>
-          <w:lang w:val="en-GB"/>
-        </w:rPr>
-        <w:t xml:space="preserve"> Save </w:t>
-      </w:r>
-      <w:bookmarkEnd w:id="17"/>
-      <w:r>
-        <w:rPr>
-          <w:lang w:val="en-GB"/>
-        </w:rPr>
-        <w:t>as</w:t>
-      </w:r>
-      <w:bookmarkEnd w:id="18"/>
-    </w:p>
-    <w:p>
-      <w:pPr>
-        <w:pStyle w:val="Texte"/>
-        <w:ind w:left="0"/>
-        <w:rPr>
-          <w:lang w:val="en-GB"/>
-        </w:rPr>
-      </w:pPr>
-      <w:r>
-        <w:rPr>
-          <w:lang w:val="en-GB"/>
-        </w:rPr>
-        <w:t>A save dialog</w:t>
-      </w:r>
-      <w:r>
-        <w:rPr>
-          <w:lang w:val="en-GB"/>
-        </w:rPr>
-        <w:t xml:space="preserve"> box</w:t>
-      </w:r>
-      <w:r>
-        <w:rPr>
-          <w:lang w:val="en-GB"/>
-        </w:rPr>
-        <w:t xml:space="preserve"> ask</w:t>
-      </w:r>
-      <w:r>
-        <w:rPr>
-          <w:lang w:val="en-GB"/>
-        </w:rPr>
-        <w:t>s</w:t>
-      </w:r>
-      <w:r>
-        <w:rPr>
-          <w:lang w:val="en-GB"/>
-        </w:rPr>
-        <w:t xml:space="preserve"> the name of the dictionary file to save.</w:t>
-      </w:r>
-    </w:p>
-    <w:p>
-      <w:pPr>
-        <w:pStyle w:val="Heading4"/>
-        <w:rPr>
-          <w:lang w:val="en-GB"/>
-        </w:rPr>
-      </w:pPr>
-      <w:r>
-        <w:rPr>
-          <w:lang w:val="en-GB"/>
-        </w:rPr>
-        <w:fldChar w:fldCharType="begin"/>
-      </w:r>
-      <w:r>
-        <w:rPr>
-          <w:lang w:val="en-GB"/>
-        </w:rPr>
-        <w:instrText xml:space="preserve">AUTONUMLGL </w:instrText>
-      </w:r>
-      <w:bookmarkStart w:id="19" w:name="_Toc525201680"/>
-      <w:bookmarkStart w:id="20" w:name="_Toc113636593"/>
-      <w:r>
-        <w:rPr>
-          <w:lang w:val="en-GB"/>
-        </w:rPr>
-        <w:fldChar w:fldCharType="end"/>
-      </w:r>
-      <w:r>
-        <w:rPr>
-          <w:lang w:val="en-GB"/>
-        </w:rPr>
-        <w:t xml:space="preserve"> </w:t>
-      </w:r>
-      <w:r>
-        <w:rPr>
-          <w:lang w:val="en-GB"/>
-        </w:rPr>
-        <w:t>Export as JSON</w:t>
-      </w:r>
-      <w:bookmarkEnd w:id="19"/>
-      <w:bookmarkEnd w:id="20"/>
-    </w:p>
-    <w:p>
-      <w:pPr>
-        <w:pStyle w:val="Texte"/>
-        <w:ind w:left="0"/>
-        <w:rPr>
-          <w:lang w:val="en-GB"/>
-        </w:rPr>
-      </w:pPr>
-      <w:r>
-        <w:rPr>
-          <w:lang w:val="en-GB"/>
-        </w:rPr>
-        <w:t>A save dialog</w:t>
-      </w:r>
-      <w:r>
-        <w:rPr>
-          <w:lang w:val="en-GB"/>
-        </w:rPr>
-        <w:t xml:space="preserve"> box</w:t>
-      </w:r>
-      <w:r>
-        <w:rPr>
-          <w:lang w:val="en-GB"/>
-        </w:rPr>
-        <w:t xml:space="preserve"> ask</w:t>
-      </w:r>
-      <w:r>
-        <w:rPr>
-          <w:lang w:val="en-GB"/>
-        </w:rPr>
-        <w:t>s</w:t>
-      </w:r>
-      <w:r>
-        <w:rPr>
-          <w:lang w:val="en-GB"/>
-        </w:rPr>
-        <w:t xml:space="preserve"> the name of the </w:t>
-      </w:r>
-      <w:r>
-        <w:rPr>
-          <w:lang w:val="en-GB"/>
-        </w:rPr>
-        <w:t>JSON file to export the dictionaries under a JSON format</w:t>
-      </w:r>
-      <w:r>
-        <w:rPr>
-          <w:lang w:val="en-GB"/>
-        </w:rPr>
-        <w:t xml:space="preserve">, with </w:t>
-      </w:r>
-      <w:proofErr w:type="gramStart"/>
-      <w:r>
-        <w:rPr>
-          <w:lang w:val="en-GB"/>
-        </w:rPr>
-        <w:t>a .</w:t>
-      </w:r>
-      <w:proofErr w:type="spellStart"/>
-      <w:r>
-        <w:rPr>
-          <w:lang w:val="en-GB"/>
-        </w:rPr>
-        <w:t>kdicj</w:t>
-      </w:r>
-      <w:proofErr w:type="spellEnd"/>
-      <w:proofErr w:type="gramEnd"/>
-      <w:r>
-        <w:rPr>
-          <w:lang w:val="en-GB"/>
-        </w:rPr>
-        <w:t xml:space="preserve"> extension.</w:t>
-      </w:r>
-    </w:p>
-    <w:p>
-      <w:pPr>
-        <w:pStyle w:val="Heading4"/>
-        <w:rPr>
-          <w:lang w:val="en-GB"/>
-        </w:rPr>
-      </w:pPr>
-      <w:r>
-        <w:rPr>
-          <w:lang w:val="en-GB"/>
-        </w:rPr>
-        <w:fldChar w:fldCharType="begin"/>
-      </w:r>
-      <w:r>
-        <w:rPr>
-          <w:lang w:val="en-GB"/>
-        </w:rPr>
-        <w:instrText xml:space="preserve">AUTONUMLGL </w:instrText>
-      </w:r>
       <w:bookmarkStart w:id="21" w:name="_Toc380495398"/>
-      <w:bookmarkStart w:id="22" w:name="_Toc113636594"/>
+      <w:bookmarkStart w:id="22" w:name="_Toc152159488"/>
       <w:r>
         <w:rPr>
           <w:lang w:val="en-GB"/>
@@ -7734,7 +7717,7 @@
     </w:p>
     <w:p>
       <w:pPr>
-        <w:pStyle w:val="Heading4"/>
+        <w:pStyle w:val="Titre4"/>
         <w:rPr>
           <w:lang w:val="en-GB"/>
         </w:rPr>
@@ -7751,7 +7734,7 @@
         </w:rPr>
         <w:instrText xml:space="preserve">AUTONUMLGL </w:instrText>
       </w:r>
-      <w:bookmarkStart w:id="23" w:name="_Toc113636595"/>
+      <w:bookmarkStart w:id="23" w:name="_Toc152159489"/>
       <w:r>
         <w:rPr>
           <w:lang w:val="en-GB"/>
@@ -7799,7 +7782,7 @@
     </w:p>
     <w:p>
       <w:pPr>
-        <w:pStyle w:val="Heading2"/>
+        <w:pStyle w:val="Titre2"/>
         <w:keepNext/>
         <w:rPr>
           <w:lang w:val="en-GB"/>
@@ -7819,7 +7802,7 @@
         <w:instrText xml:space="preserve">AUTONUMLGL </w:instrText>
       </w:r>
       <w:bookmarkStart w:id="24" w:name="_Toc315183097"/>
-      <w:bookmarkStart w:id="25" w:name="_Toc113636596"/>
+      <w:bookmarkStart w:id="25" w:name="_Toc152159490"/>
       <w:r>
         <w:rPr>
           <w:lang w:val="en-GB"/>
@@ -8329,7 +8312,7 @@
     </w:p>
     <w:p>
       <w:pPr>
-        <w:pStyle w:val="Heading2"/>
+        <w:pStyle w:val="Titre2"/>
       </w:pPr>
       <w:r>
         <w:rPr>
@@ -8340,7 +8323,7 @@
       <w:r>
         <w:instrText xml:space="preserve">AUTONUMLGL </w:instrText>
       </w:r>
-      <w:bookmarkStart w:id="26" w:name="_Toc113636597"/>
+      <w:bookmarkStart w:id="26" w:name="_Toc152159491"/>
       <w:r>
         <w:rPr>
           <w:lang w:val="en-GB"/>
@@ -8365,7 +8348,7 @@
     </w:p>
     <w:p>
       <w:pPr>
-        <w:pStyle w:val="Heading3"/>
+        <w:pStyle w:val="Titre3"/>
       </w:pPr>
       <w:r>
         <w:lastRenderedPageBreak/>
@@ -8374,7 +8357,7 @@
       <w:r>
         <w:instrText xml:space="preserve">AUTONUMLGL </w:instrText>
       </w:r>
-      <w:bookmarkStart w:id="27" w:name="_Toc113636598"/>
+      <w:bookmarkStart w:id="27" w:name="_Toc152159492"/>
       <w:r>
         <w:fldChar w:fldCharType="end"/>
       </w:r>
@@ -8593,25 +8576,25 @@
     </w:p>
     <w:p>
       <w:pPr>
-        <w:pStyle w:val="Heading3"/>
-      </w:pPr>
-      <w:r>
-        <w:rPr>
-          <w:rStyle w:val="Heading3Char"/>
+        <w:pStyle w:val="Titre3"/>
+      </w:pPr>
+      <w:r>
+        <w:rPr>
+          <w:rStyle w:val="Titre3Car"/>
         </w:rPr>
         <w:fldChar w:fldCharType="begin"/>
       </w:r>
       <w:r>
         <w:rPr>
-          <w:rStyle w:val="Heading3Char"/>
+          <w:rStyle w:val="Titre3Car"/>
         </w:rPr>
         <w:instrText xml:space="preserve">AUTONUMLGL </w:instrText>
       </w:r>
       <w:bookmarkStart w:id="28" w:name="_Toc315183109"/>
-      <w:bookmarkStart w:id="29" w:name="_Toc113636599"/>
-      <w:r>
-        <w:rPr>
-          <w:rStyle w:val="Heading3Char"/>
+      <w:bookmarkStart w:id="29" w:name="_Toc152159493"/>
+      <w:r>
+        <w:rPr>
+          <w:rStyle w:val="Titre3Car"/>
         </w:rPr>
         <w:fldChar w:fldCharType="end"/>
       </w:r>
@@ -8926,7 +8909,7 @@
     </w:p>
     <w:p>
       <w:pPr>
-        <w:pStyle w:val="Heading2"/>
+        <w:pStyle w:val="Titre2"/>
         <w:keepNext/>
       </w:pPr>
       <w:r>
@@ -8939,7 +8922,7 @@
       <w:r>
         <w:instrText xml:space="preserve">AUTONUMLGL </w:instrText>
       </w:r>
-      <w:bookmarkStart w:id="30" w:name="_Toc113636600"/>
+      <w:bookmarkStart w:id="30" w:name="_Toc152159494"/>
       <w:r>
         <w:rPr>
           <w:lang w:val="en-GB"/>
@@ -9677,7 +9660,7 @@
     <w:bookmarkEnd w:id="31"/>
     <w:p>
       <w:pPr>
-        <w:pStyle w:val="Heading2"/>
+        <w:pStyle w:val="Titre2"/>
       </w:pPr>
       <w:r>
         <w:rPr>
@@ -9688,7 +9671,7 @@
       <w:r>
         <w:instrText xml:space="preserve">AUTONUMLGL </w:instrText>
       </w:r>
-      <w:bookmarkStart w:id="32" w:name="_Toc113636601"/>
+      <w:bookmarkStart w:id="32" w:name="_Toc152159495"/>
       <w:r>
         <w:rPr>
           <w:lang w:val="en-GB"/>
@@ -10278,7 +10261,7 @@
     </w:p>
     <w:p>
       <w:pPr>
-        <w:pStyle w:val="Heading3"/>
+        <w:pStyle w:val="Titre3"/>
       </w:pPr>
       <w:r>
         <w:fldChar w:fldCharType="begin"/>
@@ -10286,7 +10269,7 @@
       <w:r>
         <w:instrText xml:space="preserve">AUTONUMLGL </w:instrText>
       </w:r>
-      <w:bookmarkStart w:id="33" w:name="_Toc113636602"/>
+      <w:bookmarkStart w:id="33" w:name="_Toc152159496"/>
       <w:r>
         <w:fldChar w:fldCharType="end"/>
       </w:r>
@@ -10612,7 +10595,7 @@
     <w:bookmarkStart w:id="34" w:name="_Ref380498031"/>
     <w:p>
       <w:pPr>
-        <w:pStyle w:val="Heading4"/>
+        <w:pStyle w:val="Titre4"/>
       </w:pPr>
       <w:r>
         <w:rPr>
@@ -10623,7 +10606,7 @@
       <w:r>
         <w:instrText xml:space="preserve">AUTONUMLGL </w:instrText>
       </w:r>
-      <w:bookmarkStart w:id="35" w:name="_Toc113636603"/>
+      <w:bookmarkStart w:id="35" w:name="_Toc152159497"/>
       <w:r>
         <w:rPr>
           <w:lang w:val="en-GB"/>
@@ -10645,10 +10628,15 @@
       </w:r>
       <w:proofErr w:type="spellEnd"/>
       <w:r>
-        <w:t xml:space="preserve"> parameters</w:t>
+        <w:t xml:space="preserve"> </w:t>
+      </w:r>
+      <w:proofErr w:type="spellStart"/>
+      <w:r>
+        <w:t>parameters</w:t>
       </w:r>
       <w:bookmarkEnd w:id="34"/>
       <w:bookmarkEnd w:id="35"/>
+      <w:proofErr w:type="spellEnd"/>
     </w:p>
     <w:p>
       <w:pPr>
@@ -11252,7 +11240,7 @@
     </w:p>
     <w:p>
       <w:pPr>
-        <w:pStyle w:val="Heading4"/>
+        <w:pStyle w:val="Titre4"/>
       </w:pPr>
       <w:r>
         <w:rPr>
@@ -11263,7 +11251,7 @@
       <w:r>
         <w:instrText xml:space="preserve">AUTONUMLGL </w:instrText>
       </w:r>
-      <w:bookmarkStart w:id="36" w:name="_Toc113636604"/>
+      <w:bookmarkStart w:id="36" w:name="_Toc152159498"/>
       <w:r>
         <w:rPr>
           <w:lang w:val="en-GB"/>
@@ -11462,7 +11450,7 @@
     </w:p>
     <w:p>
       <w:pPr>
-        <w:pStyle w:val="Heading3"/>
+        <w:pStyle w:val="Titre3"/>
       </w:pPr>
       <w:r>
         <w:fldChar w:fldCharType="begin"/>
@@ -11470,7 +11458,7 @@
       <w:r>
         <w:instrText xml:space="preserve">AUTONUMLGL </w:instrText>
       </w:r>
-      <w:bookmarkStart w:id="37" w:name="_Toc113636605"/>
+      <w:bookmarkStart w:id="37" w:name="_Toc152159499"/>
       <w:r>
         <w:fldChar w:fldCharType="end"/>
       </w:r>
@@ -11769,7 +11757,7 @@
     </w:p>
     <w:p>
       <w:pPr>
-        <w:pStyle w:val="Heading4"/>
+        <w:pStyle w:val="Titre4"/>
       </w:pPr>
       <w:r>
         <w:rPr>
@@ -11780,7 +11768,7 @@
       <w:r>
         <w:instrText xml:space="preserve">AUTONUMLGL </w:instrText>
       </w:r>
-      <w:bookmarkStart w:id="38" w:name="_Toc113636606"/>
+      <w:bookmarkStart w:id="38" w:name="_Toc152159500"/>
       <w:r>
         <w:rPr>
           <w:lang w:val="en-GB"/>
@@ -11808,21 +11796,158 @@
       </w:r>
       <w:proofErr w:type="spellEnd"/>
       <w:r>
+        <w:t xml:space="preserve"> </w:t>
+      </w:r>
+      <w:proofErr w:type="spellStart"/>
+      <w:r>
+        <w:t>parameters</w:t>
+      </w:r>
+      <w:bookmarkEnd w:id="38"/>
+      <w:proofErr w:type="spellEnd"/>
+    </w:p>
+    <w:p>
+      <w:pPr>
+        <w:jc w:val="both"/>
+      </w:pPr>
+      <w:r>
+        <w:rPr>
+          <w:lang w:val="en-GB"/>
+        </w:rPr>
+        <w:t xml:space="preserve">See </w:t>
+      </w:r>
+      <w:r>
+        <w:rPr>
+          <w:lang w:val="en-GB"/>
+        </w:rPr>
+        <w:fldChar w:fldCharType="begin"/>
+      </w:r>
+      <w:r>
+        <w:rPr>
+          <w:lang w:val="en-GB"/>
+        </w:rPr>
+        <w:instrText xml:space="preserve"> REF _Ref380498031 \h </w:instrText>
+      </w:r>
+      <w:r>
+        <w:rPr>
+          <w:lang w:val="en-GB"/>
+        </w:rPr>
+      </w:r>
+      <w:r>
+        <w:rPr>
+          <w:lang w:val="en-GB"/>
+        </w:rPr>
+        <w:fldChar w:fldCharType="separate"/>
+      </w:r>
+      <w:r>
+        <w:t>2.5.1.1.</w:t>
+      </w:r>
+      <w:r>
+        <w:t xml:space="preserve"> </w:t>
+      </w:r>
+      <w:r>
+        <w:t>Simplification parameters</w:t>
+      </w:r>
+      <w:r>
+        <w:rPr>
+          <w:lang w:val="en-GB"/>
+        </w:rPr>
+        <w:fldChar w:fldCharType="end"/>
+      </w:r>
+      <w:r>
+        <w:t>.</w:t>
+      </w:r>
+    </w:p>
+    <w:p>
+      <w:pPr>
+        <w:pStyle w:val="Titre4"/>
+      </w:pPr>
+      <w:r>
+        <w:rPr>
+          <w:lang w:val="en-GB"/>
+        </w:rPr>
+        <w:lastRenderedPageBreak/>
+        <w:fldChar w:fldCharType="begin"/>
+      </w:r>
+      <w:r>
+        <w:instrText xml:space="preserve">AUTONUMLGL </w:instrText>
+      </w:r>
+      <w:bookmarkStart w:id="39" w:name="_Toc152159501"/>
+      <w:r>
+        <w:rPr>
+          <w:lang w:val="en-GB"/>
+        </w:rPr>
+        <w:fldChar w:fldCharType="end"/>
+      </w:r>
+      <w:r>
+        <w:t xml:space="preserve"> </w:t>
+      </w:r>
+      <w:r>
+        <w:rPr>
+          <w:lang w:val="en-US"/>
+        </w:rPr>
+        <w:t>Cluster</w:t>
+      </w:r>
+      <w:r>
         <w:t xml:space="preserve"> parameters</w:t>
       </w:r>
-      <w:bookmarkEnd w:id="38"/>
-    </w:p>
-    <w:p>
-      <w:pPr>
-        <w:jc w:val="both"/>
-      </w:pPr>
-      <w:r>
-        <w:rPr>
-          <w:lang w:val="en-GB"/>
-        </w:rPr>
-        <w:lastRenderedPageBreak/>
-        <w:t xml:space="preserve">See </w:t>
-      </w:r>
+      <w:bookmarkEnd w:id="39"/>
+    </w:p>
+    <w:p>
+      <w:proofErr w:type="spellStart"/>
+      <w:r>
+        <w:rPr>
+          <w:b/>
+          <w:lang w:val="en-GB"/>
+        </w:rPr>
+        <w:t>Coclustering</w:t>
+      </w:r>
+      <w:proofErr w:type="spellEnd"/>
+      <w:r>
+        <w:rPr>
+          <w:b/>
+          <w:lang w:val="en-GB"/>
+        </w:rPr>
+        <w:t xml:space="preserve"> variable</w:t>
+      </w:r>
+      <w:r>
+        <w:rPr>
+          <w:lang w:val="en-GB"/>
+        </w:rPr>
+        <w:t xml:space="preserve">: </w:t>
+      </w:r>
+      <w:r>
+        <w:rPr>
+          <w:lang w:val="en-GB"/>
+        </w:rPr>
+        <w:t xml:space="preserve">name of the </w:t>
+      </w:r>
+      <w:proofErr w:type="spellStart"/>
+      <w:r>
+        <w:rPr>
+          <w:lang w:val="en-GB"/>
+        </w:rPr>
+        <w:t>coclustering</w:t>
+      </w:r>
+      <w:proofErr w:type="spellEnd"/>
+      <w:r>
+        <w:rPr>
+          <w:lang w:val="en-GB"/>
+        </w:rPr>
+        <w:t xml:space="preserve"> variable containing the clusters to </w:t>
+      </w:r>
+      <w:proofErr w:type="gramStart"/>
+      <w:r>
+        <w:rPr>
+          <w:lang w:val="en-GB"/>
+        </w:rPr>
+        <w:t>extract</w:t>
+      </w:r>
+      <w:proofErr w:type="gramEnd"/>
+    </w:p>
+    <w:p>
+      <w:pPr>
+        <w:pStyle w:val="Titre4"/>
+      </w:pPr>
       <w:r>
         <w:rPr>
           <w:lang w:val="en-GB"/>
@@ -11830,141 +11955,9 @@
         <w:fldChar w:fldCharType="begin"/>
       </w:r>
       <w:r>
-        <w:rPr>
-          <w:lang w:val="en-GB"/>
-        </w:rPr>
-        <w:instrText xml:space="preserve"> REF _Ref380498031 \h </w:instrText>
-      </w:r>
-      <w:r>
-        <w:rPr>
-          <w:lang w:val="en-GB"/>
-        </w:rPr>
-      </w:r>
-      <w:r>
-        <w:rPr>
-          <w:lang w:val="en-GB"/>
-        </w:rPr>
-        <w:fldChar w:fldCharType="separate"/>
-      </w:r>
-      <w:r>
-        <w:t>2.5.1.1.</w:t>
-      </w:r>
-      <w:r>
-        <w:t xml:space="preserve"> </w:t>
-      </w:r>
-      <w:r>
-        <w:t>Simplification parameters</w:t>
-      </w:r>
-      <w:r>
-        <w:rPr>
-          <w:lang w:val="en-GB"/>
-        </w:rPr>
-        <w:fldChar w:fldCharType="end"/>
-      </w:r>
-      <w:r>
-        <w:t>.</w:t>
-      </w:r>
-    </w:p>
-    <w:p>
-      <w:pPr>
-        <w:pStyle w:val="Heading4"/>
-      </w:pPr>
-      <w:r>
-        <w:rPr>
-          <w:lang w:val="en-GB"/>
-        </w:rPr>
-        <w:fldChar w:fldCharType="begin"/>
-      </w:r>
-      <w:r>
         <w:instrText xml:space="preserve">AUTONUMLGL </w:instrText>
       </w:r>
-      <w:bookmarkStart w:id="39" w:name="_Toc113636607"/>
-      <w:r>
-        <w:rPr>
-          <w:lang w:val="en-GB"/>
-        </w:rPr>
-        <w:fldChar w:fldCharType="end"/>
-      </w:r>
-      <w:r>
-        <w:t xml:space="preserve"> </w:t>
-      </w:r>
-      <w:r>
-        <w:rPr>
-          <w:lang w:val="en-US"/>
-        </w:rPr>
-        <w:t>Cluster</w:t>
-      </w:r>
-      <w:r>
-        <w:t xml:space="preserve"> parameters</w:t>
-      </w:r>
-      <w:bookmarkEnd w:id="39"/>
-    </w:p>
-    <w:p>
-      <w:proofErr w:type="spellStart"/>
-      <w:r>
-        <w:rPr>
-          <w:b/>
-          <w:lang w:val="en-GB"/>
-        </w:rPr>
-        <w:t>Coclustering</w:t>
-      </w:r>
-      <w:proofErr w:type="spellEnd"/>
-      <w:r>
-        <w:rPr>
-          <w:b/>
-          <w:lang w:val="en-GB"/>
-        </w:rPr>
-        <w:t xml:space="preserve"> variable</w:t>
-      </w:r>
-      <w:r>
-        <w:rPr>
-          <w:lang w:val="en-GB"/>
-        </w:rPr>
-        <w:t xml:space="preserve">: </w:t>
-      </w:r>
-      <w:r>
-        <w:rPr>
-          <w:lang w:val="en-GB"/>
-        </w:rPr>
-        <w:t xml:space="preserve">name of the </w:t>
-      </w:r>
-      <w:proofErr w:type="spellStart"/>
-      <w:r>
-        <w:rPr>
-          <w:lang w:val="en-GB"/>
-        </w:rPr>
-        <w:t>coclustering</w:t>
-      </w:r>
-      <w:proofErr w:type="spellEnd"/>
-      <w:r>
-        <w:rPr>
-          <w:lang w:val="en-GB"/>
-        </w:rPr>
-        <w:t xml:space="preserve"> variable containing the clusters to </w:t>
-      </w:r>
-      <w:proofErr w:type="gramStart"/>
-      <w:r>
-        <w:rPr>
-          <w:lang w:val="en-GB"/>
-        </w:rPr>
-        <w:t>extract</w:t>
-      </w:r>
-      <w:proofErr w:type="gramEnd"/>
-    </w:p>
-    <w:p>
-      <w:pPr>
-        <w:pStyle w:val="Heading4"/>
-      </w:pPr>
-      <w:r>
-        <w:rPr>
-          <w:lang w:val="en-GB"/>
-        </w:rPr>
-        <w:fldChar w:fldCharType="begin"/>
-      </w:r>
-      <w:r>
-        <w:instrText xml:space="preserve">AUTONUMLGL </w:instrText>
-      </w:r>
-      <w:bookmarkStart w:id="40" w:name="_Toc113636608"/>
+      <w:bookmarkStart w:id="40" w:name="_Toc152159502"/>
       <w:r>
         <w:rPr>
           <w:lang w:val="en-GB"/>
@@ -12331,7 +12324,7 @@
     </w:p>
     <w:p>
       <w:pPr>
-        <w:pStyle w:val="Heading3"/>
+        <w:pStyle w:val="Titre3"/>
       </w:pPr>
       <w:r>
         <w:fldChar w:fldCharType="begin"/>
@@ -12339,7 +12332,7 @@
       <w:r>
         <w:instrText xml:space="preserve">AUTONUMLGL </w:instrText>
       </w:r>
-      <w:bookmarkStart w:id="41" w:name="_Toc113636609"/>
+      <w:bookmarkStart w:id="41" w:name="_Toc152159503"/>
       <w:r>
         <w:fldChar w:fldCharType="end"/>
       </w:r>
@@ -12987,7 +12980,7 @@
     </w:p>
     <w:p>
       <w:pPr>
-        <w:pStyle w:val="Heading4"/>
+        <w:pStyle w:val="Titre4"/>
       </w:pPr>
       <w:r>
         <w:rPr>
@@ -12998,7 +12991,7 @@
       <w:r>
         <w:instrText xml:space="preserve">AUTONUMLGL </w:instrText>
       </w:r>
-      <w:bookmarkStart w:id="42" w:name="_Toc113636610"/>
+      <w:bookmarkStart w:id="42" w:name="_Toc152159504"/>
       <w:r>
         <w:rPr>
           <w:lang w:val="en-GB"/>
@@ -13023,9 +13016,14 @@
       </w:r>
       <w:proofErr w:type="spellEnd"/>
       <w:r>
-        <w:t xml:space="preserve"> parameters</w:t>
+        <w:t xml:space="preserve"> </w:t>
+      </w:r>
+      <w:proofErr w:type="spellStart"/>
+      <w:r>
+        <w:t>parameters</w:t>
       </w:r>
       <w:bookmarkEnd w:id="42"/>
+      <w:proofErr w:type="spellEnd"/>
     </w:p>
     <w:p>
       <w:pPr>
@@ -13081,7 +13079,7 @@
     </w:p>
     <w:p>
       <w:pPr>
-        <w:pStyle w:val="Heading4"/>
+        <w:pStyle w:val="Titre4"/>
       </w:pPr>
       <w:r>
         <w:rPr>
@@ -13092,7 +13090,7 @@
       <w:r>
         <w:instrText xml:space="preserve">AUTONUMLGL </w:instrText>
       </w:r>
-      <w:bookmarkStart w:id="43" w:name="_Toc113636611"/>
+      <w:bookmarkStart w:id="43" w:name="_Toc152159505"/>
       <w:r>
         <w:rPr>
           <w:lang w:val="en-GB"/>
@@ -14576,7 +14574,7 @@
     </w:p>
     <w:p>
       <w:pPr>
-        <w:pStyle w:val="Heading4"/>
+        <w:pStyle w:val="Titre4"/>
       </w:pPr>
       <w:r>
         <w:rPr>
@@ -14587,7 +14585,7 @@
       <w:r>
         <w:instrText xml:space="preserve">AUTONUMLGL </w:instrText>
       </w:r>
-      <w:bookmarkStart w:id="44" w:name="_Toc113636612"/>
+      <w:bookmarkStart w:id="44" w:name="_Toc152159506"/>
       <w:r>
         <w:rPr>
           <w:lang w:val="en-GB"/>
@@ -14746,7 +14744,7 @@
     </w:p>
     <w:p>
       <w:pPr>
-        <w:pStyle w:val="Heading2"/>
+        <w:pStyle w:val="Titre2"/>
         <w:rPr>
           <w:lang w:val="en-US"/>
         </w:rPr>
@@ -14760,7 +14758,7 @@
       <w:r>
         <w:instrText xml:space="preserve">AUTONUMLGL </w:instrText>
       </w:r>
-      <w:bookmarkStart w:id="45" w:name="_Toc113636613"/>
+      <w:bookmarkStart w:id="45" w:name="_Toc152159507"/>
       <w:r>
         <w:rPr>
           <w:lang w:val="en-GB"/>
@@ -14933,7 +14931,7 @@
     </w:p>
     <w:p>
       <w:pPr>
-        <w:pStyle w:val="Heading1"/>
+        <w:pStyle w:val="Titre1"/>
         <w:rPr>
           <w:lang w:val="en-GB"/>
         </w:rPr>
@@ -14951,7 +14949,7 @@
         <w:instrText xml:space="preserve">AUTONUMLGL </w:instrText>
       </w:r>
       <w:bookmarkStart w:id="46" w:name="_Toc525201725"/>
-      <w:bookmarkStart w:id="47" w:name="_Toc113636614"/>
+      <w:bookmarkStart w:id="47" w:name="_Toc152159508"/>
       <w:r>
         <w:rPr>
           <w:lang w:val="en-GB"/>
@@ -14975,7 +14973,7 @@
     </w:p>
     <w:p>
       <w:pPr>
-        <w:pStyle w:val="Heading2"/>
+        <w:pStyle w:val="Titre2"/>
         <w:rPr>
           <w:lang w:val="en-GB"/>
         </w:rPr>
@@ -14993,7 +14991,7 @@
         <w:instrText xml:space="preserve">AUTONUMLGL </w:instrText>
       </w:r>
       <w:bookmarkStart w:id="48" w:name="_Toc525201726"/>
-      <w:bookmarkStart w:id="49" w:name="_Toc113636615"/>
+      <w:bookmarkStart w:id="49" w:name="_Toc152159509"/>
       <w:r>
         <w:rPr>
           <w:lang w:val="en-GB"/>
@@ -15017,7 +15015,7 @@
     </w:p>
     <w:p>
       <w:pPr>
-        <w:pStyle w:val="Heading3"/>
+        <w:pStyle w:val="Titre3"/>
       </w:pPr>
       <w:r>
         <w:fldChar w:fldCharType="begin"/>
@@ -15026,7 +15024,7 @@
         <w:instrText xml:space="preserve">AUTONUMLGL </w:instrText>
       </w:r>
       <w:bookmarkStart w:id="50" w:name="_Toc315256503"/>
-      <w:bookmarkStart w:id="51" w:name="_Toc113636616"/>
+      <w:bookmarkStart w:id="51" w:name="_Toc152159510"/>
       <w:r>
         <w:fldChar w:fldCharType="end"/>
       </w:r>
@@ -17066,7 +17064,7 @@
     </w:p>
     <w:p>
       <w:pPr>
-        <w:pStyle w:val="Heading3"/>
+        <w:pStyle w:val="Titre3"/>
       </w:pPr>
       <w:r>
         <w:fldChar w:fldCharType="begin"/>
@@ -17075,7 +17073,7 @@
         <w:instrText xml:space="preserve">AUTONUMLGL </w:instrText>
       </w:r>
       <w:bookmarkStart w:id="52" w:name="_Toc315256504"/>
-      <w:bookmarkStart w:id="53" w:name="_Toc113636617"/>
+      <w:bookmarkStart w:id="53" w:name="_Toc152159511"/>
       <w:r>
         <w:fldChar w:fldCharType="end"/>
       </w:r>
@@ -17213,7 +17211,7 @@
     </w:p>
     <w:p>
       <w:pPr>
-        <w:pStyle w:val="Heading3"/>
+        <w:pStyle w:val="Titre3"/>
       </w:pPr>
       <w:r>
         <w:fldChar w:fldCharType="begin"/>
@@ -17222,7 +17220,7 @@
         <w:instrText xml:space="preserve">AUTONUMLGL </w:instrText>
       </w:r>
       <w:bookmarkStart w:id="54" w:name="_Toc315256505"/>
-      <w:bookmarkStart w:id="55" w:name="_Toc113636618"/>
+      <w:bookmarkStart w:id="55" w:name="_Toc152159512"/>
       <w:r>
         <w:fldChar w:fldCharType="end"/>
       </w:r>
@@ -17859,7 +17857,7 @@
     </w:p>
     <w:p>
       <w:pPr>
-        <w:pStyle w:val="Heading2"/>
+        <w:pStyle w:val="Titre2"/>
         <w:rPr>
           <w:lang w:val="en-GB"/>
         </w:rPr>
@@ -17877,7 +17875,7 @@
         <w:instrText xml:space="preserve">AUTONUMLGL </w:instrText>
       </w:r>
       <w:bookmarkStart w:id="56" w:name="_Toc525201731"/>
-      <w:bookmarkStart w:id="57" w:name="_Toc113636619"/>
+      <w:bookmarkStart w:id="57" w:name="_Toc152159513"/>
       <w:r>
         <w:rPr>
           <w:lang w:val="en-GB"/>
@@ -18051,7 +18049,7 @@
     </w:p>
     <w:p>
       <w:pPr>
-        <w:pStyle w:val="ListParagraph"/>
+        <w:pStyle w:val="Paragraphedeliste"/>
         <w:numPr>
           <w:ilvl w:val="0"/>
           <w:numId w:val="25"/>
@@ -18119,7 +18117,7 @@
     </w:p>
     <w:p>
       <w:pPr>
-        <w:pStyle w:val="ListParagraph"/>
+        <w:pStyle w:val="Paragraphedeliste"/>
         <w:numPr>
           <w:ilvl w:val="0"/>
           <w:numId w:val="25"/>
@@ -18165,7 +18163,7 @@
     </w:p>
     <w:p>
       <w:pPr>
-        <w:pStyle w:val="ListParagraph"/>
+        <w:pStyle w:val="Paragraphedeliste"/>
         <w:numPr>
           <w:ilvl w:val="0"/>
           <w:numId w:val="25"/>
@@ -18219,7 +18217,7 @@
     </w:p>
     <w:p>
       <w:pPr>
-        <w:pStyle w:val="ListParagraph"/>
+        <w:pStyle w:val="Paragraphedeliste"/>
         <w:numPr>
           <w:ilvl w:val="0"/>
           <w:numId w:val="25"/>
@@ -18287,7 +18285,7 @@
     </w:p>
     <w:p>
       <w:pPr>
-        <w:pStyle w:val="Heading2"/>
+        <w:pStyle w:val="Titre2"/>
         <w:rPr>
           <w:lang w:val="en-GB"/>
         </w:rPr>
@@ -18305,7 +18303,7 @@
         <w:instrText xml:space="preserve">AUTONUMLGL </w:instrText>
       </w:r>
       <w:bookmarkStart w:id="58" w:name="_Toc525201732"/>
-      <w:bookmarkStart w:id="59" w:name="_Toc113636620"/>
+      <w:bookmarkStart w:id="59" w:name="_Toc152159514"/>
       <w:r>
         <w:rPr>
           <w:lang w:val="en-GB"/>
@@ -18552,7 +18550,7 @@
     </w:p>
     <w:p>
       <w:pPr>
-        <w:pStyle w:val="ListParagraph"/>
+        <w:pStyle w:val="Paragraphedeliste"/>
         <w:numPr>
           <w:ilvl w:val="0"/>
           <w:numId w:val="26"/>
@@ -18590,7 +18588,7 @@
     </w:p>
     <w:p>
       <w:pPr>
-        <w:pStyle w:val="ListParagraph"/>
+        <w:pStyle w:val="Paragraphedeliste"/>
         <w:numPr>
           <w:ilvl w:val="0"/>
           <w:numId w:val="26"/>
@@ -18684,7 +18682,7 @@
     </w:p>
     <w:p>
       <w:pPr>
-        <w:pStyle w:val="Heading2"/>
+        <w:pStyle w:val="Titre2"/>
         <w:keepNext/>
         <w:rPr>
           <w:lang w:val="en-GB"/>
@@ -18703,7 +18701,7 @@
         <w:instrText xml:space="preserve">AUTONUMLGL </w:instrText>
       </w:r>
       <w:bookmarkStart w:id="60" w:name="_Toc315256506"/>
-      <w:bookmarkStart w:id="61" w:name="_Toc113636621"/>
+      <w:bookmarkStart w:id="61" w:name="_Toc152159515"/>
       <w:r>
         <w:rPr>
           <w:lang w:val="en-GB"/>
@@ -18824,7 +18822,7 @@
     <w:bookmarkStart w:id="62" w:name="_Toc247338281"/>
     <w:p>
       <w:pPr>
-        <w:pStyle w:val="Heading1"/>
+        <w:pStyle w:val="Titre1"/>
       </w:pPr>
       <w:r>
         <w:rPr>
@@ -18835,7 +18833,7 @@
       <w:r>
         <w:instrText xml:space="preserve">AUTONUMLGL </w:instrText>
       </w:r>
-      <w:bookmarkStart w:id="63" w:name="_Toc113636622"/>
+      <w:bookmarkStart w:id="63" w:name="_Toc152159516"/>
       <w:r>
         <w:rPr>
           <w:lang w:val="en-GB"/>
@@ -20931,7 +20929,6 @@
         <w:rPr>
           <w:color w:val="000000"/>
         </w:rPr>
-        <w:lastRenderedPageBreak/>
         <w:t xml:space="preserve">Frequency: </w:t>
       </w:r>
       <w:r>
@@ -20956,6 +20953,7 @@
         <w:rPr>
           <w:color w:val="000000"/>
         </w:rPr>
+        <w:lastRenderedPageBreak/>
         <w:t xml:space="preserve">Typicality: </w:t>
       </w:r>
       <w:r>
@@ -22141,10 +22139,6 @@
     <w:sectPr>
       <w:headerReference w:type="even" r:id="rId30"/>
       <w:headerReference w:type="default" r:id="rId31"/>
-      <w:footerReference w:type="even" r:id="rId32"/>
-      <w:footerReference w:type="default" r:id="rId33"/>
-      <w:headerReference w:type="first" r:id="rId34"/>
-      <w:footerReference w:type="first" r:id="rId35"/>
       <w:type w:val="continuous"/>
       <w:pgSz w:w="11901" w:h="16840" w:code="9"/>
       <w:pgMar w:top="1134" w:right="851" w:bottom="1134" w:left="851" w:header="720" w:footer="720" w:gutter="0"/>
@@ -22172,36 +22166,6 @@
     </w:p>
   </w:endnote>
 </w:endnotes>
-</file>
-
-<file path=word/footer1.xml><?xml version="1.0" encoding="utf-8"?>
-<w:ftr xmlns:wpc="http://schemas.microsoft.com/office/word/2010/wordprocessingCanvas" xmlns:cx="http://schemas.microsoft.com/office/drawing/2014/chartex" xmlns:cx1="http://schemas.microsoft.com/office/drawing/2015/9/8/chartex" xmlns:cx2="http://schemas.microsoft.com/office/drawing/2015/10/21/chartex" xmlns:cx3="http://schemas.microsoft.com/office/drawing/2016/5/9/chartex" xmlns:cx4="http://schemas.microsoft.com/office/drawing/2016/5/10/chartex" xmlns:cx5="http://schemas.microsoft.com/office/drawing/2016/5/11/chartex" xmlns:cx6="http://schemas.microsoft.com/office/drawing/2016/5/12/chartex" xmlns:cx7="http://schemas.microsoft.com/office/drawing/2016/5/13/chartex" xmlns:cx8="http://schemas.microsoft.com/office/drawing/2016/5/14/chartex" xmlns:mc="http://schemas.openxmlformats.org/markup-compatibility/2006" xmlns:aink="http://schemas.microsoft.com/office/drawing/2016/ink" xmlns:am3d="http://schemas.microsoft.com/office/drawing/2017/model3d" xmlns:o="urn:schemas-microsoft-com:office:office" xmlns:oel="http://schemas.microsoft.com/office/2019/extlst" xmlns:r="http://schemas.openxmlformats.org/officeDocument/2006/relationships" xmlns:m="http://schemas.openxmlformats.org/officeDocument/2006/math" xmlns:v="urn:schemas-microsoft-com:vml" xmlns:wp14="http://schemas.microsoft.com/office/word/2010/wordprocessingDrawing" xmlns:wp="http://schemas.openxmlformats.org/drawingml/2006/wordprocessingDrawing" xmlns:w10="urn:schemas-microsoft-com:office:word" xmlns:w="http://schemas.openxmlformats.org/wordprocessingml/2006/main" xmlns:w14="http://schemas.microsoft.com/office/word/2010/wordml" xmlns:w15="http://schemas.microsoft.com/office/word/2012/wordml" xmlns:w16cex="http://schemas.microsoft.com/office/word/2018/wordml/cex" xmlns:w16cid="http://schemas.microsoft.com/office/word/2016/wordml/cid" xmlns:w16="http://schemas.microsoft.com/office/word/2018/wordml" xmlns:w16sdtdh="http://schemas.microsoft.com/office/word/2020/wordml/sdtdatahash" xmlns:w16se="http://schemas.microsoft.com/office/word/2015/wordml/symex" xmlns:wpg="http://schemas.microsoft.com/office/word/2010/wordprocessingGroup" xmlns:wpi="http://schemas.microsoft.com/office/word/2010/wordprocessingInk" xmlns:wne="http://schemas.microsoft.com/office/word/2006/wordml" xmlns:wps="http://schemas.microsoft.com/office/word/2010/wordprocessingShape" mc:Ignorable="w14 w15 w16se w16cid w16 w16cex w16sdtdh wp14">
-  <w:p>
-    <w:pPr>
-      <w:pStyle w:val="Footer"/>
-    </w:pPr>
-  </w:p>
-</w:ftr>
-</file>
-
-<file path=word/footer2.xml><?xml version="1.0" encoding="utf-8"?>
-<w:ftr xmlns:wpc="http://schemas.microsoft.com/office/word/2010/wordprocessingCanvas" xmlns:cx="http://schemas.microsoft.com/office/drawing/2014/chartex" xmlns:cx1="http://schemas.microsoft.com/office/drawing/2015/9/8/chartex" xmlns:cx2="http://schemas.microsoft.com/office/drawing/2015/10/21/chartex" xmlns:cx3="http://schemas.microsoft.com/office/drawing/2016/5/9/chartex" xmlns:cx4="http://schemas.microsoft.com/office/drawing/2016/5/10/chartex" xmlns:cx5="http://schemas.microsoft.com/office/drawing/2016/5/11/chartex" xmlns:cx6="http://schemas.microsoft.com/office/drawing/2016/5/12/chartex" xmlns:cx7="http://schemas.microsoft.com/office/drawing/2016/5/13/chartex" xmlns:cx8="http://schemas.microsoft.com/office/drawing/2016/5/14/chartex" xmlns:mc="http://schemas.openxmlformats.org/markup-compatibility/2006" xmlns:aink="http://schemas.microsoft.com/office/drawing/2016/ink" xmlns:am3d="http://schemas.microsoft.com/office/drawing/2017/model3d" xmlns:o="urn:schemas-microsoft-com:office:office" xmlns:oel="http://schemas.microsoft.com/office/2019/extlst" xmlns:r="http://schemas.openxmlformats.org/officeDocument/2006/relationships" xmlns:m="http://schemas.openxmlformats.org/officeDocument/2006/math" xmlns:v="urn:schemas-microsoft-com:vml" xmlns:wp14="http://schemas.microsoft.com/office/word/2010/wordprocessingDrawing" xmlns:wp="http://schemas.openxmlformats.org/drawingml/2006/wordprocessingDrawing" xmlns:w10="urn:schemas-microsoft-com:office:word" xmlns:w="http://schemas.openxmlformats.org/wordprocessingml/2006/main" xmlns:w14="http://schemas.microsoft.com/office/word/2010/wordml" xmlns:w15="http://schemas.microsoft.com/office/word/2012/wordml" xmlns:w16cex="http://schemas.microsoft.com/office/word/2018/wordml/cex" xmlns:w16cid="http://schemas.microsoft.com/office/word/2016/wordml/cid" xmlns:w16="http://schemas.microsoft.com/office/word/2018/wordml" xmlns:w16sdtdh="http://schemas.microsoft.com/office/word/2020/wordml/sdtdatahash" xmlns:w16se="http://schemas.microsoft.com/office/word/2015/wordml/symex" xmlns:wpg="http://schemas.microsoft.com/office/word/2010/wordprocessingGroup" xmlns:wpi="http://schemas.microsoft.com/office/word/2010/wordprocessingInk" xmlns:wne="http://schemas.microsoft.com/office/word/2006/wordml" xmlns:wps="http://schemas.microsoft.com/office/word/2010/wordprocessingShape" mc:Ignorable="w14 w15 w16se w16cid w16 w16cex w16sdtdh wp14">
-  <w:p>
-    <w:pPr>
-      <w:pStyle w:val="Footer"/>
-    </w:pPr>
-  </w:p>
-</w:ftr>
-</file>
-
-<file path=word/footer3.xml><?xml version="1.0" encoding="utf-8"?>
-<w:ftr xmlns:wpc="http://schemas.microsoft.com/office/word/2010/wordprocessingCanvas" xmlns:cx="http://schemas.microsoft.com/office/drawing/2014/chartex" xmlns:cx1="http://schemas.microsoft.com/office/drawing/2015/9/8/chartex" xmlns:cx2="http://schemas.microsoft.com/office/drawing/2015/10/21/chartex" xmlns:cx3="http://schemas.microsoft.com/office/drawing/2016/5/9/chartex" xmlns:cx4="http://schemas.microsoft.com/office/drawing/2016/5/10/chartex" xmlns:cx5="http://schemas.microsoft.com/office/drawing/2016/5/11/chartex" xmlns:cx6="http://schemas.microsoft.com/office/drawing/2016/5/12/chartex" xmlns:cx7="http://schemas.microsoft.com/office/drawing/2016/5/13/chartex" xmlns:cx8="http://schemas.microsoft.com/office/drawing/2016/5/14/chartex" xmlns:mc="http://schemas.openxmlformats.org/markup-compatibility/2006" xmlns:aink="http://schemas.microsoft.com/office/drawing/2016/ink" xmlns:am3d="http://schemas.microsoft.com/office/drawing/2017/model3d" xmlns:o="urn:schemas-microsoft-com:office:office" xmlns:oel="http://schemas.microsoft.com/office/2019/extlst" xmlns:r="http://schemas.openxmlformats.org/officeDocument/2006/relationships" xmlns:m="http://schemas.openxmlformats.org/officeDocument/2006/math" xmlns:v="urn:schemas-microsoft-com:vml" xmlns:wp14="http://schemas.microsoft.com/office/word/2010/wordprocessingDrawing" xmlns:wp="http://schemas.openxmlformats.org/drawingml/2006/wordprocessingDrawing" xmlns:w10="urn:schemas-microsoft-com:office:word" xmlns:w="http://schemas.openxmlformats.org/wordprocessingml/2006/main" xmlns:w14="http://schemas.microsoft.com/office/word/2010/wordml" xmlns:w15="http://schemas.microsoft.com/office/word/2012/wordml" xmlns:w16cex="http://schemas.microsoft.com/office/word/2018/wordml/cex" xmlns:w16cid="http://schemas.microsoft.com/office/word/2016/wordml/cid" xmlns:w16="http://schemas.microsoft.com/office/word/2018/wordml" xmlns:w16sdtdh="http://schemas.microsoft.com/office/word/2020/wordml/sdtdatahash" xmlns:w16se="http://schemas.microsoft.com/office/word/2015/wordml/symex" xmlns:wpg="http://schemas.microsoft.com/office/word/2010/wordprocessingGroup" xmlns:wpi="http://schemas.microsoft.com/office/word/2010/wordprocessingInk" xmlns:wne="http://schemas.microsoft.com/office/word/2006/wordml" xmlns:wps="http://schemas.microsoft.com/office/word/2010/wordprocessingShape" mc:Ignorable="w14 w15 w16se w16cid w16 w16cex w16sdtdh wp14">
-  <w:p>
-    <w:pPr>
-      <w:pStyle w:val="Footer"/>
-    </w:pPr>
-  </w:p>
-</w:ftr>
 </file>
 
 <file path=word/footnotes.xml><?xml version="1.0" encoding="utf-8"?>
@@ -22314,7 +22278,7 @@
   </w:p>
   <w:p>
     <w:pPr>
-      <w:pStyle w:val="Header"/>
+      <w:pStyle w:val="En-tte"/>
     </w:pPr>
   </w:p>
 </w:hdr>
@@ -22408,17 +22372,7 @@
   </w:p>
   <w:p>
     <w:pPr>
-      <w:pStyle w:val="Header"/>
-    </w:pPr>
-  </w:p>
-</w:hdr>
-</file>
-
-<file path=word/header3.xml><?xml version="1.0" encoding="utf-8"?>
-<w:hdr xmlns:wpc="http://schemas.microsoft.com/office/word/2010/wordprocessingCanvas" xmlns:cx="http://schemas.microsoft.com/office/drawing/2014/chartex" xmlns:cx1="http://schemas.microsoft.com/office/drawing/2015/9/8/chartex" xmlns:cx2="http://schemas.microsoft.com/office/drawing/2015/10/21/chartex" xmlns:cx3="http://schemas.microsoft.com/office/drawing/2016/5/9/chartex" xmlns:cx4="http://schemas.microsoft.com/office/drawing/2016/5/10/chartex" xmlns:cx5="http://schemas.microsoft.com/office/drawing/2016/5/11/chartex" xmlns:cx6="http://schemas.microsoft.com/office/drawing/2016/5/12/chartex" xmlns:cx7="http://schemas.microsoft.com/office/drawing/2016/5/13/chartex" xmlns:cx8="http://schemas.microsoft.com/office/drawing/2016/5/14/chartex" xmlns:mc="http://schemas.openxmlformats.org/markup-compatibility/2006" xmlns:aink="http://schemas.microsoft.com/office/drawing/2016/ink" xmlns:am3d="http://schemas.microsoft.com/office/drawing/2017/model3d" xmlns:o="urn:schemas-microsoft-com:office:office" xmlns:oel="http://schemas.microsoft.com/office/2019/extlst" xmlns:r="http://schemas.openxmlformats.org/officeDocument/2006/relationships" xmlns:m="http://schemas.openxmlformats.org/officeDocument/2006/math" xmlns:v="urn:schemas-microsoft-com:vml" xmlns:wp14="http://schemas.microsoft.com/office/word/2010/wordprocessingDrawing" xmlns:wp="http://schemas.openxmlformats.org/drawingml/2006/wordprocessingDrawing" xmlns:w10="urn:schemas-microsoft-com:office:word" xmlns:w="http://schemas.openxmlformats.org/wordprocessingml/2006/main" xmlns:w14="http://schemas.microsoft.com/office/word/2010/wordml" xmlns:w15="http://schemas.microsoft.com/office/word/2012/wordml" xmlns:w16cex="http://schemas.microsoft.com/office/word/2018/wordml/cex" xmlns:w16cid="http://schemas.microsoft.com/office/word/2016/wordml/cid" xmlns:w16="http://schemas.microsoft.com/office/word/2018/wordml" xmlns:w16sdtdh="http://schemas.microsoft.com/office/word/2020/wordml/sdtdatahash" xmlns:w16se="http://schemas.microsoft.com/office/word/2015/wordml/symex" xmlns:wpg="http://schemas.microsoft.com/office/word/2010/wordprocessingGroup" xmlns:wpi="http://schemas.microsoft.com/office/word/2010/wordprocessingInk" xmlns:wne="http://schemas.microsoft.com/office/word/2006/wordml" xmlns:wps="http://schemas.microsoft.com/office/word/2010/wordprocessingShape" mc:Ignorable="w14 w15 w16se w16cid w16 w16cex w16sdtdh wp14">
-  <w:p>
-    <w:pPr>
-      <w:pStyle w:val="Header"/>
+      <w:pStyle w:val="En-tte"/>
     </w:pPr>
   </w:p>
 </w:hdr>
@@ -26059,11 +26013,11 @@
       <w:lang w:val="en-US" w:eastAsia="en-US" w:bidi="en-US"/>
     </w:rPr>
   </w:style>
-  <w:style w:type="paragraph" w:styleId="Heading1">
+  <w:style w:type="paragraph" w:styleId="Titre1">
     <w:name w:val="heading 1"/>
     <w:basedOn w:val="Normal"/>
     <w:next w:val="Normal"/>
-    <w:link w:val="Heading1Char"/>
+    <w:link w:val="Titre1Car"/>
     <w:uiPriority w:val="9"/>
     <w:qFormat/>
     <w:rsid w:val="006361C0"/>
@@ -26085,11 +26039,11 @@
       <w:lang w:val="x-none" w:eastAsia="x-none" w:bidi="ar-SA"/>
     </w:rPr>
   </w:style>
-  <w:style w:type="paragraph" w:styleId="Heading2">
+  <w:style w:type="paragraph" w:styleId="Titre2">
     <w:name w:val="heading 2"/>
     <w:basedOn w:val="Normal"/>
     <w:next w:val="Normal"/>
-    <w:link w:val="Heading2Char"/>
+    <w:link w:val="Titre2Car"/>
     <w:uiPriority w:val="9"/>
     <w:unhideWhenUsed/>
     <w:qFormat/>
@@ -26110,11 +26064,11 @@
       <w:lang w:val="x-none" w:eastAsia="x-none" w:bidi="ar-SA"/>
     </w:rPr>
   </w:style>
-  <w:style w:type="paragraph" w:styleId="Heading3">
+  <w:style w:type="paragraph" w:styleId="Titre3">
     <w:name w:val="heading 3"/>
     <w:basedOn w:val="Normal"/>
     <w:next w:val="Normal"/>
-    <w:link w:val="Heading3Char"/>
+    <w:link w:val="Titre3Car"/>
     <w:uiPriority w:val="9"/>
     <w:unhideWhenUsed/>
     <w:qFormat/>
@@ -26136,11 +26090,11 @@
       <w:lang w:val="en-GB" w:eastAsia="x-none" w:bidi="ar-SA"/>
     </w:rPr>
   </w:style>
-  <w:style w:type="paragraph" w:styleId="Heading4">
+  <w:style w:type="paragraph" w:styleId="Titre4">
     <w:name w:val="heading 4"/>
     <w:basedOn w:val="Normal"/>
     <w:next w:val="Normal"/>
-    <w:link w:val="Heading4Char"/>
+    <w:link w:val="Titre4Car"/>
     <w:uiPriority w:val="9"/>
     <w:unhideWhenUsed/>
     <w:qFormat/>
@@ -26163,11 +26117,11 @@
       <w:lang w:val="x-none" w:eastAsia="x-none" w:bidi="ar-SA"/>
     </w:rPr>
   </w:style>
-  <w:style w:type="paragraph" w:styleId="Heading5">
+  <w:style w:type="paragraph" w:styleId="Titre5">
     <w:name w:val="heading 5"/>
     <w:basedOn w:val="Normal"/>
     <w:next w:val="Normal"/>
-    <w:link w:val="Heading5Char"/>
+    <w:link w:val="Titre5Car"/>
     <w:uiPriority w:val="9"/>
     <w:unhideWhenUsed/>
     <w:qFormat/>
@@ -26185,11 +26139,11 @@
       <w:lang w:val="x-none" w:eastAsia="x-none" w:bidi="ar-SA"/>
     </w:rPr>
   </w:style>
-  <w:style w:type="paragraph" w:styleId="Heading6">
+  <w:style w:type="paragraph" w:styleId="Titre6">
     <w:name w:val="heading 6"/>
     <w:basedOn w:val="Normal"/>
     <w:next w:val="Normal"/>
-    <w:link w:val="Heading6Char"/>
+    <w:link w:val="Titre6Car"/>
     <w:uiPriority w:val="9"/>
     <w:unhideWhenUsed/>
     <w:qFormat/>
@@ -26209,11 +26163,11 @@
       <w:lang w:val="x-none" w:eastAsia="x-none" w:bidi="ar-SA"/>
     </w:rPr>
   </w:style>
-  <w:style w:type="paragraph" w:styleId="Heading7">
+  <w:style w:type="paragraph" w:styleId="Titre7">
     <w:name w:val="heading 7"/>
     <w:basedOn w:val="Normal"/>
     <w:next w:val="Normal"/>
-    <w:link w:val="Heading7Char"/>
+    <w:link w:val="Titre7Car"/>
     <w:uiPriority w:val="9"/>
     <w:unhideWhenUsed/>
     <w:qFormat/>
@@ -26233,11 +26187,11 @@
       <w:lang w:val="x-none" w:eastAsia="x-none" w:bidi="ar-SA"/>
     </w:rPr>
   </w:style>
-  <w:style w:type="paragraph" w:styleId="Heading8">
+  <w:style w:type="paragraph" w:styleId="Titre8">
     <w:name w:val="heading 8"/>
     <w:basedOn w:val="Normal"/>
     <w:next w:val="Normal"/>
-    <w:link w:val="Heading8Char"/>
+    <w:link w:val="Titre8Car"/>
     <w:uiPriority w:val="9"/>
     <w:unhideWhenUsed/>
     <w:qFormat/>
@@ -26259,11 +26213,11 @@
       <w:lang w:val="x-none" w:eastAsia="x-none" w:bidi="ar-SA"/>
     </w:rPr>
   </w:style>
-  <w:style w:type="paragraph" w:styleId="Heading9">
+  <w:style w:type="paragraph" w:styleId="Titre9">
     <w:name w:val="heading 9"/>
     <w:basedOn w:val="Normal"/>
     <w:next w:val="Normal"/>
-    <w:link w:val="Heading9Char"/>
+    <w:link w:val="Titre9Car"/>
     <w:uiPriority w:val="9"/>
     <w:unhideWhenUsed/>
     <w:qFormat/>
@@ -26283,13 +26237,13 @@
       <w:lang w:val="x-none" w:eastAsia="x-none" w:bidi="ar-SA"/>
     </w:rPr>
   </w:style>
-  <w:style w:type="character" w:default="1" w:styleId="DefaultParagraphFont">
+  <w:style w:type="character" w:default="1" w:styleId="Policepardfaut">
     <w:name w:val="Default Paragraph Font"/>
     <w:uiPriority w:val="1"/>
     <w:semiHidden/>
     <w:unhideWhenUsed/>
   </w:style>
-  <w:style w:type="table" w:default="1" w:styleId="TableNormal">
+  <w:style w:type="table" w:default="1" w:styleId="TableauNormal">
     <w:name w:val="Normal Table"/>
     <w:uiPriority w:val="99"/>
     <w:semiHidden/>
@@ -26304,7 +26258,7 @@
       </w:tblCellMar>
     </w:tblPr>
   </w:style>
-  <w:style w:type="numbering" w:default="1" w:styleId="NoList">
+  <w:style w:type="numbering" w:default="1" w:styleId="Aucuneliste">
     <w:name w:val="No List"/>
     <w:uiPriority w:val="99"/>
     <w:semiHidden/>
@@ -26421,14 +26375,14 @@
       <w:sz w:val="40"/>
     </w:rPr>
   </w:style>
-  <w:style w:type="paragraph" w:styleId="TOC1">
+  <w:style w:type="paragraph" w:styleId="TM1">
     <w:name w:val="toc 1"/>
     <w:basedOn w:val="Normal"/>
     <w:next w:val="Normal"/>
     <w:autoRedefine/>
     <w:uiPriority w:val="39"/>
   </w:style>
-  <w:style w:type="paragraph" w:styleId="TOC2">
+  <w:style w:type="paragraph" w:styleId="TM2">
     <w:name w:val="toc 2"/>
     <w:basedOn w:val="Normal"/>
     <w:next w:val="Normal"/>
@@ -26438,7 +26392,7 @@
       <w:ind w:left="200"/>
     </w:pPr>
   </w:style>
-  <w:style w:type="paragraph" w:styleId="TOC3">
+  <w:style w:type="paragraph" w:styleId="TM3">
     <w:name w:val="toc 3"/>
     <w:basedOn w:val="Normal"/>
     <w:next w:val="Normal"/>
@@ -26448,7 +26402,7 @@
       <w:ind w:left="400"/>
     </w:pPr>
   </w:style>
-  <w:style w:type="paragraph" w:styleId="TOC4">
+  <w:style w:type="paragraph" w:styleId="TM4">
     <w:name w:val="toc 4"/>
     <w:basedOn w:val="Normal"/>
     <w:next w:val="Normal"/>
@@ -26458,7 +26412,7 @@
       <w:ind w:left="600"/>
     </w:pPr>
   </w:style>
-  <w:style w:type="paragraph" w:styleId="TOC5">
+  <w:style w:type="paragraph" w:styleId="TM5">
     <w:name w:val="toc 5"/>
     <w:basedOn w:val="Normal"/>
     <w:next w:val="Normal"/>
@@ -26468,7 +26422,7 @@
       <w:ind w:left="800"/>
     </w:pPr>
   </w:style>
-  <w:style w:type="paragraph" w:styleId="TOC6">
+  <w:style w:type="paragraph" w:styleId="TM6">
     <w:name w:val="toc 6"/>
     <w:basedOn w:val="Normal"/>
     <w:next w:val="Normal"/>
@@ -26478,7 +26432,7 @@
       <w:ind w:left="1000"/>
     </w:pPr>
   </w:style>
-  <w:style w:type="paragraph" w:styleId="TOC7">
+  <w:style w:type="paragraph" w:styleId="TM7">
     <w:name w:val="toc 7"/>
     <w:basedOn w:val="Normal"/>
     <w:next w:val="Normal"/>
@@ -26488,7 +26442,7 @@
       <w:ind w:left="1200"/>
     </w:pPr>
   </w:style>
-  <w:style w:type="paragraph" w:styleId="TOC8">
+  <w:style w:type="paragraph" w:styleId="TM8">
     <w:name w:val="toc 8"/>
     <w:basedOn w:val="Normal"/>
     <w:next w:val="Normal"/>
@@ -26498,7 +26452,7 @@
       <w:ind w:left="1400"/>
     </w:pPr>
   </w:style>
-  <w:style w:type="paragraph" w:styleId="TOC9">
+  <w:style w:type="paragraph" w:styleId="TM9">
     <w:name w:val="toc 9"/>
     <w:basedOn w:val="Normal"/>
     <w:next w:val="Normal"/>
@@ -26508,7 +26462,7 @@
       <w:ind w:left="1600"/>
     </w:pPr>
   </w:style>
-  <w:style w:type="paragraph" w:styleId="Footer">
+  <w:style w:type="paragraph" w:styleId="Pieddepage">
     <w:name w:val="footer"/>
     <w:basedOn w:val="Normal"/>
     <w:pPr>
@@ -26523,7 +26477,7 @@
       <w:sz w:val="18"/>
     </w:rPr>
   </w:style>
-  <w:style w:type="paragraph" w:styleId="Header">
+  <w:style w:type="paragraph" w:styleId="En-tte">
     <w:name w:val="header"/>
     <w:basedOn w:val="Normal"/>
     <w:pPr>
@@ -26536,11 +26490,11 @@
       <w:sz w:val="18"/>
     </w:rPr>
   </w:style>
-  <w:style w:type="paragraph" w:styleId="BodyTextIndent">
+  <w:style w:type="paragraph" w:styleId="Retraitcorpsdetexte">
     <w:name w:val="Body Text Indent"/>
     <w:basedOn w:val="Normal"/>
   </w:style>
-  <w:style w:type="character" w:styleId="Hyperlink">
+  <w:style w:type="character" w:styleId="Lienhypertexte">
     <w:name w:val="Hyperlink"/>
     <w:uiPriority w:val="99"/>
     <w:rPr>
@@ -26548,19 +26502,19 @@
       <w:u w:val="single"/>
     </w:rPr>
   </w:style>
-  <w:style w:type="paragraph" w:styleId="FootnoteText">
+  <w:style w:type="paragraph" w:styleId="Notedebasdepage">
     <w:name w:val="footnote text"/>
     <w:basedOn w:val="Normal"/>
     <w:semiHidden/>
   </w:style>
-  <w:style w:type="character" w:styleId="FootnoteReference">
+  <w:style w:type="character" w:styleId="Appelnotedebasdep">
     <w:name w:val="footnote reference"/>
     <w:semiHidden/>
     <w:rPr>
       <w:vertAlign w:val="superscript"/>
     </w:rPr>
   </w:style>
-  <w:style w:type="paragraph" w:styleId="Caption">
+  <w:style w:type="paragraph" w:styleId="Lgende">
     <w:name w:val="caption"/>
     <w:basedOn w:val="Normal"/>
     <w:next w:val="Normal"/>
@@ -26575,7 +26529,7 @@
       <w:szCs w:val="18"/>
     </w:rPr>
   </w:style>
-  <w:style w:type="character" w:styleId="FollowedHyperlink">
+  <w:style w:type="character" w:styleId="Lienhypertextesuivivisit">
     <w:name w:val="FollowedHyperlink"/>
     <w:rPr>
       <w:color w:val="800080"/>
@@ -26594,9 +26548,9 @@
       </w:tabs>
     </w:pPr>
   </w:style>
-  <w:style w:type="table" w:styleId="TableGrid">
+  <w:style w:type="table" w:styleId="Grilledutableau">
     <w:name w:val="Table Grid"/>
-    <w:basedOn w:val="TableNormal"/>
+    <w:basedOn w:val="TableauNormal"/>
     <w:rsid w:val="00002257"/>
     <w:pPr>
       <w:widowControl w:val="0"/>
@@ -26616,12 +26570,12 @@
   </w:style>
   <w:style w:type="character" w:customStyle="1" w:styleId="bibinproceedingstitle">
     <w:name w:val="bibinproceedingstitle"/>
-    <w:basedOn w:val="DefaultParagraphFont"/>
+    <w:basedOn w:val="Policepardfaut"/>
     <w:rsid w:val="004102BF"/>
   </w:style>
-  <w:style w:type="character" w:customStyle="1" w:styleId="Heading1Char">
-    <w:name w:val="Heading 1 Char"/>
-    <w:link w:val="Heading1"/>
+  <w:style w:type="character" w:customStyle="1" w:styleId="Titre1Car">
+    <w:name w:val="Titre 1 Car"/>
+    <w:link w:val="Titre1"/>
     <w:uiPriority w:val="9"/>
     <w:rsid w:val="006361C0"/>
     <w:rPr>
@@ -26633,9 +26587,9 @@
       <w:szCs w:val="24"/>
     </w:rPr>
   </w:style>
-  <w:style w:type="character" w:customStyle="1" w:styleId="Heading2Char">
-    <w:name w:val="Heading 2 Char"/>
-    <w:link w:val="Heading2"/>
+  <w:style w:type="character" w:customStyle="1" w:styleId="Titre2Car">
+    <w:name w:val="Titre 2 Car"/>
+    <w:link w:val="Titre2"/>
     <w:uiPriority w:val="9"/>
     <w:rsid w:val="006361C0"/>
     <w:rPr>
@@ -26645,9 +26599,9 @@
       <w:szCs w:val="24"/>
     </w:rPr>
   </w:style>
-  <w:style w:type="character" w:customStyle="1" w:styleId="Heading3Char">
-    <w:name w:val="Heading 3 Char"/>
-    <w:link w:val="Heading3"/>
+  <w:style w:type="character" w:customStyle="1" w:styleId="Titre3Car">
+    <w:name w:val="Titre 3 Car"/>
+    <w:link w:val="Titre3"/>
     <w:uiPriority w:val="9"/>
     <w:rsid w:val="00BA117E"/>
     <w:rPr>
@@ -26658,9 +26612,9 @@
       <w:lang w:val="en-GB"/>
     </w:rPr>
   </w:style>
-  <w:style w:type="character" w:customStyle="1" w:styleId="Heading4Char">
-    <w:name w:val="Heading 4 Char"/>
-    <w:link w:val="Heading4"/>
+  <w:style w:type="character" w:customStyle="1" w:styleId="Titre4Car">
+    <w:name w:val="Titre 4 Car"/>
+    <w:link w:val="Titre4"/>
     <w:uiPriority w:val="9"/>
     <w:rsid w:val="006361C0"/>
     <w:rPr>
@@ -26672,9 +26626,9 @@
       <w:szCs w:val="24"/>
     </w:rPr>
   </w:style>
-  <w:style w:type="character" w:customStyle="1" w:styleId="Heading5Char">
-    <w:name w:val="Heading 5 Char"/>
-    <w:link w:val="Heading5"/>
+  <w:style w:type="character" w:customStyle="1" w:styleId="Titre5Car">
+    <w:name w:val="Titre 5 Car"/>
+    <w:link w:val="Titre5"/>
     <w:uiPriority w:val="9"/>
     <w:rsid w:val="006361C0"/>
     <w:rPr>
@@ -26682,9 +26636,9 @@
       <w:color w:val="4F81BD"/>
     </w:rPr>
   </w:style>
-  <w:style w:type="character" w:customStyle="1" w:styleId="Heading6Char">
-    <w:name w:val="Heading 6 Char"/>
-    <w:link w:val="Heading6"/>
+  <w:style w:type="character" w:customStyle="1" w:styleId="Titre6Car">
+    <w:name w:val="Titre 6 Car"/>
+    <w:link w:val="Titre6"/>
     <w:uiPriority w:val="9"/>
     <w:rsid w:val="006361C0"/>
     <w:rPr>
@@ -26694,9 +26648,9 @@
       <w:color w:val="4F81BD"/>
     </w:rPr>
   </w:style>
-  <w:style w:type="character" w:customStyle="1" w:styleId="Heading7Char">
-    <w:name w:val="Heading 7 Char"/>
-    <w:link w:val="Heading7"/>
+  <w:style w:type="character" w:customStyle="1" w:styleId="Titre7Car">
+    <w:name w:val="Titre 7 Car"/>
+    <w:link w:val="Titre7"/>
     <w:uiPriority w:val="9"/>
     <w:rsid w:val="006361C0"/>
     <w:rPr>
@@ -26708,9 +26662,9 @@
       <w:szCs w:val="20"/>
     </w:rPr>
   </w:style>
-  <w:style w:type="character" w:customStyle="1" w:styleId="Heading8Char">
-    <w:name w:val="Heading 8 Char"/>
-    <w:link w:val="Heading8"/>
+  <w:style w:type="character" w:customStyle="1" w:styleId="Titre8Car">
+    <w:name w:val="Titre 8 Car"/>
+    <w:link w:val="Titre8"/>
     <w:uiPriority w:val="9"/>
     <w:rsid w:val="006361C0"/>
     <w:rPr>
@@ -26724,9 +26678,9 @@
       <w:szCs w:val="20"/>
     </w:rPr>
   </w:style>
-  <w:style w:type="character" w:customStyle="1" w:styleId="Heading9Char">
-    <w:name w:val="Heading 9 Char"/>
-    <w:link w:val="Heading9"/>
+  <w:style w:type="character" w:customStyle="1" w:styleId="Titre9Car">
+    <w:name w:val="Titre 9 Car"/>
+    <w:link w:val="Titre9"/>
     <w:uiPriority w:val="9"/>
     <w:rsid w:val="006361C0"/>
     <w:rPr>
@@ -26738,11 +26692,11 @@
       <w:szCs w:val="20"/>
     </w:rPr>
   </w:style>
-  <w:style w:type="paragraph" w:styleId="Title">
+  <w:style w:type="paragraph" w:styleId="Titre">
     <w:name w:val="Title"/>
     <w:basedOn w:val="Normal"/>
     <w:next w:val="Normal"/>
-    <w:link w:val="TitleChar"/>
+    <w:link w:val="TitreCar"/>
     <w:uiPriority w:val="10"/>
     <w:qFormat/>
     <w:rsid w:val="006361C0"/>
@@ -26764,9 +26718,9 @@
       <w:lang w:val="x-none" w:eastAsia="x-none" w:bidi="ar-SA"/>
     </w:rPr>
   </w:style>
-  <w:style w:type="character" w:customStyle="1" w:styleId="TitleChar">
-    <w:name w:val="Title Char"/>
-    <w:link w:val="Title"/>
+  <w:style w:type="character" w:customStyle="1" w:styleId="TitreCar">
+    <w:name w:val="Titre Car"/>
+    <w:link w:val="Titre"/>
     <w:uiPriority w:val="10"/>
     <w:rsid w:val="006361C0"/>
     <w:rPr>
@@ -26778,11 +26732,11 @@
       <w:szCs w:val="60"/>
     </w:rPr>
   </w:style>
-  <w:style w:type="paragraph" w:styleId="Subtitle">
+  <w:style w:type="paragraph" w:styleId="Sous-titre">
     <w:name w:val="Subtitle"/>
     <w:basedOn w:val="Normal"/>
     <w:next w:val="Normal"/>
-    <w:link w:val="SubtitleChar"/>
+    <w:link w:val="Sous-titreCar"/>
     <w:uiPriority w:val="11"/>
     <w:qFormat/>
     <w:rsid w:val="006361C0"/>
@@ -26800,9 +26754,9 @@
       <w:lang w:val="x-none" w:eastAsia="x-none" w:bidi="ar-SA"/>
     </w:rPr>
   </w:style>
-  <w:style w:type="character" w:customStyle="1" w:styleId="SubtitleChar">
-    <w:name w:val="Subtitle Char"/>
-    <w:link w:val="Subtitle"/>
+  <w:style w:type="character" w:customStyle="1" w:styleId="Sous-titreCar">
+    <w:name w:val="Sous-titre Car"/>
+    <w:link w:val="Sous-titre"/>
     <w:uiPriority w:val="11"/>
     <w:rsid w:val="006361C0"/>
     <w:rPr>
@@ -26813,7 +26767,7 @@
       <w:szCs w:val="24"/>
     </w:rPr>
   </w:style>
-  <w:style w:type="character" w:styleId="Strong">
+  <w:style w:type="character" w:styleId="lev">
     <w:name w:val="Strong"/>
     <w:uiPriority w:val="22"/>
     <w:qFormat/>
@@ -26824,7 +26778,7 @@
       <w:spacing w:val="0"/>
     </w:rPr>
   </w:style>
-  <w:style w:type="character" w:styleId="Emphasis">
+  <w:style w:type="character" w:styleId="Accentuation">
     <w:name w:val="Emphasis"/>
     <w:uiPriority w:val="20"/>
     <w:qFormat/>
@@ -26837,10 +26791,10 @@
       <w:color w:val="5A5A5A"/>
     </w:rPr>
   </w:style>
-  <w:style w:type="paragraph" w:styleId="NoSpacing">
+  <w:style w:type="paragraph" w:styleId="Sansinterligne">
     <w:name w:val="No Spacing"/>
     <w:basedOn w:val="Normal"/>
-    <w:link w:val="NoSpacingChar"/>
+    <w:link w:val="SansinterligneCar"/>
     <w:uiPriority w:val="1"/>
     <w:qFormat/>
     <w:rsid w:val="006361C0"/>
@@ -26848,14 +26802,14 @@
       <w:ind w:firstLine="0"/>
     </w:pPr>
   </w:style>
-  <w:style w:type="character" w:customStyle="1" w:styleId="NoSpacingChar">
-    <w:name w:val="No Spacing Char"/>
-    <w:basedOn w:val="DefaultParagraphFont"/>
-    <w:link w:val="NoSpacing"/>
+  <w:style w:type="character" w:customStyle="1" w:styleId="SansinterligneCar">
+    <w:name w:val="Sans interligne Car"/>
+    <w:basedOn w:val="Policepardfaut"/>
+    <w:link w:val="Sansinterligne"/>
     <w:uiPriority w:val="1"/>
     <w:rsid w:val="006361C0"/>
   </w:style>
-  <w:style w:type="paragraph" w:styleId="ListParagraph">
+  <w:style w:type="paragraph" w:styleId="Paragraphedeliste">
     <w:name w:val="List Paragraph"/>
     <w:basedOn w:val="Normal"/>
     <w:uiPriority w:val="34"/>
@@ -26866,11 +26820,11 @@
       <w:contextualSpacing/>
     </w:pPr>
   </w:style>
-  <w:style w:type="paragraph" w:styleId="Quote">
+  <w:style w:type="paragraph" w:styleId="Citation">
     <w:name w:val="Quote"/>
     <w:basedOn w:val="Normal"/>
     <w:next w:val="Normal"/>
-    <w:link w:val="QuoteChar"/>
+    <w:link w:val="CitationCar"/>
     <w:uiPriority w:val="29"/>
     <w:qFormat/>
     <w:rsid w:val="006361C0"/>
@@ -26884,9 +26838,9 @@
       <w:lang w:val="x-none" w:eastAsia="x-none" w:bidi="ar-SA"/>
     </w:rPr>
   </w:style>
-  <w:style w:type="character" w:customStyle="1" w:styleId="QuoteChar">
-    <w:name w:val="Quote Char"/>
-    <w:link w:val="Quote"/>
+  <w:style w:type="character" w:customStyle="1" w:styleId="CitationCar">
+    <w:name w:val="Citation Car"/>
+    <w:link w:val="Citation"/>
     <w:uiPriority w:val="29"/>
     <w:rsid w:val="006361C0"/>
     <w:rPr>
@@ -26896,11 +26850,11 @@
       <w:color w:val="5A5A5A"/>
     </w:rPr>
   </w:style>
-  <w:style w:type="paragraph" w:styleId="IntenseQuote">
+  <w:style w:type="paragraph" w:styleId="Citationintense">
     <w:name w:val="Intense Quote"/>
     <w:basedOn w:val="Normal"/>
     <w:next w:val="Normal"/>
-    <w:link w:val="IntenseQuoteChar"/>
+    <w:link w:val="CitationintenseCar"/>
     <w:uiPriority w:val="30"/>
     <w:qFormat/>
     <w:rsid w:val="006361C0"/>
@@ -26925,9 +26879,9 @@
       <w:lang w:val="x-none" w:eastAsia="x-none" w:bidi="ar-SA"/>
     </w:rPr>
   </w:style>
-  <w:style w:type="character" w:customStyle="1" w:styleId="IntenseQuoteChar">
-    <w:name w:val="Intense Quote Char"/>
-    <w:link w:val="IntenseQuote"/>
+  <w:style w:type="character" w:customStyle="1" w:styleId="CitationintenseCar">
+    <w:name w:val="Citation intense Car"/>
+    <w:link w:val="Citationintense"/>
     <w:uiPriority w:val="30"/>
     <w:rsid w:val="006361C0"/>
     <w:rPr>
@@ -26940,7 +26894,7 @@
       <w:shd w:val="clear" w:color="auto" w:fill="4F81BD"/>
     </w:rPr>
   </w:style>
-  <w:style w:type="character" w:styleId="SubtleEmphasis">
+  <w:style w:type="character" w:styleId="Accentuationlgre">
     <w:name w:val="Subtle Emphasis"/>
     <w:uiPriority w:val="19"/>
     <w:qFormat/>
@@ -26951,7 +26905,7 @@
       <w:color w:val="5A5A5A"/>
     </w:rPr>
   </w:style>
-  <w:style w:type="character" w:styleId="IntenseEmphasis">
+  <w:style w:type="character" w:styleId="Accentuationintense">
     <w:name w:val="Intense Emphasis"/>
     <w:uiPriority w:val="21"/>
     <w:qFormat/>
@@ -26966,7 +26920,7 @@
       <w:szCs w:val="22"/>
     </w:rPr>
   </w:style>
-  <w:style w:type="character" w:styleId="SubtleReference">
+  <w:style w:type="character" w:styleId="Rfrencelgre">
     <w:name w:val="Subtle Reference"/>
     <w:uiPriority w:val="31"/>
     <w:qFormat/>
@@ -26976,7 +26930,7 @@
       <w:u w:val="single" w:color="9BBB59"/>
     </w:rPr>
   </w:style>
-  <w:style w:type="character" w:styleId="IntenseReference">
+  <w:style w:type="character" w:styleId="Rfrenceintense">
     <w:name w:val="Intense Reference"/>
     <w:uiPriority w:val="32"/>
     <w:qFormat/>
@@ -26988,7 +26942,7 @@
       <w:u w:val="single" w:color="9BBB59"/>
     </w:rPr>
   </w:style>
-  <w:style w:type="character" w:styleId="BookTitle">
+  <w:style w:type="character" w:styleId="Titredulivre">
     <w:name w:val="Book Title"/>
     <w:uiPriority w:val="33"/>
     <w:qFormat/>
@@ -27002,9 +26956,9 @@
       <w:color w:val="auto"/>
     </w:rPr>
   </w:style>
-  <w:style w:type="paragraph" w:styleId="TOCHeading">
+  <w:style w:type="paragraph" w:styleId="En-ttedetabledesmatires">
     <w:name w:val="TOC Heading"/>
-    <w:basedOn w:val="Heading1"/>
+    <w:basedOn w:val="Titre1"/>
     <w:next w:val="Normal"/>
     <w:uiPriority w:val="39"/>
     <w:semiHidden/>
@@ -27054,10 +27008,10 @@
       <w:ind w:left="2836" w:hanging="284"/>
     </w:pPr>
   </w:style>
-  <w:style w:type="paragraph" w:styleId="BalloonText">
+  <w:style w:type="paragraph" w:styleId="Textedebulles">
     <w:name w:val="Balloon Text"/>
     <w:basedOn w:val="Normal"/>
-    <w:link w:val="BalloonTextChar"/>
+    <w:link w:val="TextedebullesCar"/>
     <w:rsid w:val="00E21AFA"/>
     <w:rPr>
       <w:rFonts w:ascii="Tahoma" w:hAnsi="Tahoma" w:cs="Tahoma"/>
@@ -27065,10 +27019,10 @@
       <w:szCs w:val="16"/>
     </w:rPr>
   </w:style>
-  <w:style w:type="character" w:customStyle="1" w:styleId="BalloonTextChar">
-    <w:name w:val="Balloon Text Char"/>
-    <w:basedOn w:val="DefaultParagraphFont"/>
-    <w:link w:val="BalloonText"/>
+  <w:style w:type="character" w:customStyle="1" w:styleId="TextedebullesCar">
+    <w:name w:val="Texte de bulles Car"/>
+    <w:basedOn w:val="Policepardfaut"/>
+    <w:link w:val="Textedebulles"/>
     <w:rsid w:val="00E21AFA"/>
     <w:rPr>
       <w:rFonts w:ascii="Tahoma" w:hAnsi="Tahoma" w:cs="Tahoma"/>

</xml_diff>

<commit_message>
Update the year date on all guides
Passage de 2023 à 2024 sur tous les guides

Plus quelques modification mineures, suite à des demandes utilisateur
- indiquer que les règles Min et Max ne sont calculée que sur les valeurs non-manquantes
- dans la visualisation et la co-visualisation, préciser que le tri des colonne se fait selon trois modes: ascendant, descendant, ordre initial
- preciser que la valeur de l'AUC est celle de la ROC AUC, et non la PR AUC
- expliquer (succintement) dans la doc de la regle Random dans les dictionnaire permet d'assurer des Random independants, mais reproductibles
</commit_message>
<xml_diff>
--- a/KhiopsCoclusteringGuide.docx
+++ b/KhiopsCoclusteringGuide.docx
@@ -140,7 +140,7 @@
           <w:sz w:val="24"/>
           <w:lang w:val="en-GB"/>
         </w:rPr>
-        <w:t>November 2023</w:t>
+        <w:t>February 2024</w:t>
       </w:r>
       <w:r>
         <w:rPr>
@@ -331,7 +331,7 @@
           <w:lang w:val="fr-FR" w:eastAsia="fr-FR" w:bidi="ar-SA"/>
         </w:rPr>
         <w:drawing>
-          <wp:anchor distT="0" distB="0" distL="114300" distR="114300" simplePos="0" relativeHeight="251654656" behindDoc="0" locked="0" layoutInCell="1" allowOverlap="1" wp14:anchorId="2665E27A" wp14:editId="38F13F74">
+          <wp:anchor distT="0" distB="0" distL="114300" distR="114300" simplePos="0" relativeHeight="251654656" behindDoc="0" locked="0" layoutInCell="1" allowOverlap="1" wp14:anchorId="2665E27A" wp14:editId="3990E848">
             <wp:simplePos x="0" y="0"/>
             <wp:positionH relativeFrom="column">
               <wp:posOffset>-104775</wp:posOffset>
@@ -679,7 +679,7 @@
           <w:lang w:val="fr-FR" w:eastAsia="fr-FR" w:bidi="ar-SA"/>
         </w:rPr>
         <w:drawing>
-          <wp:anchor distT="0" distB="0" distL="114300" distR="114300" simplePos="0" relativeHeight="251655680" behindDoc="0" locked="0" layoutInCell="1" allowOverlap="1" wp14:anchorId="45E02020" wp14:editId="125A9ACC">
+          <wp:anchor distT="0" distB="0" distL="114300" distR="114300" simplePos="0" relativeHeight="251655680" behindDoc="0" locked="0" layoutInCell="1" allowOverlap="1" wp14:anchorId="45E02020" wp14:editId="565C9A1B">
             <wp:simplePos x="0" y="0"/>
             <wp:positionH relativeFrom="column">
               <wp:posOffset>-123825</wp:posOffset>
@@ -4555,9 +4555,14 @@
         <w:fldChar w:fldCharType="end"/>
       </w:r>
       <w:r>
-        <w:t xml:space="preserve"> Presentation</w:t>
+        <w:t xml:space="preserve"> </w:t>
+      </w:r>
+      <w:proofErr w:type="spellStart"/>
+      <w:r>
+        <w:t>Presentation</w:t>
       </w:r>
       <w:bookmarkEnd w:id="0"/>
+      <w:proofErr w:type="spellEnd"/>
     </w:p>
     <w:p>
       <w:pPr>
@@ -7334,9 +7339,11 @@
         </w:rPr>
         <w:t xml:space="preserve"> </w:t>
       </w:r>
+      <w:proofErr w:type="spellStart"/>
       <w:r>
         <w:t>Dictionaries</w:t>
       </w:r>
+      <w:proofErr w:type="spellEnd"/>
       <w:r>
         <w:rPr>
           <w:lang w:val="en-GB"/>
@@ -11888,9 +11895,14 @@
         <w:t>Cluster</w:t>
       </w:r>
       <w:r>
-        <w:t xml:space="preserve"> parameters</w:t>
+        <w:t xml:space="preserve"> </w:t>
+      </w:r>
+      <w:proofErr w:type="spellStart"/>
+      <w:r>
+        <w:t>parameters</w:t>
       </w:r>
       <w:bookmarkEnd w:id="39"/>
+      <w:proofErr w:type="spellEnd"/>
     </w:p>
     <w:p>
       <w:proofErr w:type="spellStart"/>
@@ -13100,10 +13112,20 @@
       <w:r>
         <w:t xml:space="preserve"> </w:t>
       </w:r>
-      <w:r>
-        <w:t>Deployment parameters</w:t>
+      <w:proofErr w:type="spellStart"/>
+      <w:r>
+        <w:t>Deployment</w:t>
+      </w:r>
+      <w:proofErr w:type="spellEnd"/>
+      <w:r>
+        <w:t xml:space="preserve"> </w:t>
+      </w:r>
+      <w:proofErr w:type="spellStart"/>
+      <w:r>
+        <w:t>parameters</w:t>
       </w:r>
       <w:bookmarkEnd w:id="43"/>
+      <w:proofErr w:type="spellEnd"/>
     </w:p>
     <w:p>
       <w:pPr>

</xml_diff>

<commit_message>
Update documents for version 10.2.3
KhiopsVisualizationGuide: referencement de la derniere version de l'outil 11.0.9, livré avec la 10.2.3
KhiopsCovisualizationGuide: referencement la derniere version de l'outil 11.1.2 livré avec la 10.2.3
Mise à jour de toutes les dates à novembre 2024
Regeneration de tous les pdf, a destination d'un espace release
</commit_message>
<xml_diff>
--- a/KhiopsCoclusteringGuide.docx
+++ b/KhiopsCoclusteringGuide.docx
@@ -140,7 +140,7 @@
           <w:sz w:val="24"/>
           <w:lang w:val="en-GB"/>
         </w:rPr>
-        <w:t>February 2024</w:t>
+        <w:t>November 2024</w:t>
       </w:r>
       <w:r>
         <w:rPr>
@@ -226,7 +226,6 @@
           <w:lang w:val="en-GB"/>
         </w:rPr>
       </w:pPr>
-      <w:proofErr w:type="spellStart"/>
       <w:r>
         <w:rPr>
           <w:b/>
@@ -234,9 +233,9 @@
           <w:szCs w:val="32"/>
           <w:lang w:val="en-GB"/>
         </w:rPr>
-        <w:t>Khiops</w:t>
-      </w:r>
-      <w:proofErr w:type="spellEnd"/>
+        <w:t xml:space="preserve">Khiops </w:t>
+      </w:r>
+      <w:proofErr w:type="spellStart"/>
       <w:r>
         <w:rPr>
           <w:b/>
@@ -244,9 +243,9 @@
           <w:szCs w:val="32"/>
           <w:lang w:val="en-GB"/>
         </w:rPr>
-        <w:t xml:space="preserve"> </w:t>
-      </w:r>
-      <w:proofErr w:type="spellStart"/>
+        <w:t>Coclustering</w:t>
+      </w:r>
+      <w:proofErr w:type="spellEnd"/>
       <w:r>
         <w:rPr>
           <w:b/>
@@ -254,9 +253,8 @@
           <w:szCs w:val="32"/>
           <w:lang w:val="en-GB"/>
         </w:rPr>
-        <w:t>Coclustering</w:t>
-      </w:r>
-      <w:proofErr w:type="spellEnd"/>
+        <w:t xml:space="preserve"> Guide </w:t>
+      </w:r>
       <w:r>
         <w:rPr>
           <w:b/>
@@ -264,7 +262,7 @@
           <w:szCs w:val="32"/>
           <w:lang w:val="en-GB"/>
         </w:rPr>
-        <w:t xml:space="preserve"> Guide </w:t>
+        <w:t>10</w:t>
       </w:r>
       <w:r>
         <w:rPr>
@@ -273,7 +271,7 @@
           <w:szCs w:val="32"/>
           <w:lang w:val="en-GB"/>
         </w:rPr>
-        <w:t>10</w:t>
+        <w:t>.</w:t>
       </w:r>
       <w:r>
         <w:rPr>
@@ -282,15 +280,6 @@
           <w:szCs w:val="32"/>
           <w:lang w:val="en-GB"/>
         </w:rPr>
-        <w:t>.</w:t>
-      </w:r>
-      <w:r>
-        <w:rPr>
-          <w:b/>
-          <w:sz w:val="32"/>
-          <w:szCs w:val="32"/>
-          <w:lang w:val="en-GB"/>
-        </w:rPr>
         <w:t>2</w:t>
       </w:r>
     </w:p>
@@ -331,7 +320,7 @@
           <w:lang w:val="fr-FR" w:eastAsia="fr-FR" w:bidi="ar-SA"/>
         </w:rPr>
         <w:drawing>
-          <wp:anchor distT="0" distB="0" distL="114300" distR="114300" simplePos="0" relativeHeight="251654656" behindDoc="0" locked="0" layoutInCell="1" allowOverlap="1" wp14:anchorId="2665E27A" wp14:editId="3990E848">
+          <wp:anchor distT="0" distB="0" distL="114300" distR="114300" simplePos="0" relativeHeight="251654656" behindDoc="0" locked="0" layoutInCell="1" allowOverlap="1" wp14:anchorId="2665E27A" wp14:editId="1C3B2B36">
             <wp:simplePos x="0" y="0"/>
             <wp:positionH relativeFrom="column">
               <wp:posOffset>-104775</wp:posOffset>
@@ -408,7 +397,6 @@
           <w:lang w:val="fr-FR"/>
         </w:rPr>
       </w:pPr>
-      <w:proofErr w:type="spellStart"/>
       <w:r>
         <w:rPr>
           <w:b/>
@@ -416,17 +404,7 @@
           <w:color w:val="7F7F7F"/>
           <w:lang w:val="fr-FR"/>
         </w:rPr>
-        <w:t>Khiops</w:t>
-      </w:r>
-      <w:proofErr w:type="spellEnd"/>
-      <w:r>
-        <w:rPr>
-          <w:b/>
-          <w:bCs/>
-          <w:color w:val="7F7F7F"/>
-          <w:lang w:val="fr-FR"/>
-        </w:rPr>
-        <w:t xml:space="preserve"> </w:t>
+        <w:t xml:space="preserve">Khiops </w:t>
       </w:r>
     </w:p>
     <w:p>
@@ -592,7 +570,6 @@
           <w:color w:val="7F7F7F"/>
         </w:rPr>
       </w:pPr>
-      <w:proofErr w:type="spellStart"/>
       <w:r>
         <w:rPr>
           <w:b/>
@@ -600,17 +577,7 @@
           <w:color w:val="7F7F7F"/>
           <w:lang w:val="fr-FR"/>
         </w:rPr>
-        <w:t>Khiops</w:t>
-      </w:r>
-      <w:proofErr w:type="spellEnd"/>
-      <w:r>
-        <w:rPr>
-          <w:b/>
-          <w:bCs/>
-          <w:color w:val="7F7F7F"/>
-          <w:lang w:val="fr-FR"/>
-        </w:rPr>
-        <w:t xml:space="preserve"> </w:t>
+        <w:t xml:space="preserve">Khiops </w:t>
       </w:r>
       <w:proofErr w:type="spellStart"/>
       <w:r>
@@ -647,21 +614,7 @@
         <w:rPr>
           <w:color w:val="7F7F7F"/>
         </w:rPr>
-        <w:t xml:space="preserve">Analysis of </w:t>
-      </w:r>
-      <w:proofErr w:type="spellStart"/>
-      <w:r>
-        <w:rPr>
-          <w:color w:val="7F7F7F"/>
-        </w:rPr>
-        <w:t>Khiops</w:t>
-      </w:r>
-      <w:proofErr w:type="spellEnd"/>
-      <w:r>
-        <w:rPr>
-          <w:color w:val="7F7F7F"/>
-        </w:rPr>
-        <w:t xml:space="preserve"> results using an interactive visualization tool</w:t>
+        <w:t>Analysis of Khiops results using an interactive visualization tool</w:t>
       </w:r>
     </w:p>
     <w:p>
@@ -679,7 +632,7 @@
           <w:lang w:val="fr-FR" w:eastAsia="fr-FR" w:bidi="ar-SA"/>
         </w:rPr>
         <w:drawing>
-          <wp:anchor distT="0" distB="0" distL="114300" distR="114300" simplePos="0" relativeHeight="251655680" behindDoc="0" locked="0" layoutInCell="1" allowOverlap="1" wp14:anchorId="45E02020" wp14:editId="565C9A1B">
+          <wp:anchor distT="0" distB="0" distL="114300" distR="114300" simplePos="0" relativeHeight="251655680" behindDoc="0" locked="0" layoutInCell="1" allowOverlap="1" wp14:anchorId="45E02020" wp14:editId="3F9D9A74">
             <wp:simplePos x="0" y="0"/>
             <wp:positionH relativeFrom="column">
               <wp:posOffset>-123825</wp:posOffset>
@@ -756,7 +709,6 @@
           <w:lang w:val="fr-FR"/>
         </w:rPr>
       </w:pPr>
-      <w:proofErr w:type="spellStart"/>
       <w:r>
         <w:rPr>
           <w:b/>
@@ -764,17 +716,7 @@
           <w:color w:val="000000"/>
           <w:lang w:val="fr-FR"/>
         </w:rPr>
-        <w:t>Khiops</w:t>
-      </w:r>
-      <w:proofErr w:type="spellEnd"/>
-      <w:r>
-        <w:rPr>
-          <w:b/>
-          <w:bCs/>
-          <w:color w:val="000000"/>
-          <w:lang w:val="fr-FR"/>
-        </w:rPr>
-        <w:t xml:space="preserve"> </w:t>
+        <w:t xml:space="preserve">Khiops </w:t>
       </w:r>
       <w:proofErr w:type="spellStart"/>
       <w:r>
@@ -950,7 +892,6 @@
           <w:lang w:val="fr-FR"/>
         </w:rPr>
       </w:pPr>
-      <w:proofErr w:type="spellStart"/>
       <w:r>
         <w:rPr>
           <w:b/>
@@ -958,17 +899,7 @@
           <w:color w:val="7F7F7F"/>
           <w:lang w:val="fr-FR"/>
         </w:rPr>
-        <w:t>Khiops</w:t>
-      </w:r>
-      <w:proofErr w:type="spellEnd"/>
-      <w:r>
-        <w:rPr>
-          <w:b/>
-          <w:bCs/>
-          <w:color w:val="7F7F7F"/>
-          <w:lang w:val="fr-FR"/>
-        </w:rPr>
-        <w:t xml:space="preserve"> </w:t>
+        <w:t xml:space="preserve">Khiops </w:t>
       </w:r>
       <w:proofErr w:type="spellStart"/>
       <w:r>
@@ -1006,34 +937,20 @@
         <w:rPr>
           <w:color w:val="7F7F7F"/>
         </w:rPr>
-        <w:t xml:space="preserve">Exploratory analysis of </w:t>
+        <w:t xml:space="preserve">Exploratory analysis of Khiops </w:t>
       </w:r>
       <w:proofErr w:type="spellStart"/>
       <w:r>
         <w:rPr>
           <w:color w:val="7F7F7F"/>
         </w:rPr>
-        <w:t>Khiops</w:t>
+        <w:t>Coclustering</w:t>
       </w:r>
       <w:proofErr w:type="spellEnd"/>
       <w:r>
         <w:rPr>
           <w:color w:val="7F7F7F"/>
         </w:rPr>
-        <w:t xml:space="preserve"> </w:t>
-      </w:r>
-      <w:proofErr w:type="spellStart"/>
-      <w:r>
-        <w:rPr>
-          <w:color w:val="7F7F7F"/>
-        </w:rPr>
-        <w:t>Coclustering</w:t>
-      </w:r>
-      <w:proofErr w:type="spellEnd"/>
-      <w:r>
-        <w:rPr>
-          <w:color w:val="7F7F7F"/>
-        </w:rPr>
         <w:t xml:space="preserve"> results using an interactive visualization tool</w:t>
       </w:r>
     </w:p>
@@ -1068,15 +985,7 @@
         <w:t>is</w:t>
       </w:r>
       <w:r>
-        <w:t xml:space="preserve"> about the </w:t>
-      </w:r>
-      <w:proofErr w:type="spellStart"/>
-      <w:r>
-        <w:t>Khiops</w:t>
-      </w:r>
-      <w:proofErr w:type="spellEnd"/>
-      <w:r>
-        <w:t xml:space="preserve"> </w:t>
+        <w:t xml:space="preserve"> about the Khiops </w:t>
       </w:r>
       <w:proofErr w:type="spellStart"/>
       <w:r>
@@ -1145,14 +1054,12 @@
           <w:lang w:val="en-GB"/>
         </w:rPr>
       </w:pPr>
-      <w:proofErr w:type="spellStart"/>
       <w:r>
         <w:rPr>
           <w:lang w:val="en-GB"/>
         </w:rPr>
         <w:t>Khiops</w:t>
       </w:r>
-      <w:proofErr w:type="spellEnd"/>
       <w:r>
         <w:rPr>
           <w:lang w:val="en-GB"/>
@@ -1241,21 +1148,7 @@
         <w:rPr>
           <w:lang w:val="en-GB"/>
         </w:rPr>
-        <w:t xml:space="preserve"> the results at any grain level using </w:t>
-      </w:r>
-      <w:proofErr w:type="spellStart"/>
-      <w:r>
-        <w:rPr>
-          <w:lang w:val="en-GB"/>
-        </w:rPr>
-        <w:t>Khiops</w:t>
-      </w:r>
-      <w:proofErr w:type="spellEnd"/>
-      <w:r>
-        <w:rPr>
-          <w:lang w:val="en-GB"/>
-        </w:rPr>
-        <w:t xml:space="preserve"> </w:t>
+        <w:t xml:space="preserve"> the results at any grain level using Khiops </w:t>
       </w:r>
       <w:proofErr w:type="spellStart"/>
       <w:r>
@@ -1329,14 +1222,12 @@
           <w:lang w:val="en-GB"/>
         </w:rPr>
       </w:pPr>
-      <w:proofErr w:type="spellStart"/>
       <w:r>
         <w:rPr>
           <w:lang w:val="en-GB"/>
         </w:rPr>
         <w:t>Khiops</w:t>
       </w:r>
-      <w:proofErr w:type="spellEnd"/>
       <w:r>
         <w:rPr>
           <w:lang w:val="en-GB"/>
@@ -1390,14 +1281,12 @@
         </w:rPr>
         <w:t xml:space="preserve">This paper describes the parameters of </w:t>
       </w:r>
-      <w:proofErr w:type="spellStart"/>
       <w:r>
         <w:rPr>
           <w:lang w:val="en-GB"/>
         </w:rPr>
         <w:t>Khiops</w:t>
       </w:r>
-      <w:proofErr w:type="spellEnd"/>
       <w:r>
         <w:rPr>
           <w:lang w:val="en-GB"/>
@@ -1569,7 +1458,9 @@
         <w:rPr>
           <w:rFonts w:asciiTheme="minorHAnsi" w:eastAsiaTheme="minorEastAsia" w:hAnsiTheme="minorHAnsi" w:cstheme="minorBidi"/>
           <w:noProof/>
+          <w:kern w:val="2"/>
           <w:lang w:val="fr-FR" w:eastAsia="fr-FR" w:bidi="ar-SA"/>
+          <w14:ligatures w14:val="standardContextual"/>
         </w:rPr>
       </w:pPr>
       <w:r>
@@ -1593,7 +1484,7 @@
         </w:rPr>
         <w:fldChar w:fldCharType="separate"/>
       </w:r>
-      <w:hyperlink w:anchor="_Toc152159477" w:history="1">
+      <w:hyperlink w:anchor="_Toc181704811" w:history="1">
         <w:r>
           <w:rPr>
             <w:rStyle w:val="Lienhypertexte"/>
@@ -1620,7 +1511,7 @@
             <w:noProof/>
             <w:webHidden/>
           </w:rPr>
-          <w:instrText xml:space="preserve"> PAGEREF _Toc152159477 \h </w:instrText>
+          <w:instrText xml:space="preserve"> PAGEREF _Toc181704811 \h </w:instrText>
         </w:r>
         <w:r>
           <w:rPr>
@@ -1660,10 +1551,12 @@
         <w:rPr>
           <w:rFonts w:asciiTheme="minorHAnsi" w:eastAsiaTheme="minorEastAsia" w:hAnsiTheme="minorHAnsi" w:cstheme="minorBidi"/>
           <w:noProof/>
+          <w:kern w:val="2"/>
           <w:lang w:val="fr-FR" w:eastAsia="fr-FR" w:bidi="ar-SA"/>
-        </w:rPr>
-      </w:pPr>
-      <w:hyperlink w:anchor="_Toc152159478" w:history="1">
+          <w14:ligatures w14:val="standardContextual"/>
+        </w:rPr>
+      </w:pPr>
+      <w:hyperlink w:anchor="_Toc181704812" w:history="1">
         <w:r>
           <w:rPr>
             <w:rStyle w:val="Lienhypertexte"/>
@@ -1698,7 +1591,7 @@
             <w:noProof/>
             <w:webHidden/>
           </w:rPr>
-          <w:instrText xml:space="preserve"> PAGEREF _Toc152159478 \h </w:instrText>
+          <w:instrText xml:space="preserve"> PAGEREF _Toc181704812 \h </w:instrText>
         </w:r>
         <w:r>
           <w:rPr>
@@ -1738,10 +1631,12 @@
         <w:rPr>
           <w:rFonts w:asciiTheme="minorHAnsi" w:eastAsiaTheme="minorEastAsia" w:hAnsiTheme="minorHAnsi" w:cstheme="minorBidi"/>
           <w:noProof/>
+          <w:kern w:val="2"/>
           <w:lang w:val="fr-FR" w:eastAsia="fr-FR" w:bidi="ar-SA"/>
-        </w:rPr>
-      </w:pPr>
-      <w:hyperlink w:anchor="_Toc152159479" w:history="1">
+          <w14:ligatures w14:val="standardContextual"/>
+        </w:rPr>
+      </w:pPr>
+      <w:hyperlink w:anchor="_Toc181704813" w:history="1">
         <w:r>
           <w:rPr>
             <w:rStyle w:val="Lienhypertexte"/>
@@ -1776,7 +1671,7 @@
             <w:noProof/>
             <w:webHidden/>
           </w:rPr>
-          <w:instrText xml:space="preserve"> PAGEREF _Toc152159479 \h </w:instrText>
+          <w:instrText xml:space="preserve"> PAGEREF _Toc181704813 \h </w:instrText>
         </w:r>
         <w:r>
           <w:rPr>
@@ -1816,10 +1711,12 @@
         <w:rPr>
           <w:rFonts w:asciiTheme="minorHAnsi" w:eastAsiaTheme="minorEastAsia" w:hAnsiTheme="minorHAnsi" w:cstheme="minorBidi"/>
           <w:noProof/>
+          <w:kern w:val="2"/>
           <w:lang w:val="fr-FR" w:eastAsia="fr-FR" w:bidi="ar-SA"/>
-        </w:rPr>
-      </w:pPr>
-      <w:hyperlink w:anchor="_Toc152159480" w:history="1">
+          <w14:ligatures w14:val="standardContextual"/>
+        </w:rPr>
+      </w:pPr>
+      <w:hyperlink w:anchor="_Toc181704814" w:history="1">
         <w:r>
           <w:rPr>
             <w:rStyle w:val="Lienhypertexte"/>
@@ -1846,7 +1743,7 @@
             <w:noProof/>
             <w:webHidden/>
           </w:rPr>
-          <w:instrText xml:space="preserve"> PAGEREF _Toc152159480 \h </w:instrText>
+          <w:instrText xml:space="preserve"> PAGEREF _Toc181704814 \h </w:instrText>
         </w:r>
         <w:r>
           <w:rPr>
@@ -1886,10 +1783,12 @@
         <w:rPr>
           <w:rFonts w:asciiTheme="minorHAnsi" w:eastAsiaTheme="minorEastAsia" w:hAnsiTheme="minorHAnsi" w:cstheme="minorBidi"/>
           <w:noProof/>
+          <w:kern w:val="2"/>
           <w:lang w:val="fr-FR" w:eastAsia="fr-FR" w:bidi="ar-SA"/>
-        </w:rPr>
-      </w:pPr>
-      <w:hyperlink w:anchor="_Toc152159481" w:history="1">
+          <w14:ligatures w14:val="standardContextual"/>
+        </w:rPr>
+      </w:pPr>
+      <w:hyperlink w:anchor="_Toc181704815" w:history="1">
         <w:r>
           <w:rPr>
             <w:rStyle w:val="Lienhypertexte"/>
@@ -1916,7 +1815,7 @@
             <w:noProof/>
             <w:webHidden/>
           </w:rPr>
-          <w:instrText xml:space="preserve"> PAGEREF _Toc152159481 \h </w:instrText>
+          <w:instrText xml:space="preserve"> PAGEREF _Toc181704815 \h </w:instrText>
         </w:r>
         <w:r>
           <w:rPr>
@@ -1956,10 +1855,12 @@
         <w:rPr>
           <w:rFonts w:asciiTheme="minorHAnsi" w:eastAsiaTheme="minorEastAsia" w:hAnsiTheme="minorHAnsi" w:cstheme="minorBidi"/>
           <w:noProof/>
+          <w:kern w:val="2"/>
           <w:lang w:val="fr-FR" w:eastAsia="fr-FR" w:bidi="ar-SA"/>
-        </w:rPr>
-      </w:pPr>
-      <w:hyperlink w:anchor="_Toc152159482" w:history="1">
+          <w14:ligatures w14:val="standardContextual"/>
+        </w:rPr>
+      </w:pPr>
+      <w:hyperlink w:anchor="_Toc181704816" w:history="1">
         <w:r>
           <w:rPr>
             <w:rStyle w:val="Lienhypertexte"/>
@@ -1986,7 +1887,7 @@
             <w:noProof/>
             <w:webHidden/>
           </w:rPr>
-          <w:instrText xml:space="preserve"> PAGEREF _Toc152159482 \h </w:instrText>
+          <w:instrText xml:space="preserve"> PAGEREF _Toc181704816 \h </w:instrText>
         </w:r>
         <w:r>
           <w:rPr>
@@ -2026,10 +1927,12 @@
         <w:rPr>
           <w:rFonts w:asciiTheme="minorHAnsi" w:eastAsiaTheme="minorEastAsia" w:hAnsiTheme="minorHAnsi" w:cstheme="minorBidi"/>
           <w:noProof/>
+          <w:kern w:val="2"/>
           <w:lang w:val="fr-FR" w:eastAsia="fr-FR" w:bidi="ar-SA"/>
-        </w:rPr>
-      </w:pPr>
-      <w:hyperlink w:anchor="_Toc152159483" w:history="1">
+          <w14:ligatures w14:val="standardContextual"/>
+        </w:rPr>
+      </w:pPr>
+      <w:hyperlink w:anchor="_Toc181704817" w:history="1">
         <w:r>
           <w:rPr>
             <w:rStyle w:val="Lienhypertexte"/>
@@ -2064,7 +1967,7 @@
             <w:noProof/>
             <w:webHidden/>
           </w:rPr>
-          <w:instrText xml:space="preserve"> PAGEREF _Toc152159483 \h </w:instrText>
+          <w:instrText xml:space="preserve"> PAGEREF _Toc181704817 \h </w:instrText>
         </w:r>
         <w:r>
           <w:rPr>
@@ -2104,10 +2007,12 @@
         <w:rPr>
           <w:rFonts w:asciiTheme="minorHAnsi" w:eastAsiaTheme="minorEastAsia" w:hAnsiTheme="minorHAnsi" w:cstheme="minorBidi"/>
           <w:noProof/>
+          <w:kern w:val="2"/>
           <w:lang w:val="fr-FR" w:eastAsia="fr-FR" w:bidi="ar-SA"/>
-        </w:rPr>
-      </w:pPr>
-      <w:hyperlink w:anchor="_Toc152159484" w:history="1">
+          <w14:ligatures w14:val="standardContextual"/>
+        </w:rPr>
+      </w:pPr>
+      <w:hyperlink w:anchor="_Toc181704818" w:history="1">
         <w:r>
           <w:rPr>
             <w:rStyle w:val="Lienhypertexte"/>
@@ -2142,7 +2047,7 @@
             <w:noProof/>
             <w:webHidden/>
           </w:rPr>
-          <w:instrText xml:space="preserve"> PAGEREF _Toc152159484 \h </w:instrText>
+          <w:instrText xml:space="preserve"> PAGEREF _Toc181704818 \h </w:instrText>
         </w:r>
         <w:r>
           <w:rPr>
@@ -2182,10 +2087,12 @@
         <w:rPr>
           <w:rFonts w:asciiTheme="minorHAnsi" w:eastAsiaTheme="minorEastAsia" w:hAnsiTheme="minorHAnsi" w:cstheme="minorBidi"/>
           <w:noProof/>
+          <w:kern w:val="2"/>
           <w:lang w:val="fr-FR" w:eastAsia="fr-FR" w:bidi="ar-SA"/>
-        </w:rPr>
-      </w:pPr>
-      <w:hyperlink w:anchor="_Toc152159485" w:history="1">
+          <w14:ligatures w14:val="standardContextual"/>
+        </w:rPr>
+      </w:pPr>
+      <w:hyperlink w:anchor="_Toc181704819" w:history="1">
         <w:r>
           <w:rPr>
             <w:rStyle w:val="Lienhypertexte"/>
@@ -2220,7 +2127,7 @@
             <w:noProof/>
             <w:webHidden/>
           </w:rPr>
-          <w:instrText xml:space="preserve"> PAGEREF _Toc152159485 \h </w:instrText>
+          <w:instrText xml:space="preserve"> PAGEREF _Toc181704819 \h </w:instrText>
         </w:r>
         <w:r>
           <w:rPr>
@@ -2260,10 +2167,12 @@
         <w:rPr>
           <w:rFonts w:asciiTheme="minorHAnsi" w:eastAsiaTheme="minorEastAsia" w:hAnsiTheme="minorHAnsi" w:cstheme="minorBidi"/>
           <w:noProof/>
+          <w:kern w:val="2"/>
           <w:lang w:val="fr-FR" w:eastAsia="fr-FR" w:bidi="ar-SA"/>
-        </w:rPr>
-      </w:pPr>
-      <w:hyperlink w:anchor="_Toc152159486" w:history="1">
+          <w14:ligatures w14:val="standardContextual"/>
+        </w:rPr>
+      </w:pPr>
+      <w:hyperlink w:anchor="_Toc181704820" w:history="1">
         <w:r>
           <w:rPr>
             <w:rStyle w:val="Lienhypertexte"/>
@@ -2298,7 +2207,7 @@
             <w:noProof/>
             <w:webHidden/>
           </w:rPr>
-          <w:instrText xml:space="preserve"> PAGEREF _Toc152159486 \h </w:instrText>
+          <w:instrText xml:space="preserve"> PAGEREF _Toc181704820 \h </w:instrText>
         </w:r>
         <w:r>
           <w:rPr>
@@ -2338,10 +2247,12 @@
         <w:rPr>
           <w:rFonts w:asciiTheme="minorHAnsi" w:eastAsiaTheme="minorEastAsia" w:hAnsiTheme="minorHAnsi" w:cstheme="minorBidi"/>
           <w:noProof/>
+          <w:kern w:val="2"/>
           <w:lang w:val="fr-FR" w:eastAsia="fr-FR" w:bidi="ar-SA"/>
-        </w:rPr>
-      </w:pPr>
-      <w:hyperlink w:anchor="_Toc152159487" w:history="1">
+          <w14:ligatures w14:val="standardContextual"/>
+        </w:rPr>
+      </w:pPr>
+      <w:hyperlink w:anchor="_Toc181704821" w:history="1">
         <w:r>
           <w:rPr>
             <w:rStyle w:val="Lienhypertexte"/>
@@ -2376,7 +2287,7 @@
             <w:noProof/>
             <w:webHidden/>
           </w:rPr>
-          <w:instrText xml:space="preserve"> PAGEREF _Toc152159487 \h </w:instrText>
+          <w:instrText xml:space="preserve"> PAGEREF _Toc181704821 \h </w:instrText>
         </w:r>
         <w:r>
           <w:rPr>
@@ -2416,10 +2327,12 @@
         <w:rPr>
           <w:rFonts w:asciiTheme="minorHAnsi" w:eastAsiaTheme="minorEastAsia" w:hAnsiTheme="minorHAnsi" w:cstheme="minorBidi"/>
           <w:noProof/>
+          <w:kern w:val="2"/>
           <w:lang w:val="fr-FR" w:eastAsia="fr-FR" w:bidi="ar-SA"/>
-        </w:rPr>
-      </w:pPr>
-      <w:hyperlink w:anchor="_Toc152159488" w:history="1">
+          <w14:ligatures w14:val="standardContextual"/>
+        </w:rPr>
+      </w:pPr>
+      <w:hyperlink w:anchor="_Toc181704822" w:history="1">
         <w:r>
           <w:rPr>
             <w:rStyle w:val="Lienhypertexte"/>
@@ -2469,7 +2382,7 @@
             <w:noProof/>
             <w:webHidden/>
           </w:rPr>
-          <w:instrText xml:space="preserve"> PAGEREF _Toc152159488 \h </w:instrText>
+          <w:instrText xml:space="preserve"> PAGEREF _Toc181704822 \h </w:instrText>
         </w:r>
         <w:r>
           <w:rPr>
@@ -2509,10 +2422,12 @@
         <w:rPr>
           <w:rFonts w:asciiTheme="minorHAnsi" w:eastAsiaTheme="minorEastAsia" w:hAnsiTheme="minorHAnsi" w:cstheme="minorBidi"/>
           <w:noProof/>
+          <w:kern w:val="2"/>
           <w:lang w:val="fr-FR" w:eastAsia="fr-FR" w:bidi="ar-SA"/>
-        </w:rPr>
-      </w:pPr>
-      <w:hyperlink w:anchor="_Toc152159489" w:history="1">
+          <w14:ligatures w14:val="standardContextual"/>
+        </w:rPr>
+      </w:pPr>
+      <w:hyperlink w:anchor="_Toc181704823" w:history="1">
         <w:r>
           <w:rPr>
             <w:rStyle w:val="Lienhypertexte"/>
@@ -2547,7 +2462,7 @@
             <w:noProof/>
             <w:webHidden/>
           </w:rPr>
-          <w:instrText xml:space="preserve"> PAGEREF _Toc152159489 \h </w:instrText>
+          <w:instrText xml:space="preserve"> PAGEREF _Toc181704823 \h </w:instrText>
         </w:r>
         <w:r>
           <w:rPr>
@@ -2587,10 +2502,12 @@
         <w:rPr>
           <w:rFonts w:asciiTheme="minorHAnsi" w:eastAsiaTheme="minorEastAsia" w:hAnsiTheme="minorHAnsi" w:cstheme="minorBidi"/>
           <w:noProof/>
+          <w:kern w:val="2"/>
           <w:lang w:val="fr-FR" w:eastAsia="fr-FR" w:bidi="ar-SA"/>
-        </w:rPr>
-      </w:pPr>
-      <w:hyperlink w:anchor="_Toc152159490" w:history="1">
+          <w14:ligatures w14:val="standardContextual"/>
+        </w:rPr>
+      </w:pPr>
+      <w:hyperlink w:anchor="_Toc181704824" w:history="1">
         <w:r>
           <w:rPr>
             <w:rStyle w:val="Lienhypertexte"/>
@@ -2625,7 +2542,7 @@
             <w:noProof/>
             <w:webHidden/>
           </w:rPr>
-          <w:instrText xml:space="preserve"> PAGEREF _Toc152159490 \h </w:instrText>
+          <w:instrText xml:space="preserve"> PAGEREF _Toc181704824 \h </w:instrText>
         </w:r>
         <w:r>
           <w:rPr>
@@ -2665,10 +2582,12 @@
         <w:rPr>
           <w:rFonts w:asciiTheme="minorHAnsi" w:eastAsiaTheme="minorEastAsia" w:hAnsiTheme="minorHAnsi" w:cstheme="minorBidi"/>
           <w:noProof/>
+          <w:kern w:val="2"/>
           <w:lang w:val="fr-FR" w:eastAsia="fr-FR" w:bidi="ar-SA"/>
-        </w:rPr>
-      </w:pPr>
-      <w:hyperlink w:anchor="_Toc152159491" w:history="1">
+          <w14:ligatures w14:val="standardContextual"/>
+        </w:rPr>
+      </w:pPr>
+      <w:hyperlink w:anchor="_Toc181704825" w:history="1">
         <w:r>
           <w:rPr>
             <w:rStyle w:val="Lienhypertexte"/>
@@ -2695,7 +2614,7 @@
             <w:noProof/>
             <w:webHidden/>
           </w:rPr>
-          <w:instrText xml:space="preserve"> PAGEREF _Toc152159491 \h </w:instrText>
+          <w:instrText xml:space="preserve"> PAGEREF _Toc181704825 \h </w:instrText>
         </w:r>
         <w:r>
           <w:rPr>
@@ -2735,10 +2654,12 @@
         <w:rPr>
           <w:rFonts w:asciiTheme="minorHAnsi" w:eastAsiaTheme="minorEastAsia" w:hAnsiTheme="minorHAnsi" w:cstheme="minorBidi"/>
           <w:noProof/>
+          <w:kern w:val="2"/>
           <w:lang w:val="fr-FR" w:eastAsia="fr-FR" w:bidi="ar-SA"/>
-        </w:rPr>
-      </w:pPr>
-      <w:hyperlink w:anchor="_Toc152159492" w:history="1">
+          <w14:ligatures w14:val="standardContextual"/>
+        </w:rPr>
+      </w:pPr>
+      <w:hyperlink w:anchor="_Toc181704826" w:history="1">
         <w:r>
           <w:rPr>
             <w:rStyle w:val="Lienhypertexte"/>
@@ -2765,7 +2686,7 @@
             <w:noProof/>
             <w:webHidden/>
           </w:rPr>
-          <w:instrText xml:space="preserve"> PAGEREF _Toc152159492 \h </w:instrText>
+          <w:instrText xml:space="preserve"> PAGEREF _Toc181704826 \h </w:instrText>
         </w:r>
         <w:r>
           <w:rPr>
@@ -2805,10 +2726,12 @@
         <w:rPr>
           <w:rFonts w:asciiTheme="minorHAnsi" w:eastAsiaTheme="minorEastAsia" w:hAnsiTheme="minorHAnsi" w:cstheme="minorBidi"/>
           <w:noProof/>
+          <w:kern w:val="2"/>
           <w:lang w:val="fr-FR" w:eastAsia="fr-FR" w:bidi="ar-SA"/>
-        </w:rPr>
-      </w:pPr>
-      <w:hyperlink w:anchor="_Toc152159493" w:history="1">
+          <w14:ligatures w14:val="standardContextual"/>
+        </w:rPr>
+      </w:pPr>
+      <w:hyperlink w:anchor="_Toc181704827" w:history="1">
         <w:r>
           <w:rPr>
             <w:rStyle w:val="Lienhypertexte"/>
@@ -2835,7 +2758,7 @@
             <w:noProof/>
             <w:webHidden/>
           </w:rPr>
-          <w:instrText xml:space="preserve"> PAGEREF _Toc152159493 \h </w:instrText>
+          <w:instrText xml:space="preserve"> PAGEREF _Toc181704827 \h </w:instrText>
         </w:r>
         <w:r>
           <w:rPr>
@@ -2875,10 +2798,12 @@
         <w:rPr>
           <w:rFonts w:asciiTheme="minorHAnsi" w:eastAsiaTheme="minorEastAsia" w:hAnsiTheme="minorHAnsi" w:cstheme="minorBidi"/>
           <w:noProof/>
+          <w:kern w:val="2"/>
           <w:lang w:val="fr-FR" w:eastAsia="fr-FR" w:bidi="ar-SA"/>
-        </w:rPr>
-      </w:pPr>
-      <w:hyperlink w:anchor="_Toc152159494" w:history="1">
+          <w14:ligatures w14:val="standardContextual"/>
+        </w:rPr>
+      </w:pPr>
+      <w:hyperlink w:anchor="_Toc181704828" w:history="1">
         <w:r>
           <w:rPr>
             <w:rStyle w:val="Lienhypertexte"/>
@@ -2905,7 +2830,7 @@
             <w:noProof/>
             <w:webHidden/>
           </w:rPr>
-          <w:instrText xml:space="preserve"> PAGEREF _Toc152159494 \h </w:instrText>
+          <w:instrText xml:space="preserve"> PAGEREF _Toc181704828 \h </w:instrText>
         </w:r>
         <w:r>
           <w:rPr>
@@ -2945,10 +2870,12 @@
         <w:rPr>
           <w:rFonts w:asciiTheme="minorHAnsi" w:eastAsiaTheme="minorEastAsia" w:hAnsiTheme="minorHAnsi" w:cstheme="minorBidi"/>
           <w:noProof/>
+          <w:kern w:val="2"/>
           <w:lang w:val="fr-FR" w:eastAsia="fr-FR" w:bidi="ar-SA"/>
-        </w:rPr>
-      </w:pPr>
-      <w:hyperlink w:anchor="_Toc152159495" w:history="1">
+          <w14:ligatures w14:val="standardContextual"/>
+        </w:rPr>
+      </w:pPr>
+      <w:hyperlink w:anchor="_Toc181704829" w:history="1">
         <w:r>
           <w:rPr>
             <w:rStyle w:val="Lienhypertexte"/>
@@ -2975,7 +2902,7 @@
             <w:noProof/>
             <w:webHidden/>
           </w:rPr>
-          <w:instrText xml:space="preserve"> PAGEREF _Toc152159495 \h </w:instrText>
+          <w:instrText xml:space="preserve"> PAGEREF _Toc181704829 \h </w:instrText>
         </w:r>
         <w:r>
           <w:rPr>
@@ -3015,10 +2942,12 @@
         <w:rPr>
           <w:rFonts w:asciiTheme="minorHAnsi" w:eastAsiaTheme="minorEastAsia" w:hAnsiTheme="minorHAnsi" w:cstheme="minorBidi"/>
           <w:noProof/>
+          <w:kern w:val="2"/>
           <w:lang w:val="fr-FR" w:eastAsia="fr-FR" w:bidi="ar-SA"/>
-        </w:rPr>
-      </w:pPr>
-      <w:hyperlink w:anchor="_Toc152159496" w:history="1">
+          <w14:ligatures w14:val="standardContextual"/>
+        </w:rPr>
+      </w:pPr>
+      <w:hyperlink w:anchor="_Toc181704830" w:history="1">
         <w:r>
           <w:rPr>
             <w:rStyle w:val="Lienhypertexte"/>
@@ -3045,7 +2974,7 @@
             <w:noProof/>
             <w:webHidden/>
           </w:rPr>
-          <w:instrText xml:space="preserve"> PAGEREF _Toc152159496 \h </w:instrText>
+          <w:instrText xml:space="preserve"> PAGEREF _Toc181704830 \h </w:instrText>
         </w:r>
         <w:r>
           <w:rPr>
@@ -3085,10 +3014,12 @@
         <w:rPr>
           <w:rFonts w:asciiTheme="minorHAnsi" w:eastAsiaTheme="minorEastAsia" w:hAnsiTheme="minorHAnsi" w:cstheme="minorBidi"/>
           <w:noProof/>
+          <w:kern w:val="2"/>
           <w:lang w:val="fr-FR" w:eastAsia="fr-FR" w:bidi="ar-SA"/>
-        </w:rPr>
-      </w:pPr>
-      <w:hyperlink w:anchor="_Toc152159497" w:history="1">
+          <w14:ligatures w14:val="standardContextual"/>
+        </w:rPr>
+      </w:pPr>
+      <w:hyperlink w:anchor="_Toc181704831" w:history="1">
         <w:r>
           <w:rPr>
             <w:rStyle w:val="Lienhypertexte"/>
@@ -3115,7 +3046,7 @@
             <w:noProof/>
             <w:webHidden/>
           </w:rPr>
-          <w:instrText xml:space="preserve"> PAGEREF _Toc152159497 \h </w:instrText>
+          <w:instrText xml:space="preserve"> PAGEREF _Toc181704831 \h </w:instrText>
         </w:r>
         <w:r>
           <w:rPr>
@@ -3155,10 +3086,12 @@
         <w:rPr>
           <w:rFonts w:asciiTheme="minorHAnsi" w:eastAsiaTheme="minorEastAsia" w:hAnsiTheme="minorHAnsi" w:cstheme="minorBidi"/>
           <w:noProof/>
+          <w:kern w:val="2"/>
           <w:lang w:val="fr-FR" w:eastAsia="fr-FR" w:bidi="ar-SA"/>
-        </w:rPr>
-      </w:pPr>
-      <w:hyperlink w:anchor="_Toc152159498" w:history="1">
+          <w14:ligatures w14:val="standardContextual"/>
+        </w:rPr>
+      </w:pPr>
+      <w:hyperlink w:anchor="_Toc181704832" w:history="1">
         <w:r>
           <w:rPr>
             <w:rStyle w:val="Lienhypertexte"/>
@@ -3185,7 +3118,7 @@
             <w:noProof/>
             <w:webHidden/>
           </w:rPr>
-          <w:instrText xml:space="preserve"> PAGEREF _Toc152159498 \h </w:instrText>
+          <w:instrText xml:space="preserve"> PAGEREF _Toc181704832 \h </w:instrText>
         </w:r>
         <w:r>
           <w:rPr>
@@ -3225,10 +3158,12 @@
         <w:rPr>
           <w:rFonts w:asciiTheme="minorHAnsi" w:eastAsiaTheme="minorEastAsia" w:hAnsiTheme="minorHAnsi" w:cstheme="minorBidi"/>
           <w:noProof/>
+          <w:kern w:val="2"/>
           <w:lang w:val="fr-FR" w:eastAsia="fr-FR" w:bidi="ar-SA"/>
-        </w:rPr>
-      </w:pPr>
-      <w:hyperlink w:anchor="_Toc152159499" w:history="1">
+          <w14:ligatures w14:val="standardContextual"/>
+        </w:rPr>
+      </w:pPr>
+      <w:hyperlink w:anchor="_Toc181704833" w:history="1">
         <w:r>
           <w:rPr>
             <w:rStyle w:val="Lienhypertexte"/>
@@ -3255,7 +3190,7 @@
             <w:noProof/>
             <w:webHidden/>
           </w:rPr>
-          <w:instrText xml:space="preserve"> PAGEREF _Toc152159499 \h </w:instrText>
+          <w:instrText xml:space="preserve"> PAGEREF _Toc181704833 \h </w:instrText>
         </w:r>
         <w:r>
           <w:rPr>
@@ -3295,10 +3230,12 @@
         <w:rPr>
           <w:rFonts w:asciiTheme="minorHAnsi" w:eastAsiaTheme="minorEastAsia" w:hAnsiTheme="minorHAnsi" w:cstheme="minorBidi"/>
           <w:noProof/>
+          <w:kern w:val="2"/>
           <w:lang w:val="fr-FR" w:eastAsia="fr-FR" w:bidi="ar-SA"/>
-        </w:rPr>
-      </w:pPr>
-      <w:hyperlink w:anchor="_Toc152159500" w:history="1">
+          <w14:ligatures w14:val="standardContextual"/>
+        </w:rPr>
+      </w:pPr>
+      <w:hyperlink w:anchor="_Toc181704834" w:history="1">
         <w:r>
           <w:rPr>
             <w:rStyle w:val="Lienhypertexte"/>
@@ -3325,7 +3262,7 @@
             <w:noProof/>
             <w:webHidden/>
           </w:rPr>
-          <w:instrText xml:space="preserve"> PAGEREF _Toc152159500 \h </w:instrText>
+          <w:instrText xml:space="preserve"> PAGEREF _Toc181704834 \h </w:instrText>
         </w:r>
         <w:r>
           <w:rPr>
@@ -3365,10 +3302,12 @@
         <w:rPr>
           <w:rFonts w:asciiTheme="minorHAnsi" w:eastAsiaTheme="minorEastAsia" w:hAnsiTheme="minorHAnsi" w:cstheme="minorBidi"/>
           <w:noProof/>
+          <w:kern w:val="2"/>
           <w:lang w:val="fr-FR" w:eastAsia="fr-FR" w:bidi="ar-SA"/>
-        </w:rPr>
-      </w:pPr>
-      <w:hyperlink w:anchor="_Toc152159501" w:history="1">
+          <w14:ligatures w14:val="standardContextual"/>
+        </w:rPr>
+      </w:pPr>
+      <w:hyperlink w:anchor="_Toc181704835" w:history="1">
         <w:r>
           <w:rPr>
             <w:rStyle w:val="Lienhypertexte"/>
@@ -3395,7 +3334,7 @@
             <w:noProof/>
             <w:webHidden/>
           </w:rPr>
-          <w:instrText xml:space="preserve"> PAGEREF _Toc152159501 \h </w:instrText>
+          <w:instrText xml:space="preserve"> PAGEREF _Toc181704835 \h </w:instrText>
         </w:r>
         <w:r>
           <w:rPr>
@@ -3435,10 +3374,12 @@
         <w:rPr>
           <w:rFonts w:asciiTheme="minorHAnsi" w:eastAsiaTheme="minorEastAsia" w:hAnsiTheme="minorHAnsi" w:cstheme="minorBidi"/>
           <w:noProof/>
+          <w:kern w:val="2"/>
           <w:lang w:val="fr-FR" w:eastAsia="fr-FR" w:bidi="ar-SA"/>
-        </w:rPr>
-      </w:pPr>
-      <w:hyperlink w:anchor="_Toc152159502" w:history="1">
+          <w14:ligatures w14:val="standardContextual"/>
+        </w:rPr>
+      </w:pPr>
+      <w:hyperlink w:anchor="_Toc181704836" w:history="1">
         <w:r>
           <w:rPr>
             <w:rStyle w:val="Lienhypertexte"/>
@@ -3465,7 +3406,7 @@
             <w:noProof/>
             <w:webHidden/>
           </w:rPr>
-          <w:instrText xml:space="preserve"> PAGEREF _Toc152159502 \h </w:instrText>
+          <w:instrText xml:space="preserve"> PAGEREF _Toc181704836 \h </w:instrText>
         </w:r>
         <w:r>
           <w:rPr>
@@ -3505,10 +3446,12 @@
         <w:rPr>
           <w:rFonts w:asciiTheme="minorHAnsi" w:eastAsiaTheme="minorEastAsia" w:hAnsiTheme="minorHAnsi" w:cstheme="minorBidi"/>
           <w:noProof/>
+          <w:kern w:val="2"/>
           <w:lang w:val="fr-FR" w:eastAsia="fr-FR" w:bidi="ar-SA"/>
-        </w:rPr>
-      </w:pPr>
-      <w:hyperlink w:anchor="_Toc152159503" w:history="1">
+          <w14:ligatures w14:val="standardContextual"/>
+        </w:rPr>
+      </w:pPr>
+      <w:hyperlink w:anchor="_Toc181704837" w:history="1">
         <w:r>
           <w:rPr>
             <w:rStyle w:val="Lienhypertexte"/>
@@ -3535,7 +3478,7 @@
             <w:noProof/>
             <w:webHidden/>
           </w:rPr>
-          <w:instrText xml:space="preserve"> PAGEREF _Toc152159503 \h </w:instrText>
+          <w:instrText xml:space="preserve"> PAGEREF _Toc181704837 \h </w:instrText>
         </w:r>
         <w:r>
           <w:rPr>
@@ -3575,10 +3518,12 @@
         <w:rPr>
           <w:rFonts w:asciiTheme="minorHAnsi" w:eastAsiaTheme="minorEastAsia" w:hAnsiTheme="minorHAnsi" w:cstheme="minorBidi"/>
           <w:noProof/>
+          <w:kern w:val="2"/>
           <w:lang w:val="fr-FR" w:eastAsia="fr-FR" w:bidi="ar-SA"/>
-        </w:rPr>
-      </w:pPr>
-      <w:hyperlink w:anchor="_Toc152159504" w:history="1">
+          <w14:ligatures w14:val="standardContextual"/>
+        </w:rPr>
+      </w:pPr>
+      <w:hyperlink w:anchor="_Toc181704838" w:history="1">
         <w:r>
           <w:rPr>
             <w:rStyle w:val="Lienhypertexte"/>
@@ -3605,7 +3550,7 @@
             <w:noProof/>
             <w:webHidden/>
           </w:rPr>
-          <w:instrText xml:space="preserve"> PAGEREF _Toc152159504 \h </w:instrText>
+          <w:instrText xml:space="preserve"> PAGEREF _Toc181704838 \h </w:instrText>
         </w:r>
         <w:r>
           <w:rPr>
@@ -3645,10 +3590,12 @@
         <w:rPr>
           <w:rFonts w:asciiTheme="minorHAnsi" w:eastAsiaTheme="minorEastAsia" w:hAnsiTheme="minorHAnsi" w:cstheme="minorBidi"/>
           <w:noProof/>
+          <w:kern w:val="2"/>
           <w:lang w:val="fr-FR" w:eastAsia="fr-FR" w:bidi="ar-SA"/>
-        </w:rPr>
-      </w:pPr>
-      <w:hyperlink w:anchor="_Toc152159505" w:history="1">
+          <w14:ligatures w14:val="standardContextual"/>
+        </w:rPr>
+      </w:pPr>
+      <w:hyperlink w:anchor="_Toc181704839" w:history="1">
         <w:r>
           <w:rPr>
             <w:rStyle w:val="Lienhypertexte"/>
@@ -3675,7 +3622,7 @@
             <w:noProof/>
             <w:webHidden/>
           </w:rPr>
-          <w:instrText xml:space="preserve"> PAGEREF _Toc152159505 \h </w:instrText>
+          <w:instrText xml:space="preserve"> PAGEREF _Toc181704839 \h </w:instrText>
         </w:r>
         <w:r>
           <w:rPr>
@@ -3715,10 +3662,12 @@
         <w:rPr>
           <w:rFonts w:asciiTheme="minorHAnsi" w:eastAsiaTheme="minorEastAsia" w:hAnsiTheme="minorHAnsi" w:cstheme="minorBidi"/>
           <w:noProof/>
+          <w:kern w:val="2"/>
           <w:lang w:val="fr-FR" w:eastAsia="fr-FR" w:bidi="ar-SA"/>
-        </w:rPr>
-      </w:pPr>
-      <w:hyperlink w:anchor="_Toc152159506" w:history="1">
+          <w14:ligatures w14:val="standardContextual"/>
+        </w:rPr>
+      </w:pPr>
+      <w:hyperlink w:anchor="_Toc181704840" w:history="1">
         <w:r>
           <w:rPr>
             <w:rStyle w:val="Lienhypertexte"/>
@@ -3745,7 +3694,7 @@
             <w:noProof/>
             <w:webHidden/>
           </w:rPr>
-          <w:instrText xml:space="preserve"> PAGEREF _Toc152159506 \h </w:instrText>
+          <w:instrText xml:space="preserve"> PAGEREF _Toc181704840 \h </w:instrText>
         </w:r>
         <w:r>
           <w:rPr>
@@ -3785,10 +3734,12 @@
         <w:rPr>
           <w:rFonts w:asciiTheme="minorHAnsi" w:eastAsiaTheme="minorEastAsia" w:hAnsiTheme="minorHAnsi" w:cstheme="minorBidi"/>
           <w:noProof/>
+          <w:kern w:val="2"/>
           <w:lang w:val="fr-FR" w:eastAsia="fr-FR" w:bidi="ar-SA"/>
-        </w:rPr>
-      </w:pPr>
-      <w:hyperlink w:anchor="_Toc152159507" w:history="1">
+          <w14:ligatures w14:val="standardContextual"/>
+        </w:rPr>
+      </w:pPr>
+      <w:hyperlink w:anchor="_Toc181704841" w:history="1">
         <w:r>
           <w:rPr>
             <w:rStyle w:val="Lienhypertexte"/>
@@ -3815,7 +3766,7 @@
             <w:noProof/>
             <w:webHidden/>
           </w:rPr>
-          <w:instrText xml:space="preserve"> PAGEREF _Toc152159507 \h </w:instrText>
+          <w:instrText xml:space="preserve"> PAGEREF _Toc181704841 \h </w:instrText>
         </w:r>
         <w:r>
           <w:rPr>
@@ -3855,10 +3806,12 @@
         <w:rPr>
           <w:rFonts w:asciiTheme="minorHAnsi" w:eastAsiaTheme="minorEastAsia" w:hAnsiTheme="minorHAnsi" w:cstheme="minorBidi"/>
           <w:noProof/>
+          <w:kern w:val="2"/>
           <w:lang w:val="fr-FR" w:eastAsia="fr-FR" w:bidi="ar-SA"/>
-        </w:rPr>
-      </w:pPr>
-      <w:hyperlink w:anchor="_Toc152159508" w:history="1">
+          <w14:ligatures w14:val="standardContextual"/>
+        </w:rPr>
+      </w:pPr>
+      <w:hyperlink w:anchor="_Toc181704842" w:history="1">
         <w:r>
           <w:rPr>
             <w:rStyle w:val="Lienhypertexte"/>
@@ -3893,7 +3846,7 @@
             <w:noProof/>
             <w:webHidden/>
           </w:rPr>
-          <w:instrText xml:space="preserve"> PAGEREF _Toc152159508 \h </w:instrText>
+          <w:instrText xml:space="preserve"> PAGEREF _Toc181704842 \h </w:instrText>
         </w:r>
         <w:r>
           <w:rPr>
@@ -3933,10 +3886,12 @@
         <w:rPr>
           <w:rFonts w:asciiTheme="minorHAnsi" w:eastAsiaTheme="minorEastAsia" w:hAnsiTheme="minorHAnsi" w:cstheme="minorBidi"/>
           <w:noProof/>
+          <w:kern w:val="2"/>
           <w:lang w:val="fr-FR" w:eastAsia="fr-FR" w:bidi="ar-SA"/>
-        </w:rPr>
-      </w:pPr>
-      <w:hyperlink w:anchor="_Toc152159509" w:history="1">
+          <w14:ligatures w14:val="standardContextual"/>
+        </w:rPr>
+      </w:pPr>
+      <w:hyperlink w:anchor="_Toc181704843" w:history="1">
         <w:r>
           <w:rPr>
             <w:rStyle w:val="Lienhypertexte"/>
@@ -3971,7 +3926,7 @@
             <w:noProof/>
             <w:webHidden/>
           </w:rPr>
-          <w:instrText xml:space="preserve"> PAGEREF _Toc152159509 \h </w:instrText>
+          <w:instrText xml:space="preserve"> PAGEREF _Toc181704843 \h </w:instrText>
         </w:r>
         <w:r>
           <w:rPr>
@@ -4011,10 +3966,12 @@
         <w:rPr>
           <w:rFonts w:asciiTheme="minorHAnsi" w:eastAsiaTheme="minorEastAsia" w:hAnsiTheme="minorHAnsi" w:cstheme="minorBidi"/>
           <w:noProof/>
+          <w:kern w:val="2"/>
           <w:lang w:val="fr-FR" w:eastAsia="fr-FR" w:bidi="ar-SA"/>
-        </w:rPr>
-      </w:pPr>
-      <w:hyperlink w:anchor="_Toc152159510" w:history="1">
+          <w14:ligatures w14:val="standardContextual"/>
+        </w:rPr>
+      </w:pPr>
+      <w:hyperlink w:anchor="_Toc181704844" w:history="1">
         <w:r>
           <w:rPr>
             <w:rStyle w:val="Lienhypertexte"/>
@@ -4041,7 +3998,7 @@
             <w:noProof/>
             <w:webHidden/>
           </w:rPr>
-          <w:instrText xml:space="preserve"> PAGEREF _Toc152159510 \h </w:instrText>
+          <w:instrText xml:space="preserve"> PAGEREF _Toc181704844 \h </w:instrText>
         </w:r>
         <w:r>
           <w:rPr>
@@ -4081,10 +4038,12 @@
         <w:rPr>
           <w:rFonts w:asciiTheme="minorHAnsi" w:eastAsiaTheme="minorEastAsia" w:hAnsiTheme="minorHAnsi" w:cstheme="minorBidi"/>
           <w:noProof/>
+          <w:kern w:val="2"/>
           <w:lang w:val="fr-FR" w:eastAsia="fr-FR" w:bidi="ar-SA"/>
-        </w:rPr>
-      </w:pPr>
-      <w:hyperlink w:anchor="_Toc152159511" w:history="1">
+          <w14:ligatures w14:val="standardContextual"/>
+        </w:rPr>
+      </w:pPr>
+      <w:hyperlink w:anchor="_Toc181704845" w:history="1">
         <w:r>
           <w:rPr>
             <w:rStyle w:val="Lienhypertexte"/>
@@ -4111,7 +4070,7 @@
             <w:noProof/>
             <w:webHidden/>
           </w:rPr>
-          <w:instrText xml:space="preserve"> PAGEREF _Toc152159511 \h </w:instrText>
+          <w:instrText xml:space="preserve"> PAGEREF _Toc181704845 \h </w:instrText>
         </w:r>
         <w:r>
           <w:rPr>
@@ -4151,10 +4110,12 @@
         <w:rPr>
           <w:rFonts w:asciiTheme="minorHAnsi" w:eastAsiaTheme="minorEastAsia" w:hAnsiTheme="minorHAnsi" w:cstheme="minorBidi"/>
           <w:noProof/>
+          <w:kern w:val="2"/>
           <w:lang w:val="fr-FR" w:eastAsia="fr-FR" w:bidi="ar-SA"/>
-        </w:rPr>
-      </w:pPr>
-      <w:hyperlink w:anchor="_Toc152159512" w:history="1">
+          <w14:ligatures w14:val="standardContextual"/>
+        </w:rPr>
+      </w:pPr>
+      <w:hyperlink w:anchor="_Toc181704846" w:history="1">
         <w:r>
           <w:rPr>
             <w:rStyle w:val="Lienhypertexte"/>
@@ -4181,7 +4142,7 @@
             <w:noProof/>
             <w:webHidden/>
           </w:rPr>
-          <w:instrText xml:space="preserve"> PAGEREF _Toc152159512 \h </w:instrText>
+          <w:instrText xml:space="preserve"> PAGEREF _Toc181704846 \h </w:instrText>
         </w:r>
         <w:r>
           <w:rPr>
@@ -4221,10 +4182,12 @@
         <w:rPr>
           <w:rFonts w:asciiTheme="minorHAnsi" w:eastAsiaTheme="minorEastAsia" w:hAnsiTheme="minorHAnsi" w:cstheme="minorBidi"/>
           <w:noProof/>
+          <w:kern w:val="2"/>
           <w:lang w:val="fr-FR" w:eastAsia="fr-FR" w:bidi="ar-SA"/>
-        </w:rPr>
-      </w:pPr>
-      <w:hyperlink w:anchor="_Toc152159513" w:history="1">
+          <w14:ligatures w14:val="standardContextual"/>
+        </w:rPr>
+      </w:pPr>
+      <w:hyperlink w:anchor="_Toc181704847" w:history="1">
         <w:r>
           <w:rPr>
             <w:rStyle w:val="Lienhypertexte"/>
@@ -4259,7 +4222,7 @@
             <w:noProof/>
             <w:webHidden/>
           </w:rPr>
-          <w:instrText xml:space="preserve"> PAGEREF _Toc152159513 \h </w:instrText>
+          <w:instrText xml:space="preserve"> PAGEREF _Toc181704847 \h </w:instrText>
         </w:r>
         <w:r>
           <w:rPr>
@@ -4299,10 +4262,12 @@
         <w:rPr>
           <w:rFonts w:asciiTheme="minorHAnsi" w:eastAsiaTheme="minorEastAsia" w:hAnsiTheme="minorHAnsi" w:cstheme="minorBidi"/>
           <w:noProof/>
+          <w:kern w:val="2"/>
           <w:lang w:val="fr-FR" w:eastAsia="fr-FR" w:bidi="ar-SA"/>
-        </w:rPr>
-      </w:pPr>
-      <w:hyperlink w:anchor="_Toc152159514" w:history="1">
+          <w14:ligatures w14:val="standardContextual"/>
+        </w:rPr>
+      </w:pPr>
+      <w:hyperlink w:anchor="_Toc181704848" w:history="1">
         <w:r>
           <w:rPr>
             <w:rStyle w:val="Lienhypertexte"/>
@@ -4337,7 +4302,7 @@
             <w:noProof/>
             <w:webHidden/>
           </w:rPr>
-          <w:instrText xml:space="preserve"> PAGEREF _Toc152159514 \h </w:instrText>
+          <w:instrText xml:space="preserve"> PAGEREF _Toc181704848 \h </w:instrText>
         </w:r>
         <w:r>
           <w:rPr>
@@ -4377,10 +4342,12 @@
         <w:rPr>
           <w:rFonts w:asciiTheme="minorHAnsi" w:eastAsiaTheme="minorEastAsia" w:hAnsiTheme="minorHAnsi" w:cstheme="minorBidi"/>
           <w:noProof/>
+          <w:kern w:val="2"/>
           <w:lang w:val="fr-FR" w:eastAsia="fr-FR" w:bidi="ar-SA"/>
-        </w:rPr>
-      </w:pPr>
-      <w:hyperlink w:anchor="_Toc152159515" w:history="1">
+          <w14:ligatures w14:val="standardContextual"/>
+        </w:rPr>
+      </w:pPr>
+      <w:hyperlink w:anchor="_Toc181704849" w:history="1">
         <w:r>
           <w:rPr>
             <w:rStyle w:val="Lienhypertexte"/>
@@ -4415,7 +4382,7 @@
             <w:noProof/>
             <w:webHidden/>
           </w:rPr>
-          <w:instrText xml:space="preserve"> PAGEREF _Toc152159515 \h </w:instrText>
+          <w:instrText xml:space="preserve"> PAGEREF _Toc181704849 \h </w:instrText>
         </w:r>
         <w:r>
           <w:rPr>
@@ -4455,10 +4422,12 @@
         <w:rPr>
           <w:rFonts w:asciiTheme="minorHAnsi" w:eastAsiaTheme="minorEastAsia" w:hAnsiTheme="minorHAnsi" w:cstheme="minorBidi"/>
           <w:noProof/>
+          <w:kern w:val="2"/>
           <w:lang w:val="fr-FR" w:eastAsia="fr-FR" w:bidi="ar-SA"/>
-        </w:rPr>
-      </w:pPr>
-      <w:hyperlink w:anchor="_Toc152159516" w:history="1">
+          <w14:ligatures w14:val="standardContextual"/>
+        </w:rPr>
+      </w:pPr>
+      <w:hyperlink w:anchor="_Toc181704850" w:history="1">
         <w:r>
           <w:rPr>
             <w:rStyle w:val="Lienhypertexte"/>
@@ -4485,7 +4454,7 @@
             <w:noProof/>
             <w:webHidden/>
           </w:rPr>
-          <w:instrText xml:space="preserve"> PAGEREF _Toc152159516 \h </w:instrText>
+          <w:instrText xml:space="preserve"> PAGEREF _Toc181704850 \h </w:instrText>
         </w:r>
         <w:r>
           <w:rPr>
@@ -4547,7 +4516,7 @@
       <w:r>
         <w:instrText xml:space="preserve">AUTONUMLGL </w:instrText>
       </w:r>
-      <w:bookmarkStart w:id="0" w:name="_Toc152159477"/>
+      <w:bookmarkStart w:id="0" w:name="_Toc181704811"/>
       <w:r>
         <w:rPr>
           <w:lang w:val="en-GB"/>
@@ -4568,16 +4537,11 @@
       <w:pPr>
         <w:jc w:val="both"/>
       </w:pPr>
-      <w:proofErr w:type="spellStart"/>
       <w:r>
         <w:t>K</w:t>
       </w:r>
       <w:r>
-        <w:t>hiops</w:t>
-      </w:r>
-      <w:proofErr w:type="spellEnd"/>
-      <w:r>
-        <w:t xml:space="preserve"> </w:t>
+        <w:t xml:space="preserve">hiops </w:t>
       </w:r>
       <w:proofErr w:type="spellStart"/>
       <w:r>
@@ -4825,70 +4789,52 @@
       <w:r>
         <w:t xml:space="preserve">the </w:t>
       </w:r>
-      <w:proofErr w:type="spellStart"/>
       <w:r>
         <w:rPr>
           <w:b/>
           <w:bCs/>
         </w:rPr>
-        <w:t>Khiops</w:t>
-      </w:r>
-      <w:proofErr w:type="spellEnd"/>
+        <w:t xml:space="preserve">Khiops </w:t>
+      </w:r>
+      <w:proofErr w:type="spellStart"/>
       <w:r>
         <w:rPr>
           <w:b/>
           <w:bCs/>
         </w:rPr>
+        <w:t>Coclustering</w:t>
+      </w:r>
+      <w:proofErr w:type="spellEnd"/>
+      <w:r>
         <w:t xml:space="preserve"> </w:t>
       </w:r>
-      <w:proofErr w:type="spellStart"/>
+      <w:r>
+        <w:t xml:space="preserve">back-end </w:t>
+      </w:r>
+      <w:r>
+        <w:t xml:space="preserve">tool, we obtain a </w:t>
+      </w:r>
+      <w:r>
+        <w:t>10</w:t>
+      </w:r>
+      <w:r>
+        <w:t>*</w:t>
+      </w:r>
+      <w:r>
+        <w:t>9</w:t>
+      </w:r>
+      <w:r>
+        <w:t xml:space="preserve"> fine-grained data grid. </w:t>
+      </w:r>
+      <w:r>
+        <w:t xml:space="preserve">The </w:t>
+      </w:r>
       <w:r>
         <w:rPr>
           <w:b/>
           <w:bCs/>
         </w:rPr>
-        <w:t>Coclustering</w:t>
-      </w:r>
-      <w:proofErr w:type="spellEnd"/>
-      <w:r>
-        <w:t xml:space="preserve"> </w:t>
-      </w:r>
-      <w:r>
-        <w:t xml:space="preserve">back-end </w:t>
-      </w:r>
-      <w:r>
-        <w:t xml:space="preserve">tool, we obtain a </w:t>
-      </w:r>
-      <w:r>
-        <w:t>10</w:t>
-      </w:r>
-      <w:r>
-        <w:t>*</w:t>
-      </w:r>
-      <w:r>
-        <w:t>9</w:t>
-      </w:r>
-      <w:r>
-        <w:t xml:space="preserve"> fine-grained data grid. </w:t>
-      </w:r>
-      <w:r>
-        <w:t xml:space="preserve">The </w:t>
-      </w:r>
-      <w:proofErr w:type="spellStart"/>
-      <w:r>
-        <w:rPr>
-          <w:b/>
-          <w:bCs/>
-        </w:rPr>
-        <w:t>Khiops</w:t>
-      </w:r>
-      <w:proofErr w:type="spellEnd"/>
-      <w:r>
-        <w:rPr>
-          <w:b/>
-          <w:bCs/>
-        </w:rPr>
-        <w:t xml:space="preserve"> </w:t>
+        <w:t xml:space="preserve">Khiops </w:t>
       </w:r>
       <w:proofErr w:type="spellStart"/>
       <w:r>
@@ -5284,21 +5230,12 @@
       <w:pPr>
         <w:jc w:val="both"/>
       </w:pPr>
-      <w:proofErr w:type="spellStart"/>
       <w:r>
         <w:rPr>
           <w:b/>
           <w:bCs/>
         </w:rPr>
-        <w:t>Khiops</w:t>
-      </w:r>
-      <w:proofErr w:type="spellEnd"/>
-      <w:r>
-        <w:rPr>
-          <w:b/>
-          <w:bCs/>
-        </w:rPr>
-        <w:t xml:space="preserve"> </w:t>
+        <w:t xml:space="preserve">Khiops </w:t>
       </w:r>
       <w:proofErr w:type="spellStart"/>
       <w:r>
@@ -5472,7 +5409,6 @@
       <w:r>
         <w:t xml:space="preserve"> </w:t>
       </w:r>
-      <w:proofErr w:type="spellStart"/>
       <w:r>
         <w:rPr>
           <w:b/>
@@ -5480,17 +5416,8 @@
         </w:rPr>
         <w:t>Khiops</w:t>
       </w:r>
-      <w:proofErr w:type="spellEnd"/>
-      <w:r>
-        <w:t xml:space="preserve"> tool (see </w:t>
-      </w:r>
-      <w:proofErr w:type="spellStart"/>
-      <w:r>
-        <w:t>Khiops</w:t>
-      </w:r>
-      <w:proofErr w:type="spellEnd"/>
-      <w:r>
-        <w:t xml:space="preserve"> Guide)</w:t>
+      <w:r>
+        <w:t xml:space="preserve"> tool (see Khiops Guide)</w:t>
       </w:r>
       <w:r>
         <w:t>.</w:t>
@@ -5509,26 +5436,10 @@
         <w:jc w:val="both"/>
       </w:pPr>
       <w:r>
-        <w:t xml:space="preserve">More generally, the </w:t>
-      </w:r>
-      <w:proofErr w:type="spellStart"/>
-      <w:r>
-        <w:t>Khiops</w:t>
-      </w:r>
-      <w:proofErr w:type="spellEnd"/>
-      <w:r>
-        <w:t xml:space="preserve"> tool is </w:t>
-      </w:r>
-      <w:r>
-        <w:t xml:space="preserve">dedicated to supervised data analysis and data management and the </w:t>
-      </w:r>
-      <w:proofErr w:type="spellStart"/>
-      <w:r>
-        <w:t>Khiops</w:t>
-      </w:r>
-      <w:proofErr w:type="spellEnd"/>
-      <w:r>
-        <w:t xml:space="preserve"> guide contains much more information about data dictionaries, data tables and technical limits than the present guide.</w:t>
+        <w:t xml:space="preserve">More generally, the Khiops tool is </w:t>
+      </w:r>
+      <w:r>
+        <w:t>dedicated to supervised data analysis and data management and the Khiops guide contains much more information about data dictionaries, data tables and technical limits than the present guide.</w:t>
       </w:r>
     </w:p>
     <w:p>
@@ -5552,7 +5463,7 @@
         <w:instrText xml:space="preserve">AUTONUMLGL </w:instrText>
       </w:r>
       <w:bookmarkStart w:id="1" w:name="_Toc315079718"/>
-      <w:bookmarkStart w:id="2" w:name="_Toc152159478"/>
+      <w:bookmarkStart w:id="2" w:name="_Toc181704812"/>
       <w:r>
         <w:rPr>
           <w:lang w:val="en-GB"/>
@@ -5602,31 +5513,21 @@
         </w:rPr>
         <w:t xml:space="preserve">The main window, named </w:t>
       </w:r>
-      <w:proofErr w:type="spellStart"/>
       <w:r>
         <w:rPr>
           <w:i/>
           <w:iCs/>
           <w:lang w:val="en-GB"/>
         </w:rPr>
-        <w:t>Khiops</w:t>
-      </w:r>
-      <w:proofErr w:type="spellEnd"/>
+        <w:t xml:space="preserve">Khiops </w:t>
+      </w:r>
+      <w:proofErr w:type="spellStart"/>
       <w:r>
         <w:rPr>
           <w:i/>
           <w:iCs/>
           <w:lang w:val="en-GB"/>
         </w:rPr>
-        <w:t xml:space="preserve"> </w:t>
-      </w:r>
-      <w:proofErr w:type="spellStart"/>
-      <w:r>
-        <w:rPr>
-          <w:i/>
-          <w:iCs/>
-          <w:lang w:val="en-GB"/>
-        </w:rPr>
         <w:t>Coclustering</w:t>
       </w:r>
       <w:proofErr w:type="spellEnd"/>
@@ -5725,7 +5626,7 @@
         <w:instrText xml:space="preserve">AUTONUMLGL </w:instrText>
       </w:r>
       <w:bookmarkStart w:id="3" w:name="_Toc315183090"/>
-      <w:bookmarkStart w:id="4" w:name="_Toc152159479"/>
+      <w:bookmarkStart w:id="4" w:name="_Toc181704813"/>
       <w:r>
         <w:rPr>
           <w:lang w:val="en-GB"/>
@@ -5888,23 +5789,13 @@
         </w:rPr>
         <w:t xml:space="preserve">See </w:t>
       </w:r>
-      <w:proofErr w:type="spellStart"/>
       <w:r>
         <w:rPr>
           <w:b/>
           <w:bCs/>
           <w:lang w:val="en-GB"/>
         </w:rPr>
-        <w:t>Khiops</w:t>
-      </w:r>
-      <w:proofErr w:type="spellEnd"/>
-      <w:r>
-        <w:rPr>
-          <w:b/>
-          <w:bCs/>
-          <w:lang w:val="en-GB"/>
-        </w:rPr>
-        <w:t xml:space="preserve"> </w:t>
+        <w:t xml:space="preserve">Khiops </w:t>
       </w:r>
       <w:r>
         <w:rPr>
@@ -5928,183 +5819,173 @@
           <w:lang w:val="en-GB"/>
         </w:rPr>
       </w:pPr>
-      <w:proofErr w:type="spellStart"/>
+      <w:r>
+        <w:rPr>
+          <w:lang w:val="en-GB"/>
+        </w:rPr>
+        <w:t xml:space="preserve">Khiops </w:t>
+      </w:r>
+      <w:proofErr w:type="spellStart"/>
+      <w:r>
+        <w:rPr>
+          <w:lang w:val="en-GB"/>
+        </w:rPr>
+        <w:t>Coclustering</w:t>
+      </w:r>
+      <w:proofErr w:type="spellEnd"/>
+      <w:r>
+        <w:rPr>
+          <w:lang w:val="en-GB"/>
+        </w:rPr>
+        <w:t xml:space="preserve"> allows to </w:t>
+      </w:r>
+      <w:r>
+        <w:rPr>
+          <w:b/>
+          <w:lang w:val="en-GB"/>
+        </w:rPr>
+        <w:t>Open</w:t>
+      </w:r>
+      <w:r>
+        <w:rPr>
+          <w:lang w:val="en-GB"/>
+        </w:rPr>
+        <w:t xml:space="preserve"> a </w:t>
+      </w:r>
+      <w:r>
+        <w:rPr>
+          <w:b/>
+          <w:lang w:val="en-GB"/>
+        </w:rPr>
+        <w:t>Dictionary file</w:t>
+      </w:r>
+      <w:r>
+        <w:rPr>
+          <w:lang w:val="en-GB"/>
+        </w:rPr>
+        <w:t xml:space="preserve">. Opening a dictionary file amounts to loading its dictionaries into memory and making them available for data analysis. The </w:t>
+      </w:r>
+      <w:r>
+        <w:rPr>
+          <w:b/>
+          <w:lang w:val="en-GB"/>
+        </w:rPr>
+        <w:t>Save</w:t>
+      </w:r>
+      <w:r>
+        <w:rPr>
+          <w:lang w:val="en-GB"/>
+        </w:rPr>
+        <w:t xml:space="preserve"> and </w:t>
+      </w:r>
+      <w:r>
+        <w:rPr>
+          <w:b/>
+          <w:lang w:val="en-GB"/>
+        </w:rPr>
+        <w:t xml:space="preserve">Save </w:t>
+      </w:r>
+      <w:r>
+        <w:rPr>
+          <w:b/>
+          <w:lang w:val="en-GB"/>
+        </w:rPr>
+        <w:t>as</w:t>
+      </w:r>
+      <w:r>
+        <w:rPr>
+          <w:lang w:val="en-GB"/>
+        </w:rPr>
+        <w:t xml:space="preserve"> actions write dictionar</w:t>
+      </w:r>
+      <w:r>
+        <w:rPr>
+          <w:lang w:val="en-GB"/>
+        </w:rPr>
+        <w:t>ies to a dictionary file, wher</w:t>
+      </w:r>
+      <w:r>
+        <w:rPr>
+          <w:lang w:val="en-GB"/>
+        </w:rPr>
+        <w:t xml:space="preserve">eas the </w:t>
+      </w:r>
+      <w:r>
+        <w:rPr>
+          <w:b/>
+          <w:lang w:val="en-GB"/>
+        </w:rPr>
+        <w:t>Close</w:t>
+      </w:r>
+      <w:r>
+        <w:rPr>
+          <w:lang w:val="en-GB"/>
+        </w:rPr>
+        <w:t xml:space="preserve"> action clean</w:t>
+      </w:r>
+      <w:r>
+        <w:rPr>
+          <w:lang w:val="en-GB"/>
+        </w:rPr>
+        <w:t>s</w:t>
+      </w:r>
+      <w:r>
+        <w:rPr>
+          <w:lang w:val="en-GB"/>
+        </w:rPr>
+        <w:t xml:space="preserve"> the memory. </w:t>
+      </w:r>
+      <w:r>
+        <w:rPr>
+          <w:lang w:val="en-GB"/>
+        </w:rPr>
+        <w:t xml:space="preserve">The </w:t>
+      </w:r>
+      <w:r>
+        <w:rPr>
+          <w:b/>
+          <w:lang w:val="en-GB"/>
+        </w:rPr>
+        <w:t>Build dictionary from file</w:t>
+      </w:r>
+      <w:r>
+        <w:rPr>
+          <w:lang w:val="en-GB"/>
+        </w:rPr>
+        <w:t xml:space="preserve"> action builds dictionaries from data files and save them in a dictionary file. </w:t>
+      </w:r>
+      <w:r>
+        <w:rPr>
+          <w:lang w:val="en-GB"/>
+        </w:rPr>
+        <w:t xml:space="preserve">The </w:t>
+      </w:r>
+      <w:r>
+        <w:rPr>
+          <w:b/>
+          <w:lang w:val="en-GB"/>
+        </w:rPr>
+        <w:t>Reload dictionary</w:t>
+      </w:r>
+      <w:r>
+        <w:rPr>
+          <w:b/>
+          <w:lang w:val="en-GB"/>
+        </w:rPr>
+        <w:t xml:space="preserve"> file</w:t>
+      </w:r>
+      <w:r>
+        <w:rPr>
+          <w:lang w:val="en-GB"/>
+        </w:rPr>
+        <w:t xml:space="preserve"> action reads again a dictionary file, which may have been modified using an external text editor. The list of available dictionaries can be browsed using </w:t>
+      </w:r>
       <w:r>
         <w:rPr>
           <w:lang w:val="en-GB"/>
         </w:rPr>
         <w:t>Khiops</w:t>
       </w:r>
-      <w:proofErr w:type="spellEnd"/>
-      <w:r>
-        <w:rPr>
-          <w:lang w:val="en-GB"/>
-        </w:rPr>
-        <w:t xml:space="preserve"> </w:t>
-      </w:r>
-      <w:proofErr w:type="spellStart"/>
-      <w:r>
-        <w:rPr>
-          <w:lang w:val="en-GB"/>
-        </w:rPr>
-        <w:t>Coclustering</w:t>
-      </w:r>
-      <w:proofErr w:type="spellEnd"/>
-      <w:r>
-        <w:rPr>
-          <w:lang w:val="en-GB"/>
-        </w:rPr>
-        <w:t xml:space="preserve"> allows to </w:t>
-      </w:r>
-      <w:r>
-        <w:rPr>
-          <w:b/>
-          <w:lang w:val="en-GB"/>
-        </w:rPr>
-        <w:t>Open</w:t>
-      </w:r>
-      <w:r>
-        <w:rPr>
-          <w:lang w:val="en-GB"/>
-        </w:rPr>
-        <w:t xml:space="preserve"> a </w:t>
-      </w:r>
-      <w:r>
-        <w:rPr>
-          <w:b/>
-          <w:lang w:val="en-GB"/>
-        </w:rPr>
-        <w:t>Dictionary file</w:t>
-      </w:r>
-      <w:r>
-        <w:rPr>
-          <w:lang w:val="en-GB"/>
-        </w:rPr>
-        <w:t xml:space="preserve">. Opening a dictionary file amounts to loading its dictionaries into memory and making them available for data analysis. The </w:t>
-      </w:r>
-      <w:r>
-        <w:rPr>
-          <w:b/>
-          <w:lang w:val="en-GB"/>
-        </w:rPr>
-        <w:t>Save</w:t>
-      </w:r>
-      <w:r>
-        <w:rPr>
-          <w:lang w:val="en-GB"/>
-        </w:rPr>
-        <w:t xml:space="preserve"> and </w:t>
-      </w:r>
-      <w:r>
-        <w:rPr>
-          <w:b/>
-          <w:lang w:val="en-GB"/>
-        </w:rPr>
-        <w:t xml:space="preserve">Save </w:t>
-      </w:r>
-      <w:r>
-        <w:rPr>
-          <w:b/>
-          <w:lang w:val="en-GB"/>
-        </w:rPr>
-        <w:t>as</w:t>
-      </w:r>
-      <w:r>
-        <w:rPr>
-          <w:lang w:val="en-GB"/>
-        </w:rPr>
-        <w:t xml:space="preserve"> actions write dictionar</w:t>
-      </w:r>
-      <w:r>
-        <w:rPr>
-          <w:lang w:val="en-GB"/>
-        </w:rPr>
-        <w:t>ies to a dictionary file, wher</w:t>
-      </w:r>
-      <w:r>
-        <w:rPr>
-          <w:lang w:val="en-GB"/>
-        </w:rPr>
-        <w:t xml:space="preserve">eas the </w:t>
-      </w:r>
-      <w:r>
-        <w:rPr>
-          <w:b/>
-          <w:lang w:val="en-GB"/>
-        </w:rPr>
-        <w:t>Close</w:t>
-      </w:r>
-      <w:r>
-        <w:rPr>
-          <w:lang w:val="en-GB"/>
-        </w:rPr>
-        <w:t xml:space="preserve"> action clean</w:t>
-      </w:r>
-      <w:r>
-        <w:rPr>
-          <w:lang w:val="en-GB"/>
-        </w:rPr>
-        <w:t>s</w:t>
-      </w:r>
-      <w:r>
-        <w:rPr>
-          <w:lang w:val="en-GB"/>
-        </w:rPr>
-        <w:t xml:space="preserve"> the memory. </w:t>
-      </w:r>
-      <w:r>
-        <w:rPr>
-          <w:lang w:val="en-GB"/>
-        </w:rPr>
-        <w:t xml:space="preserve">The </w:t>
-      </w:r>
-      <w:r>
-        <w:rPr>
-          <w:b/>
-          <w:lang w:val="en-GB"/>
-        </w:rPr>
-        <w:t>Build dictionary from file</w:t>
-      </w:r>
-      <w:r>
-        <w:rPr>
-          <w:lang w:val="en-GB"/>
-        </w:rPr>
-        <w:t xml:space="preserve"> action builds dictionaries from data files and save them in a dictionary file. </w:t>
-      </w:r>
-      <w:r>
-        <w:rPr>
-          <w:lang w:val="en-GB"/>
-        </w:rPr>
-        <w:t xml:space="preserve">The </w:t>
-      </w:r>
-      <w:r>
-        <w:rPr>
-          <w:b/>
-          <w:lang w:val="en-GB"/>
-        </w:rPr>
-        <w:t>Reload dictionary</w:t>
-      </w:r>
-      <w:r>
-        <w:rPr>
-          <w:b/>
-          <w:lang w:val="en-GB"/>
-        </w:rPr>
-        <w:t xml:space="preserve"> file</w:t>
-      </w:r>
-      <w:r>
-        <w:rPr>
-          <w:lang w:val="en-GB"/>
-        </w:rPr>
-        <w:t xml:space="preserve"> action reads again a dictionary file, which may have been modified using an external text editor. The list of available dictionaries can be browsed using </w:t>
-      </w:r>
-      <w:proofErr w:type="spellStart"/>
-      <w:r>
-        <w:rPr>
-          <w:lang w:val="en-GB"/>
-        </w:rPr>
-        <w:t>Khiops</w:t>
-      </w:r>
-      <w:proofErr w:type="spellEnd"/>
       <w:r>
         <w:rPr>
           <w:lang w:val="en-GB"/>
@@ -6266,7 +6147,7 @@
         <w:instrText xml:space="preserve">AUTONUMLGL </w:instrText>
       </w:r>
       <w:bookmarkStart w:id="5" w:name="_Toc380495392"/>
-      <w:bookmarkStart w:id="6" w:name="_Toc152159480"/>
+      <w:bookmarkStart w:id="6" w:name="_Toc181704814"/>
       <w:r>
         <w:fldChar w:fldCharType="end"/>
       </w:r>
@@ -6484,14 +6365,12 @@
         </w:rPr>
         <w:t xml:space="preserve"> a header line, </w:t>
       </w:r>
-      <w:proofErr w:type="spellStart"/>
       <w:r>
         <w:rPr>
           <w:lang w:val="en-GB"/>
         </w:rPr>
         <w:t>Khiops</w:t>
       </w:r>
-      <w:proofErr w:type="spellEnd"/>
       <w:r>
         <w:rPr>
           <w:lang w:val="en-GB"/>
@@ -6710,23 +6589,13 @@
         </w:rPr>
         <w:t xml:space="preserve">See </w:t>
       </w:r>
-      <w:proofErr w:type="spellStart"/>
       <w:r>
         <w:rPr>
           <w:b/>
           <w:bCs/>
           <w:lang w:val="en-GB"/>
         </w:rPr>
-        <w:t>Khiops</w:t>
-      </w:r>
-      <w:proofErr w:type="spellEnd"/>
-      <w:r>
-        <w:rPr>
-          <w:b/>
-          <w:bCs/>
-          <w:lang w:val="en-GB"/>
-        </w:rPr>
-        <w:t xml:space="preserve"> </w:t>
+        <w:t xml:space="preserve">Khiops </w:t>
       </w:r>
       <w:r>
         <w:rPr>
@@ -6753,7 +6622,7 @@
         <w:instrText xml:space="preserve">AUTONUMLGL </w:instrText>
       </w:r>
       <w:bookmarkStart w:id="7" w:name="_Toc380495391"/>
-      <w:bookmarkStart w:id="8" w:name="_Toc152159481"/>
+      <w:bookmarkStart w:id="8" w:name="_Toc181704815"/>
       <w:r>
         <w:fldChar w:fldCharType="end"/>
       </w:r>
@@ -6812,14 +6681,12 @@
         </w:rPr>
         <w:t xml:space="preserve"> for example), to save the modifications, and to take them into account into </w:t>
       </w:r>
-      <w:proofErr w:type="spellStart"/>
       <w:r>
         <w:rPr>
           <w:lang w:val="en-GB"/>
         </w:rPr>
         <w:t>Khiops</w:t>
       </w:r>
-      <w:proofErr w:type="spellEnd"/>
       <w:r>
         <w:rPr>
           <w:lang w:val="en-GB"/>
@@ -6853,7 +6720,7 @@
         <w:instrText xml:space="preserve">AUTONUMLGL </w:instrText>
       </w:r>
       <w:bookmarkStart w:id="9" w:name="_Toc380495393"/>
-      <w:bookmarkStart w:id="10" w:name="_Toc152159482"/>
+      <w:bookmarkStart w:id="10" w:name="_Toc181704816"/>
       <w:r>
         <w:fldChar w:fldCharType="end"/>
       </w:r>
@@ -6949,7 +6816,7 @@
         <w:instrText xml:space="preserve">AUTONUMLGL </w:instrText>
       </w:r>
       <w:bookmarkStart w:id="11" w:name="_Toc380495394"/>
-      <w:bookmarkStart w:id="12" w:name="_Toc152159483"/>
+      <w:bookmarkStart w:id="12" w:name="_Toc181704817"/>
       <w:r>
         <w:rPr>
           <w:lang w:val="en-GB"/>
@@ -7027,7 +6894,7 @@
         <w:instrText xml:space="preserve">AUTONUMLGL </w:instrText>
       </w:r>
       <w:bookmarkStart w:id="13" w:name="_Toc380495395"/>
-      <w:bookmarkStart w:id="14" w:name="_Toc152159484"/>
+      <w:bookmarkStart w:id="14" w:name="_Toc181704818"/>
       <w:r>
         <w:rPr>
           <w:lang w:val="en-GB"/>
@@ -7078,7 +6945,7 @@
         <w:instrText xml:space="preserve">AUTONUMLGL </w:instrText>
       </w:r>
       <w:bookmarkStart w:id="15" w:name="_Toc380495396"/>
-      <w:bookmarkStart w:id="16" w:name="_Toc152159485"/>
+      <w:bookmarkStart w:id="16" w:name="_Toc181704819"/>
       <w:r>
         <w:rPr>
           <w:lang w:val="en-GB"/>
@@ -7129,7 +6996,7 @@
         <w:instrText xml:space="preserve">AUTONUMLGL </w:instrText>
       </w:r>
       <w:bookmarkStart w:id="17" w:name="_Toc380495397"/>
-      <w:bookmarkStart w:id="18" w:name="_Toc152159486"/>
+      <w:bookmarkStart w:id="18" w:name="_Toc181704820"/>
       <w:r>
         <w:rPr>
           <w:lang w:val="en-GB"/>
@@ -7211,7 +7078,7 @@
         <w:instrText xml:space="preserve">AUTONUMLGL </w:instrText>
       </w:r>
       <w:bookmarkStart w:id="19" w:name="_Toc525201680"/>
-      <w:bookmarkStart w:id="20" w:name="_Toc152159487"/>
+      <w:bookmarkStart w:id="20" w:name="_Toc181704821"/>
       <w:r>
         <w:rPr>
           <w:lang w:val="en-GB"/>
@@ -7326,7 +7193,7 @@
         <w:instrText xml:space="preserve">AUTONUMLGL </w:instrText>
       </w:r>
       <w:bookmarkStart w:id="21" w:name="_Toc380495398"/>
-      <w:bookmarkStart w:id="22" w:name="_Toc152159488"/>
+      <w:bookmarkStart w:id="22" w:name="_Toc181704822"/>
       <w:r>
         <w:rPr>
           <w:lang w:val="en-GB"/>
@@ -7741,7 +7608,7 @@
         </w:rPr>
         <w:instrText xml:space="preserve">AUTONUMLGL </w:instrText>
       </w:r>
-      <w:bookmarkStart w:id="23" w:name="_Toc152159489"/>
+      <w:bookmarkStart w:id="23" w:name="_Toc181704823"/>
       <w:r>
         <w:rPr>
           <w:lang w:val="en-GB"/>
@@ -7809,7 +7676,7 @@
         <w:instrText xml:space="preserve">AUTONUMLGL </w:instrText>
       </w:r>
       <w:bookmarkStart w:id="24" w:name="_Toc315183097"/>
-      <w:bookmarkStart w:id="25" w:name="_Toc152159490"/>
+      <w:bookmarkStart w:id="25" w:name="_Toc181704824"/>
       <w:r>
         <w:rPr>
           <w:lang w:val="en-GB"/>
@@ -7971,14 +7838,12 @@
         </w:rPr>
         <w:t xml:space="preserve">: (default: true). If the file does not have a header line, </w:t>
       </w:r>
-      <w:proofErr w:type="spellStart"/>
       <w:r>
         <w:rPr>
           <w:lang w:val="en-GB"/>
         </w:rPr>
         <w:t>Khiops</w:t>
       </w:r>
-      <w:proofErr w:type="spellEnd"/>
       <w:r>
         <w:rPr>
           <w:lang w:val="en-GB"/>
@@ -8073,14 +7938,12 @@
           <w:lang w:val="en-GB"/>
         </w:rPr>
       </w:pPr>
-      <w:proofErr w:type="spellStart"/>
       <w:r>
         <w:rPr>
           <w:lang w:val="en-GB"/>
         </w:rPr>
         <w:t>Khiops</w:t>
       </w:r>
-      <w:proofErr w:type="spellEnd"/>
       <w:r>
         <w:rPr>
           <w:lang w:val="en-GB"/>
@@ -8330,7 +8193,7 @@
       <w:r>
         <w:instrText xml:space="preserve">AUTONUMLGL </w:instrText>
       </w:r>
-      <w:bookmarkStart w:id="26" w:name="_Toc152159491"/>
+      <w:bookmarkStart w:id="26" w:name="_Toc181704825"/>
       <w:r>
         <w:rPr>
           <w:lang w:val="en-GB"/>
@@ -8364,7 +8227,7 @@
       <w:r>
         <w:instrText xml:space="preserve">AUTONUMLGL </w:instrText>
       </w:r>
-      <w:bookmarkStart w:id="27" w:name="_Toc152159492"/>
+      <w:bookmarkStart w:id="27" w:name="_Toc181704826"/>
       <w:r>
         <w:fldChar w:fldCharType="end"/>
       </w:r>
@@ -8598,7 +8461,7 @@
         <w:instrText xml:space="preserve">AUTONUMLGL </w:instrText>
       </w:r>
       <w:bookmarkStart w:id="28" w:name="_Toc315183109"/>
-      <w:bookmarkStart w:id="29" w:name="_Toc152159493"/>
+      <w:bookmarkStart w:id="29" w:name="_Toc181704827"/>
       <w:r>
         <w:rPr>
           <w:rStyle w:val="Titre3Car"/>
@@ -8823,7 +8686,7 @@
           <w:b/>
           <w:lang w:val="en-GB"/>
         </w:rPr>
-        <w:t xml:space="preserve">Max number of </w:t>
+        <w:t xml:space="preserve">Max number of processor </w:t>
       </w:r>
       <w:proofErr w:type="gramStart"/>
       <w:r>
@@ -8831,21 +8694,20 @@
           <w:b/>
           <w:lang w:val="en-GB"/>
         </w:rPr>
-        <w:t>processor</w:t>
+        <w:t>cores</w:t>
+      </w:r>
+      <w:r>
+        <w:rPr>
+          <w:lang w:val="en-GB"/>
+        </w:rPr>
+        <w:t>:</w:t>
       </w:r>
       <w:proofErr w:type="gramEnd"/>
       <w:r>
         <w:rPr>
-          <w:b/>
-          <w:lang w:val="en-GB"/>
-        </w:rPr>
-        <w:t xml:space="preserve"> cores</w:t>
-      </w:r>
-      <w:r>
-        <w:rPr>
-          <w:lang w:val="en-GB"/>
-        </w:rPr>
-        <w:t xml:space="preserve">: allows to specify </w:t>
+          <w:lang w:val="en-GB"/>
+        </w:rPr>
+        <w:t xml:space="preserve"> allows to specify </w:t>
       </w:r>
       <w:r>
         <w:rPr>
@@ -8929,7 +8791,7 @@
       <w:r>
         <w:instrText xml:space="preserve">AUTONUMLGL </w:instrText>
       </w:r>
-      <w:bookmarkStart w:id="30" w:name="_Toc152159494"/>
+      <w:bookmarkStart w:id="30" w:name="_Toc181704828"/>
       <w:r>
         <w:rPr>
           <w:lang w:val="en-GB"/>
@@ -9093,21 +8955,7 @@
         <w:rPr>
           <w:lang w:val="en-GB"/>
         </w:rPr>
-        <w:t>a relative path (example ".\scenario1"): the results files are stored in a sub-directory of current directory (</w:t>
-      </w:r>
-      <w:proofErr w:type="spellStart"/>
-      <w:r>
-        <w:rPr>
-          <w:lang w:val="en-GB"/>
-        </w:rPr>
-        <w:t>Khiops</w:t>
-      </w:r>
-      <w:proofErr w:type="spellEnd"/>
-      <w:r>
-        <w:rPr>
-          <w:lang w:val="en-GB"/>
-        </w:rPr>
-        <w:t xml:space="preserve"> </w:t>
+        <w:t xml:space="preserve">a relative path (example ".\scenario1"): the results files are stored in a sub-directory of current directory (Khiops </w:t>
       </w:r>
       <w:proofErr w:type="spellStart"/>
       <w:r>
@@ -9354,7 +9202,6 @@
         </w:rPr>
         <w:t xml:space="preserve"> the </w:t>
       </w:r>
-      <w:proofErr w:type="spellStart"/>
       <w:r>
         <w:rPr>
           <w:i/>
@@ -9362,9 +9209,9 @@
           <w:color w:val="000000" w:themeColor="text1"/>
           <w:lang w:val="en-GB"/>
         </w:rPr>
-        <w:t>Khiops</w:t>
-      </w:r>
-      <w:proofErr w:type="spellEnd"/>
+        <w:t xml:space="preserve">Khiops </w:t>
+      </w:r>
+      <w:proofErr w:type="spellStart"/>
       <w:r>
         <w:rPr>
           <w:i/>
@@ -9372,9 +9219,198 @@
           <w:color w:val="000000" w:themeColor="text1"/>
           <w:lang w:val="en-GB"/>
         </w:rPr>
+        <w:t>Covisualization</w:t>
+      </w:r>
+      <w:proofErr w:type="spellEnd"/>
+      <w:r>
+        <w:rPr>
+          <w:color w:val="000000" w:themeColor="text1"/>
+          <w:lang w:val="en-GB"/>
+        </w:rPr>
+        <w:t xml:space="preserve"> tool</w:t>
+      </w:r>
+      <w:r>
+        <w:rPr>
+          <w:color w:val="000000" w:themeColor="text1"/>
+          <w:lang w:val="en-GB"/>
+        </w:rPr>
+        <w:t>, for versions prior to V10. This option is deprecated, and future versions will output the report in JSON format only.</w:t>
+      </w:r>
+    </w:p>
+    <w:p>
+      <w:pPr>
+        <w:pStyle w:val="Texte"/>
+        <w:ind w:left="0"/>
+        <w:rPr>
+          <w:color w:val="000000" w:themeColor="text1"/>
+          <w:lang w:val="en-GB"/>
+        </w:rPr>
+      </w:pPr>
+      <w:r>
+        <w:rPr>
+          <w:b/>
+          <w:color w:val="000000" w:themeColor="text1"/>
+          <w:lang w:val="en-GB"/>
+        </w:rPr>
+        <w:t>Export JSON</w:t>
+      </w:r>
+      <w:r>
+        <w:rPr>
+          <w:color w:val="000000" w:themeColor="text1"/>
+          <w:lang w:val="en-GB"/>
+        </w:rPr>
+        <w:t xml:space="preserve">: </w:t>
+      </w:r>
+      <w:r>
+        <w:rPr>
+          <w:color w:val="000000" w:themeColor="text1"/>
+          <w:lang w:val="en-GB"/>
+        </w:rPr>
+        <w:t>e</w:t>
+      </w:r>
+      <w:r>
+        <w:rPr>
+          <w:color w:val="000000" w:themeColor="text1"/>
+          <w:lang w:val="en-GB"/>
+        </w:rPr>
+        <w:t>xport</w:t>
+      </w:r>
+      <w:r>
+        <w:rPr>
+          <w:color w:val="000000" w:themeColor="text1"/>
+          <w:lang w:val="en-GB"/>
+        </w:rPr>
+        <w:t>s</w:t>
+      </w:r>
+      <w:r>
+        <w:rPr>
+          <w:color w:val="000000" w:themeColor="text1"/>
+          <w:lang w:val="en-GB"/>
+        </w:rPr>
+        <w:t xml:space="preserve"> the </w:t>
+      </w:r>
+      <w:proofErr w:type="spellStart"/>
+      <w:r>
+        <w:rPr>
+          <w:color w:val="000000" w:themeColor="text1"/>
+          <w:lang w:val="en-GB"/>
+        </w:rPr>
+        <w:t>coclustering</w:t>
+      </w:r>
+      <w:proofErr w:type="spellEnd"/>
+      <w:r>
+        <w:rPr>
+          <w:color w:val="000000" w:themeColor="text1"/>
+          <w:lang w:val="en-GB"/>
+        </w:rPr>
+        <w:t xml:space="preserve"> report under a JSON format.</w:t>
+      </w:r>
+      <w:r>
+        <w:rPr>
+          <w:color w:val="000000" w:themeColor="text1"/>
+          <w:lang w:val="en-GB"/>
+        </w:rPr>
         <w:t xml:space="preserve"> </w:t>
       </w:r>
-      <w:proofErr w:type="spellStart"/>
+      <w:r>
+        <w:rPr>
+          <w:color w:val="000000" w:themeColor="text1"/>
+          <w:lang w:val="en-GB"/>
+        </w:rPr>
+        <w:t xml:space="preserve">The exported JSON file has the same name as the </w:t>
+      </w:r>
+      <w:proofErr w:type="spellStart"/>
+      <w:r>
+        <w:rPr>
+          <w:color w:val="000000" w:themeColor="text1"/>
+          <w:lang w:val="en-GB"/>
+        </w:rPr>
+        <w:t>coclustering</w:t>
+      </w:r>
+      <w:proofErr w:type="spellEnd"/>
+      <w:r>
+        <w:rPr>
+          <w:color w:val="000000" w:themeColor="text1"/>
+          <w:lang w:val="en-GB"/>
+        </w:rPr>
+        <w:t xml:space="preserve"> repor</w:t>
+      </w:r>
+      <w:r>
+        <w:rPr>
+          <w:color w:val="000000" w:themeColor="text1"/>
+          <w:lang w:val="en-GB"/>
+        </w:rPr>
+        <w:t xml:space="preserve">t file, with </w:t>
+      </w:r>
+      <w:proofErr w:type="gramStart"/>
+      <w:r>
+        <w:rPr>
+          <w:color w:val="000000" w:themeColor="text1"/>
+          <w:lang w:val="en-GB"/>
+        </w:rPr>
+        <w:t>a .</w:t>
+      </w:r>
+      <w:proofErr w:type="spellStart"/>
+      <w:r>
+        <w:rPr>
+          <w:color w:val="000000" w:themeColor="text1"/>
+          <w:lang w:val="en-GB"/>
+        </w:rPr>
+        <w:t>khcj</w:t>
+      </w:r>
+      <w:proofErr w:type="spellEnd"/>
+      <w:proofErr w:type="gramEnd"/>
+      <w:r>
+        <w:rPr>
+          <w:color w:val="000000" w:themeColor="text1"/>
+          <w:lang w:val="en-GB"/>
+        </w:rPr>
+        <w:t xml:space="preserve"> extension. </w:t>
+      </w:r>
+      <w:r>
+        <w:rPr>
+          <w:color w:val="000000" w:themeColor="text1"/>
+          <w:lang w:val="en-GB"/>
+        </w:rPr>
+        <w:t xml:space="preserve">This </w:t>
+      </w:r>
+      <w:proofErr w:type="spellStart"/>
+      <w:r>
+        <w:rPr>
+          <w:color w:val="000000" w:themeColor="text1"/>
+          <w:lang w:val="en-GB"/>
+        </w:rPr>
+        <w:t>coclustering</w:t>
+      </w:r>
+      <w:proofErr w:type="spellEnd"/>
+      <w:r>
+        <w:rPr>
+          <w:color w:val="000000" w:themeColor="text1"/>
+          <w:lang w:val="en-GB"/>
+        </w:rPr>
+        <w:t xml:space="preserve"> report is the </w:t>
+      </w:r>
+      <w:r>
+        <w:rPr>
+          <w:color w:val="000000" w:themeColor="text1"/>
+          <w:lang w:val="en-GB"/>
+        </w:rPr>
+        <w:t>input of the</w:t>
+      </w:r>
+      <w:r>
+        <w:rPr>
+          <w:color w:val="000000" w:themeColor="text1"/>
+          <w:lang w:val="en-GB"/>
+        </w:rPr>
+        <w:t xml:space="preserve"> new</w:t>
+      </w:r>
+      <w:r>
+        <w:rPr>
+          <w:color w:val="000000" w:themeColor="text1"/>
+          <w:lang w:val="en-GB"/>
+        </w:rPr>
+        <w:t xml:space="preserve"> </w:t>
+      </w:r>
       <w:r>
         <w:rPr>
           <w:i/>
@@ -9382,197 +9418,7 @@
           <w:color w:val="000000" w:themeColor="text1"/>
           <w:lang w:val="en-GB"/>
         </w:rPr>
-        <w:t>Covisualization</w:t>
-      </w:r>
-      <w:proofErr w:type="spellEnd"/>
-      <w:r>
-        <w:rPr>
-          <w:color w:val="000000" w:themeColor="text1"/>
-          <w:lang w:val="en-GB"/>
-        </w:rPr>
-        <w:t xml:space="preserve"> tool</w:t>
-      </w:r>
-      <w:r>
-        <w:rPr>
-          <w:color w:val="000000" w:themeColor="text1"/>
-          <w:lang w:val="en-GB"/>
-        </w:rPr>
-        <w:t>, for versions prior to V10. This option is deprecated, and future versions will output the report in JSON format only.</w:t>
-      </w:r>
-    </w:p>
-    <w:p>
-      <w:pPr>
-        <w:pStyle w:val="Texte"/>
-        <w:ind w:left="0"/>
-        <w:rPr>
-          <w:color w:val="000000" w:themeColor="text1"/>
-          <w:lang w:val="en-GB"/>
-        </w:rPr>
-      </w:pPr>
-      <w:r>
-        <w:rPr>
-          <w:b/>
-          <w:color w:val="000000" w:themeColor="text1"/>
-          <w:lang w:val="en-GB"/>
-        </w:rPr>
-        <w:t>Export JSON</w:t>
-      </w:r>
-      <w:r>
-        <w:rPr>
-          <w:color w:val="000000" w:themeColor="text1"/>
-          <w:lang w:val="en-GB"/>
-        </w:rPr>
-        <w:t xml:space="preserve">: </w:t>
-      </w:r>
-      <w:r>
-        <w:rPr>
-          <w:color w:val="000000" w:themeColor="text1"/>
-          <w:lang w:val="en-GB"/>
-        </w:rPr>
-        <w:t>e</w:t>
-      </w:r>
-      <w:r>
-        <w:rPr>
-          <w:color w:val="000000" w:themeColor="text1"/>
-          <w:lang w:val="en-GB"/>
-        </w:rPr>
-        <w:t>xport</w:t>
-      </w:r>
-      <w:r>
-        <w:rPr>
-          <w:color w:val="000000" w:themeColor="text1"/>
-          <w:lang w:val="en-GB"/>
-        </w:rPr>
-        <w:t>s</w:t>
-      </w:r>
-      <w:r>
-        <w:rPr>
-          <w:color w:val="000000" w:themeColor="text1"/>
-          <w:lang w:val="en-GB"/>
-        </w:rPr>
-        <w:t xml:space="preserve"> the </w:t>
-      </w:r>
-      <w:proofErr w:type="spellStart"/>
-      <w:r>
-        <w:rPr>
-          <w:color w:val="000000" w:themeColor="text1"/>
-          <w:lang w:val="en-GB"/>
-        </w:rPr>
-        <w:t>coclustering</w:t>
-      </w:r>
-      <w:proofErr w:type="spellEnd"/>
-      <w:r>
-        <w:rPr>
-          <w:color w:val="000000" w:themeColor="text1"/>
-          <w:lang w:val="en-GB"/>
-        </w:rPr>
-        <w:t xml:space="preserve"> report under a JSON format.</w:t>
-      </w:r>
-      <w:r>
-        <w:rPr>
-          <w:color w:val="000000" w:themeColor="text1"/>
-          <w:lang w:val="en-GB"/>
-        </w:rPr>
-        <w:t xml:space="preserve"> </w:t>
-      </w:r>
-      <w:r>
-        <w:rPr>
-          <w:color w:val="000000" w:themeColor="text1"/>
-          <w:lang w:val="en-GB"/>
-        </w:rPr>
-        <w:t xml:space="preserve">The exported JSON file has the same name as the </w:t>
-      </w:r>
-      <w:proofErr w:type="spellStart"/>
-      <w:r>
-        <w:rPr>
-          <w:color w:val="000000" w:themeColor="text1"/>
-          <w:lang w:val="en-GB"/>
-        </w:rPr>
-        <w:t>coclustering</w:t>
-      </w:r>
-      <w:proofErr w:type="spellEnd"/>
-      <w:r>
-        <w:rPr>
-          <w:color w:val="000000" w:themeColor="text1"/>
-          <w:lang w:val="en-GB"/>
-        </w:rPr>
-        <w:t xml:space="preserve"> repor</w:t>
-      </w:r>
-      <w:r>
-        <w:rPr>
-          <w:color w:val="000000" w:themeColor="text1"/>
-          <w:lang w:val="en-GB"/>
-        </w:rPr>
-        <w:t xml:space="preserve">t file, with </w:t>
-      </w:r>
-      <w:proofErr w:type="gramStart"/>
-      <w:r>
-        <w:rPr>
-          <w:color w:val="000000" w:themeColor="text1"/>
-          <w:lang w:val="en-GB"/>
-        </w:rPr>
-        <w:t>a .</w:t>
-      </w:r>
-      <w:proofErr w:type="spellStart"/>
-      <w:r>
-        <w:rPr>
-          <w:color w:val="000000" w:themeColor="text1"/>
-          <w:lang w:val="en-GB"/>
-        </w:rPr>
-        <w:t>khcj</w:t>
-      </w:r>
-      <w:proofErr w:type="spellEnd"/>
-      <w:proofErr w:type="gramEnd"/>
-      <w:r>
-        <w:rPr>
-          <w:color w:val="000000" w:themeColor="text1"/>
-          <w:lang w:val="en-GB"/>
-        </w:rPr>
-        <w:t xml:space="preserve"> extension. </w:t>
-      </w:r>
-      <w:r>
-        <w:rPr>
-          <w:color w:val="000000" w:themeColor="text1"/>
-          <w:lang w:val="en-GB"/>
-        </w:rPr>
-        <w:t xml:space="preserve">This </w:t>
-      </w:r>
-      <w:proofErr w:type="spellStart"/>
-      <w:r>
-        <w:rPr>
-          <w:color w:val="000000" w:themeColor="text1"/>
-          <w:lang w:val="en-GB"/>
-        </w:rPr>
-        <w:t>coclustering</w:t>
-      </w:r>
-      <w:proofErr w:type="spellEnd"/>
-      <w:r>
-        <w:rPr>
-          <w:color w:val="000000" w:themeColor="text1"/>
-          <w:lang w:val="en-GB"/>
-        </w:rPr>
-        <w:t xml:space="preserve"> report is the </w:t>
-      </w:r>
-      <w:r>
-        <w:rPr>
-          <w:color w:val="000000" w:themeColor="text1"/>
-          <w:lang w:val="en-GB"/>
-        </w:rPr>
-        <w:t>input of the</w:t>
-      </w:r>
-      <w:r>
-        <w:rPr>
-          <w:color w:val="000000" w:themeColor="text1"/>
-          <w:lang w:val="en-GB"/>
-        </w:rPr>
-        <w:t xml:space="preserve"> new</w:t>
-      </w:r>
-      <w:r>
-        <w:rPr>
-          <w:color w:val="000000" w:themeColor="text1"/>
-          <w:lang w:val="en-GB"/>
-        </w:rPr>
-        <w:t xml:space="preserve"> </w:t>
+        <w:t xml:space="preserve">Khiops </w:t>
       </w:r>
       <w:proofErr w:type="spellStart"/>
       <w:r>
@@ -9582,87 +9428,67 @@
           <w:color w:val="000000" w:themeColor="text1"/>
           <w:lang w:val="en-GB"/>
         </w:rPr>
-        <w:t>Khiops</w:t>
-      </w:r>
-      <w:proofErr w:type="spellEnd"/>
-      <w:r>
-        <w:rPr>
-          <w:i/>
-          <w:iCs/>
+        <w:t>Covisualization</w:t>
+      </w:r>
+      <w:proofErr w:type="spellEnd"/>
+      <w:r>
+        <w:rPr>
           <w:color w:val="000000" w:themeColor="text1"/>
           <w:lang w:val="en-GB"/>
         </w:rPr>
+        <w:t xml:space="preserve"> tool </w:t>
+      </w:r>
+      <w:r>
+        <w:rPr>
+          <w:color w:val="000000" w:themeColor="text1"/>
+          <w:lang w:val="en-GB"/>
+        </w:rPr>
+        <w:t xml:space="preserve">since version 10.1. </w:t>
+      </w:r>
+      <w:r>
+        <w:rPr>
+          <w:color w:val="000000" w:themeColor="text1"/>
+          <w:lang w:val="en-GB"/>
+        </w:rPr>
+        <w:t xml:space="preserve">The JSON file is </w:t>
+      </w:r>
+      <w:r>
+        <w:rPr>
+          <w:color w:val="000000" w:themeColor="text1"/>
+          <w:lang w:val="en-GB"/>
+        </w:rPr>
+        <w:t xml:space="preserve">also </w:t>
+      </w:r>
+      <w:r>
+        <w:rPr>
+          <w:color w:val="000000" w:themeColor="text1"/>
+          <w:lang w:val="en-GB"/>
+        </w:rPr>
+        <w:t xml:space="preserve">useful to inspect the </w:t>
+      </w:r>
+      <w:proofErr w:type="spellStart"/>
+      <w:r>
+        <w:rPr>
+          <w:color w:val="000000" w:themeColor="text1"/>
+          <w:lang w:val="en-GB"/>
+        </w:rPr>
+        <w:t>coclustering</w:t>
+      </w:r>
+      <w:proofErr w:type="spellEnd"/>
+      <w:r>
+        <w:rPr>
+          <w:color w:val="000000" w:themeColor="text1"/>
+          <w:lang w:val="en-GB"/>
+        </w:rPr>
+        <w:t xml:space="preserve"> results from any external tool.</w:t>
+      </w:r>
+      <w:r>
+        <w:rPr>
+          <w:color w:val="000000" w:themeColor="text1"/>
+          <w:lang w:val="en-GB"/>
+        </w:rPr>
         <w:t xml:space="preserve"> </w:t>
       </w:r>
-      <w:proofErr w:type="spellStart"/>
-      <w:r>
-        <w:rPr>
-          <w:i/>
-          <w:iCs/>
-          <w:color w:val="000000" w:themeColor="text1"/>
-          <w:lang w:val="en-GB"/>
-        </w:rPr>
-        <w:t>Covisualization</w:t>
-      </w:r>
-      <w:proofErr w:type="spellEnd"/>
-      <w:r>
-        <w:rPr>
-          <w:color w:val="000000" w:themeColor="text1"/>
-          <w:lang w:val="en-GB"/>
-        </w:rPr>
-        <w:t xml:space="preserve"> tool </w:t>
-      </w:r>
-      <w:r>
-        <w:rPr>
-          <w:color w:val="000000" w:themeColor="text1"/>
-          <w:lang w:val="en-GB"/>
-        </w:rPr>
-        <w:t xml:space="preserve">since version 10.1. </w:t>
-      </w:r>
-      <w:r>
-        <w:rPr>
-          <w:color w:val="000000" w:themeColor="text1"/>
-          <w:lang w:val="en-GB"/>
-        </w:rPr>
-        <w:t xml:space="preserve">The JSON file is </w:t>
-      </w:r>
-      <w:r>
-        <w:rPr>
-          <w:color w:val="000000" w:themeColor="text1"/>
-          <w:lang w:val="en-GB"/>
-        </w:rPr>
-        <w:t xml:space="preserve">also </w:t>
-      </w:r>
-      <w:r>
-        <w:rPr>
-          <w:color w:val="000000" w:themeColor="text1"/>
-          <w:lang w:val="en-GB"/>
-        </w:rPr>
-        <w:t xml:space="preserve">useful to inspect the </w:t>
-      </w:r>
-      <w:proofErr w:type="spellStart"/>
-      <w:r>
-        <w:rPr>
-          <w:color w:val="000000" w:themeColor="text1"/>
-          <w:lang w:val="en-GB"/>
-        </w:rPr>
-        <w:t>coclustering</w:t>
-      </w:r>
-      <w:proofErr w:type="spellEnd"/>
-      <w:r>
-        <w:rPr>
-          <w:color w:val="000000" w:themeColor="text1"/>
-          <w:lang w:val="en-GB"/>
-        </w:rPr>
-        <w:t xml:space="preserve"> results from any external tool.</w:t>
-      </w:r>
-      <w:r>
-        <w:rPr>
-          <w:color w:val="000000" w:themeColor="text1"/>
-          <w:lang w:val="en-GB"/>
-        </w:rPr>
-        <w:t xml:space="preserve"> </w:t>
-      </w:r>
     </w:p>
     <w:bookmarkEnd w:id="31"/>
     <w:p>
@@ -9678,7 +9504,7 @@
       <w:r>
         <w:instrText xml:space="preserve">AUTONUMLGL </w:instrText>
       </w:r>
-      <w:bookmarkStart w:id="32" w:name="_Toc152159495"/>
+      <w:bookmarkStart w:id="32" w:name="_Toc181704829"/>
       <w:r>
         <w:rPr>
           <w:lang w:val="en-GB"/>
@@ -10058,15 +9884,7 @@
       </w:r>
       <w:proofErr w:type="spellEnd"/>
       <w:r>
-        <w:t xml:space="preserve"> model by the means of a </w:t>
-      </w:r>
-      <w:proofErr w:type="spellStart"/>
-      <w:r>
-        <w:t>Khiops</w:t>
-      </w:r>
-      <w:proofErr w:type="spellEnd"/>
-      <w:r>
-        <w:t xml:space="preserve"> deployment </w:t>
+        <w:t xml:space="preserve"> model by the means of a Khiops deployment </w:t>
       </w:r>
       <w:proofErr w:type="gramStart"/>
       <w:r>
@@ -10276,7 +10094,7 @@
       <w:r>
         <w:instrText xml:space="preserve">AUTONUMLGL </w:instrText>
       </w:r>
-      <w:bookmarkStart w:id="33" w:name="_Toc152159496"/>
+      <w:bookmarkStart w:id="33" w:name="_Toc181704830"/>
       <w:r>
         <w:fldChar w:fldCharType="end"/>
       </w:r>
@@ -10613,7 +10431,7 @@
       <w:r>
         <w:instrText xml:space="preserve">AUTONUMLGL </w:instrText>
       </w:r>
-      <w:bookmarkStart w:id="35" w:name="_Toc152159497"/>
+      <w:bookmarkStart w:id="35" w:name="_Toc181704831"/>
       <w:r>
         <w:rPr>
           <w:lang w:val="en-GB"/>
@@ -11258,7 +11076,7 @@
       <w:r>
         <w:instrText xml:space="preserve">AUTONUMLGL </w:instrText>
       </w:r>
-      <w:bookmarkStart w:id="36" w:name="_Toc152159498"/>
+      <w:bookmarkStart w:id="36" w:name="_Toc181704832"/>
       <w:r>
         <w:rPr>
           <w:lang w:val="en-GB"/>
@@ -11465,7 +11283,7 @@
       <w:r>
         <w:instrText xml:space="preserve">AUTONUMLGL </w:instrText>
       </w:r>
-      <w:bookmarkStart w:id="37" w:name="_Toc152159499"/>
+      <w:bookmarkStart w:id="37" w:name="_Toc181704833"/>
       <w:r>
         <w:fldChar w:fldCharType="end"/>
       </w:r>
@@ -11775,7 +11593,7 @@
       <w:r>
         <w:instrText xml:space="preserve">AUTONUMLGL </w:instrText>
       </w:r>
-      <w:bookmarkStart w:id="38" w:name="_Toc152159500"/>
+      <w:bookmarkStart w:id="38" w:name="_Toc181704834"/>
       <w:r>
         <w:rPr>
           <w:lang w:val="en-GB"/>
@@ -11878,7 +11696,7 @@
       <w:r>
         <w:instrText xml:space="preserve">AUTONUMLGL </w:instrText>
       </w:r>
-      <w:bookmarkStart w:id="39" w:name="_Toc152159501"/>
+      <w:bookmarkStart w:id="39" w:name="_Toc181704835"/>
       <w:r>
         <w:rPr>
           <w:lang w:val="en-GB"/>
@@ -11969,7 +11787,7 @@
       <w:r>
         <w:instrText xml:space="preserve">AUTONUMLGL </w:instrText>
       </w:r>
-      <w:bookmarkStart w:id="40" w:name="_Toc152159502"/>
+      <w:bookmarkStart w:id="40" w:name="_Toc181704836"/>
       <w:r>
         <w:rPr>
           <w:lang w:val="en-GB"/>
@@ -12344,7 +12162,7 @@
       <w:r>
         <w:instrText xml:space="preserve">AUTONUMLGL </w:instrText>
       </w:r>
-      <w:bookmarkStart w:id="41" w:name="_Toc152159503"/>
+      <w:bookmarkStart w:id="41" w:name="_Toc181704837"/>
       <w:r>
         <w:fldChar w:fldCharType="end"/>
       </w:r>
@@ -12389,15 +12207,7 @@
       </w:r>
       <w:proofErr w:type="spellEnd"/>
       <w:r>
-        <w:t xml:space="preserve"> model by the means of a </w:t>
-      </w:r>
-      <w:proofErr w:type="spellStart"/>
-      <w:r>
-        <w:t>Khiops</w:t>
-      </w:r>
-      <w:proofErr w:type="spellEnd"/>
-      <w:r>
-        <w:t xml:space="preserve"> deployment dictionary. Deploying a </w:t>
+        <w:t xml:space="preserve"> model by the means of a Khiops deployment dictionary. Deploying a </w:t>
       </w:r>
       <w:proofErr w:type="spellStart"/>
       <w:r>
@@ -12805,7 +12615,6 @@
         </w:rPr>
         <w:t xml:space="preserve"> functionality of the </w:t>
       </w:r>
-      <w:proofErr w:type="spellStart"/>
       <w:r>
         <w:rPr>
           <w:b/>
@@ -12814,7 +12623,6 @@
         </w:rPr>
         <w:t>Khiops</w:t>
       </w:r>
-      <w:proofErr w:type="spellEnd"/>
       <w:r>
         <w:rPr>
           <w:lang w:val="en-GB"/>
@@ -13003,7 +12811,7 @@
       <w:r>
         <w:instrText xml:space="preserve">AUTONUMLGL </w:instrText>
       </w:r>
-      <w:bookmarkStart w:id="42" w:name="_Toc152159504"/>
+      <w:bookmarkStart w:id="42" w:name="_Toc181704838"/>
       <w:r>
         <w:rPr>
           <w:lang w:val="en-GB"/>
@@ -13102,7 +12910,7 @@
       <w:r>
         <w:instrText xml:space="preserve">AUTONUMLGL </w:instrText>
       </w:r>
-      <w:bookmarkStart w:id="43" w:name="_Toc152159505"/>
+      <w:bookmarkStart w:id="43" w:name="_Toc181704839"/>
       <w:r>
         <w:rPr>
           <w:lang w:val="en-GB"/>
@@ -13339,23 +13147,7 @@
           <w:bCs/>
           <w:lang w:val="en-GB"/>
         </w:rPr>
-        <w:t xml:space="preserve">deployed variable, </w:t>
-      </w:r>
-      <w:proofErr w:type="gramStart"/>
-      <w:r>
-        <w:rPr>
-          <w:bCs/>
-          <w:lang w:val="en-GB"/>
-        </w:rPr>
-        <w:t>i.e.</w:t>
-      </w:r>
-      <w:proofErr w:type="gramEnd"/>
-      <w:r>
-        <w:rPr>
-          <w:bCs/>
-          <w:lang w:val="en-GB"/>
-        </w:rPr>
-        <w:t xml:space="preserve"> one of the </w:t>
+        <w:t xml:space="preserve">deployed variable, i.e. one of the </w:t>
       </w:r>
       <w:proofErr w:type="spellStart"/>
       <w:r>
@@ -13755,19 +13547,11 @@
           </wp:anchor>
         </w:drawing>
       </w:r>
-      <w:proofErr w:type="spellStart"/>
-      <w:r>
-        <w:rPr>
-          <w:lang w:val="en-GB"/>
-        </w:rPr>
-        <w:t>Khiops</w:t>
-      </w:r>
-      <w:proofErr w:type="spellEnd"/>
-      <w:r>
-        <w:rPr>
-          <w:lang w:val="en-GB"/>
-        </w:rPr>
-        <w:t xml:space="preserve"> guide with multi-table functionality is a prerequisite to the deployment of </w:t>
+      <w:r>
+        <w:rPr>
+          <w:lang w:val="en-GB"/>
+        </w:rPr>
+        <w:t xml:space="preserve">Khiops guide with multi-table functionality is a prerequisite to the deployment of </w:t>
       </w:r>
       <w:proofErr w:type="spellStart"/>
       <w:r>
@@ -14551,21 +14335,7 @@
         <w:rPr>
           <w:lang w:val="en-GB"/>
         </w:rPr>
-        <w:t xml:space="preserve">Using the </w:t>
-      </w:r>
-      <w:proofErr w:type="spellStart"/>
-      <w:r>
-        <w:rPr>
-          <w:lang w:val="en-GB"/>
-        </w:rPr>
-        <w:t>Khiops</w:t>
-      </w:r>
-      <w:proofErr w:type="spellEnd"/>
-      <w:r>
-        <w:rPr>
-          <w:lang w:val="en-GB"/>
-        </w:rPr>
-        <w:t xml:space="preserve"> tool with its “</w:t>
+        <w:t>Using the Khiops tool with its “</w:t>
       </w:r>
       <w:r>
         <w:rPr>
@@ -14607,7 +14377,7 @@
       <w:r>
         <w:instrText xml:space="preserve">AUTONUMLGL </w:instrText>
       </w:r>
-      <w:bookmarkStart w:id="44" w:name="_Toc152159506"/>
+      <w:bookmarkStart w:id="44" w:name="_Toc181704840"/>
       <w:r>
         <w:rPr>
           <w:lang w:val="en-GB"/>
@@ -14780,7 +14550,7 @@
       <w:r>
         <w:instrText xml:space="preserve">AUTONUMLGL </w:instrText>
       </w:r>
-      <w:bookmarkStart w:id="45" w:name="_Toc152159507"/>
+      <w:bookmarkStart w:id="45" w:name="_Toc181704841"/>
       <w:r>
         <w:rPr>
           <w:lang w:val="en-GB"/>
@@ -14916,7 +14686,7 @@
           <w:b/>
           <w:bCs/>
         </w:rPr>
-        <w:t xml:space="preserve">About </w:t>
+        <w:t xml:space="preserve">About Khiops </w:t>
       </w:r>
       <w:proofErr w:type="spellStart"/>
       <w:r>
@@ -14924,7 +14694,7 @@
           <w:b/>
           <w:bCs/>
         </w:rPr>
-        <w:t>Khiops</w:t>
+        <w:t>Coclustering</w:t>
       </w:r>
       <w:proofErr w:type="spellEnd"/>
       <w:r>
@@ -14932,22 +14702,6 @@
           <w:b/>
           <w:bCs/>
         </w:rPr>
-        <w:t xml:space="preserve"> </w:t>
-      </w:r>
-      <w:proofErr w:type="spellStart"/>
-      <w:r>
-        <w:rPr>
-          <w:b/>
-          <w:bCs/>
-        </w:rPr>
-        <w:t>Coclustering</w:t>
-      </w:r>
-      <w:proofErr w:type="spellEnd"/>
-      <w:r>
-        <w:rPr>
-          <w:b/>
-          <w:bCs/>
-        </w:rPr>
         <w:t>…</w:t>
       </w:r>
     </w:p>
@@ -14971,7 +14725,7 @@
         <w:instrText xml:space="preserve">AUTONUMLGL </w:instrText>
       </w:r>
       <w:bookmarkStart w:id="46" w:name="_Toc525201725"/>
-      <w:bookmarkStart w:id="47" w:name="_Toc152159508"/>
+      <w:bookmarkStart w:id="47" w:name="_Toc181704842"/>
       <w:r>
         <w:rPr>
           <w:lang w:val="en-GB"/>
@@ -15013,7 +14767,7 @@
         <w:instrText xml:space="preserve">AUTONUMLGL </w:instrText>
       </w:r>
       <w:bookmarkStart w:id="48" w:name="_Toc525201726"/>
-      <w:bookmarkStart w:id="49" w:name="_Toc152159509"/>
+      <w:bookmarkStart w:id="49" w:name="_Toc181704843"/>
       <w:r>
         <w:rPr>
           <w:lang w:val="en-GB"/>
@@ -15046,7 +14800,7 @@
         <w:instrText xml:space="preserve">AUTONUMLGL </w:instrText>
       </w:r>
       <w:bookmarkStart w:id="50" w:name="_Toc315256503"/>
-      <w:bookmarkStart w:id="51" w:name="_Toc152159510"/>
+      <w:bookmarkStart w:id="51" w:name="_Toc181704844"/>
       <w:r>
         <w:fldChar w:fldCharType="end"/>
       </w:r>
@@ -15105,54 +14859,44 @@
         </w:rPr>
         <w:t xml:space="preserve">use of </w:t>
       </w:r>
-      <w:proofErr w:type="spellStart"/>
+      <w:r>
+        <w:rPr>
+          <w:lang w:val="en-GB"/>
+        </w:rPr>
+        <w:t xml:space="preserve">Khiops </w:t>
+      </w:r>
+      <w:proofErr w:type="spellStart"/>
+      <w:r>
+        <w:rPr>
+          <w:lang w:val="en-GB"/>
+        </w:rPr>
+        <w:t>Coclustering</w:t>
+      </w:r>
+      <w:proofErr w:type="spellEnd"/>
+      <w:r>
+        <w:rPr>
+          <w:lang w:val="en-GB"/>
+        </w:rPr>
+        <w:t xml:space="preserve">, it is interesting to register </w:t>
+      </w:r>
+      <w:r>
+        <w:rPr>
+          <w:lang w:val="en-GB"/>
+        </w:rPr>
+        <w:t>a</w:t>
+      </w:r>
+      <w:r>
+        <w:rPr>
+          <w:lang w:val="en-GB"/>
+        </w:rPr>
+        <w:t xml:space="preserve"> scenario in a command file. Such a command file can easily be modified using a text editor, and then replayed by </w:t>
+      </w:r>
       <w:r>
         <w:rPr>
           <w:lang w:val="en-GB"/>
         </w:rPr>
         <w:t>Khiops</w:t>
       </w:r>
-      <w:proofErr w:type="spellEnd"/>
-      <w:r>
-        <w:rPr>
-          <w:lang w:val="en-GB"/>
-        </w:rPr>
-        <w:t xml:space="preserve"> </w:t>
-      </w:r>
-      <w:proofErr w:type="spellStart"/>
-      <w:r>
-        <w:rPr>
-          <w:lang w:val="en-GB"/>
-        </w:rPr>
-        <w:t>Coclustering</w:t>
-      </w:r>
-      <w:proofErr w:type="spellEnd"/>
-      <w:r>
-        <w:rPr>
-          <w:lang w:val="en-GB"/>
-        </w:rPr>
-        <w:t xml:space="preserve">, it is interesting to register </w:t>
-      </w:r>
-      <w:r>
-        <w:rPr>
-          <w:lang w:val="en-GB"/>
-        </w:rPr>
-        <w:t>a</w:t>
-      </w:r>
-      <w:r>
-        <w:rPr>
-          <w:lang w:val="en-GB"/>
-        </w:rPr>
-        <w:t xml:space="preserve"> scenario in a command file. Such a command file can easily be modified using a text editor, and then replayed by </w:t>
-      </w:r>
-      <w:proofErr w:type="spellStart"/>
-      <w:r>
-        <w:rPr>
-          <w:lang w:val="en-GB"/>
-        </w:rPr>
-        <w:t>Khiops</w:t>
-      </w:r>
-      <w:proofErr w:type="spellEnd"/>
       <w:r>
         <w:rPr>
           <w:lang w:val="en-GB"/>
@@ -15194,14 +14938,32 @@
         </w:rPr>
         <w:t xml:space="preserve">To run </w:t>
       </w:r>
-      <w:proofErr w:type="spellStart"/>
-      <w:r>
-        <w:rPr>
-          <w:lang w:val="en-GB"/>
-        </w:rPr>
-        <w:t>Khiops</w:t>
-      </w:r>
-      <w:proofErr w:type="spellEnd"/>
+      <w:r>
+        <w:rPr>
+          <w:lang w:val="en-GB"/>
+        </w:rPr>
+        <w:t xml:space="preserve">Khiops </w:t>
+      </w:r>
+      <w:proofErr w:type="spellStart"/>
+      <w:r>
+        <w:rPr>
+          <w:lang w:val="en-GB"/>
+        </w:rPr>
+        <w:t>Coclustering</w:t>
+      </w:r>
+      <w:proofErr w:type="spellEnd"/>
+      <w:r>
+        <w:rPr>
+          <w:lang w:val="en-GB"/>
+        </w:rPr>
+        <w:t xml:space="preserve">, </w:t>
+      </w:r>
+      <w:r>
+        <w:rPr>
+          <w:lang w:val="en-GB"/>
+        </w:rPr>
+        <w:t>open a Shell</w:t>
+      </w:r>
       <w:r>
         <w:rPr>
           <w:lang w:val="en-GB"/>
@@ -15213,41 +14975,15 @@
         <w:rPr>
           <w:lang w:val="en-GB"/>
         </w:rPr>
-        <w:t>Coclustering</w:t>
-      </w:r>
-      <w:proofErr w:type="spellEnd"/>
-      <w:r>
-        <w:rPr>
-          <w:lang w:val="en-GB"/>
-        </w:rPr>
-        <w:t xml:space="preserve">, </w:t>
-      </w:r>
-      <w:r>
-        <w:rPr>
-          <w:lang w:val="en-GB"/>
-        </w:rPr>
-        <w:t>open a Shell</w:t>
-      </w:r>
+        <w:t>khiops</w:t>
+      </w:r>
+      <w:proofErr w:type="spellEnd"/>
       <w:r>
         <w:rPr>
           <w:lang w:val="en-GB"/>
         </w:rPr>
         <w:t xml:space="preserve"> </w:t>
       </w:r>
-      <w:proofErr w:type="spellStart"/>
-      <w:r>
-        <w:rPr>
-          <w:lang w:val="en-GB"/>
-        </w:rPr>
-        <w:t>khiops</w:t>
-      </w:r>
-      <w:proofErr w:type="spellEnd"/>
-      <w:r>
-        <w:rPr>
-          <w:lang w:val="en-GB"/>
-        </w:rPr>
-        <w:t xml:space="preserve"> </w:t>
-      </w:r>
       <w:r>
         <w:rPr>
           <w:lang w:val="en-GB"/>
@@ -15258,21 +14994,7 @@
         <w:rPr>
           <w:lang w:val="en-GB"/>
         </w:rPr>
-        <w:t xml:space="preserve">shortcut available in the </w:t>
-      </w:r>
-      <w:proofErr w:type="spellStart"/>
-      <w:r>
-        <w:rPr>
-          <w:lang w:val="en-GB"/>
-        </w:rPr>
-        <w:t>Khiops</w:t>
-      </w:r>
-      <w:proofErr w:type="spellEnd"/>
-      <w:r>
-        <w:rPr>
-          <w:lang w:val="en-GB"/>
-        </w:rPr>
-        <w:t xml:space="preserve"> installation directory</w:t>
+        <w:t>shortcut available in the Khiops installation directory</w:t>
       </w:r>
       <w:r>
         <w:rPr>
@@ -15464,21 +15186,7 @@
         <w:rPr>
           <w:lang w:val="en-GB"/>
         </w:rPr>
-        <w:t xml:space="preserve"> by default, </w:t>
-      </w:r>
-      <w:proofErr w:type="spellStart"/>
-      <w:r>
-        <w:rPr>
-          <w:lang w:val="en-GB"/>
-        </w:rPr>
-        <w:t>Khiops</w:t>
-      </w:r>
-      <w:proofErr w:type="spellEnd"/>
-      <w:r>
-        <w:rPr>
-          <w:lang w:val="en-GB"/>
-        </w:rPr>
-        <w:t xml:space="preserve"> </w:t>
+        <w:t xml:space="preserve"> by default, Khiops </w:t>
       </w:r>
       <w:r>
         <w:rPr>
@@ -15579,14 +15287,12 @@
         <w:lastRenderedPageBreak/>
         <w:t xml:space="preserve">The following scenario corresponds to a use of </w:t>
       </w:r>
-      <w:proofErr w:type="spellStart"/>
       <w:r>
         <w:rPr>
           <w:lang w:val="en-GB"/>
         </w:rPr>
         <w:t>Khiops</w:t>
       </w:r>
-      <w:proofErr w:type="spellEnd"/>
       <w:r>
         <w:rPr>
           <w:lang w:val="en-GB"/>
@@ -15771,19 +15477,11 @@
         </w:rPr>
         <w:t xml:space="preserve">Open a Shell </w:t>
       </w:r>
-      <w:proofErr w:type="spellStart"/>
-      <w:r>
-        <w:rPr>
-          <w:lang w:val="en-GB"/>
-        </w:rPr>
-        <w:t>Khiops</w:t>
-      </w:r>
-      <w:proofErr w:type="spellEnd"/>
-      <w:r>
-        <w:rPr>
-          <w:lang w:val="en-GB"/>
-        </w:rPr>
-        <w:t xml:space="preserve"> </w:t>
+      <w:r>
+        <w:rPr>
+          <w:lang w:val="en-GB"/>
+        </w:rPr>
+        <w:t xml:space="preserve">Khiops </w:t>
       </w:r>
       <w:r>
         <w:rPr>
@@ -15817,14 +15515,12 @@
         </w:rPr>
         <w:t xml:space="preserve">Start </w:t>
       </w:r>
-      <w:proofErr w:type="spellStart"/>
       <w:r>
         <w:rPr>
           <w:lang w:val="en-GB"/>
         </w:rPr>
         <w:t>Khiops</w:t>
       </w:r>
-      <w:proofErr w:type="spellEnd"/>
       <w:r>
         <w:rPr>
           <w:lang w:val="en-GB"/>
@@ -16099,27 +15795,7 @@
                 <w:szCs w:val="16"/>
                 <w:lang w:val="en-GB"/>
               </w:rPr>
-              <w:t xml:space="preserve">// -&gt; </w:t>
-            </w:r>
-            <w:proofErr w:type="spellStart"/>
-            <w:r>
-              <w:rPr>
-                <w:rFonts w:cs="Calibri"/>
-                <w:sz w:val="16"/>
-                <w:szCs w:val="16"/>
-                <w:lang w:val="en-GB"/>
-              </w:rPr>
-              <w:t>Khiops</w:t>
-            </w:r>
-            <w:proofErr w:type="spellEnd"/>
-            <w:r>
-              <w:rPr>
-                <w:rFonts w:cs="Calibri"/>
-                <w:sz w:val="16"/>
-                <w:szCs w:val="16"/>
-                <w:lang w:val="en-GB"/>
-              </w:rPr>
-              <w:t xml:space="preserve"> </w:t>
+              <w:t xml:space="preserve">// -&gt; Khiops </w:t>
             </w:r>
             <w:proofErr w:type="spellStart"/>
             <w:r>
@@ -16800,27 +16476,7 @@
                 <w:szCs w:val="16"/>
                 <w:lang w:val="en-GB"/>
               </w:rPr>
-              <w:t xml:space="preserve">// &lt;- </w:t>
-            </w:r>
-            <w:proofErr w:type="spellStart"/>
-            <w:r>
-              <w:rPr>
-                <w:rFonts w:cs="Calibri"/>
-                <w:sz w:val="16"/>
-                <w:szCs w:val="16"/>
-                <w:lang w:val="en-GB"/>
-              </w:rPr>
-              <w:t>Khiops</w:t>
-            </w:r>
-            <w:proofErr w:type="spellEnd"/>
-            <w:r>
-              <w:rPr>
-                <w:rFonts w:cs="Calibri"/>
-                <w:sz w:val="16"/>
-                <w:szCs w:val="16"/>
-                <w:lang w:val="en-GB"/>
-              </w:rPr>
-              <w:t xml:space="preserve"> </w:t>
+              <w:t xml:space="preserve">// &lt;- Khiops </w:t>
             </w:r>
             <w:proofErr w:type="spellStart"/>
             <w:r>
@@ -16866,39 +16522,8 @@
                 <w:szCs w:val="16"/>
                 <w:lang w:val="en-GB"/>
               </w:rPr>
-              <w:t xml:space="preserve">// -&gt; </w:t>
+              <w:t>// -&gt; Khiops Coclustering</w:t>
             </w:r>
-            <w:proofErr w:type="spellStart"/>
-            <w:r>
-              <w:rPr>
-                <w:rFonts w:cs="Calibri"/>
-                <w:sz w:val="16"/>
-                <w:szCs w:val="16"/>
-                <w:lang w:val="en-GB"/>
-              </w:rPr>
-              <w:t>Khiops</w:t>
-            </w:r>
-            <w:proofErr w:type="spellEnd"/>
-            <w:r>
-              <w:rPr>
-                <w:rFonts w:cs="Calibri"/>
-                <w:sz w:val="16"/>
-                <w:szCs w:val="16"/>
-                <w:lang w:val="en-GB"/>
-              </w:rPr>
-              <w:t xml:space="preserve"> </w:t>
-            </w:r>
-            <w:proofErr w:type="spellStart"/>
-            <w:r>
-              <w:rPr>
-                <w:rFonts w:cs="Calibri"/>
-                <w:sz w:val="16"/>
-                <w:szCs w:val="16"/>
-                <w:lang w:val="en-GB"/>
-              </w:rPr>
-              <w:t>Coclustering</w:t>
-            </w:r>
-            <w:proofErr w:type="spellEnd"/>
           </w:p>
           <w:p>
             <w:pPr>
@@ -16941,27 +16566,7 @@
                 <w:szCs w:val="16"/>
                 <w:lang w:val="en-GB"/>
               </w:rPr>
-              <w:t xml:space="preserve">// &lt;- </w:t>
-            </w:r>
-            <w:proofErr w:type="spellStart"/>
-            <w:r>
-              <w:rPr>
-                <w:rFonts w:cs="Calibri"/>
-                <w:sz w:val="16"/>
-                <w:szCs w:val="16"/>
-                <w:lang w:val="en-GB"/>
-              </w:rPr>
-              <w:t>Khiops</w:t>
-            </w:r>
-            <w:proofErr w:type="spellEnd"/>
-            <w:r>
-              <w:rPr>
-                <w:rFonts w:cs="Calibri"/>
-                <w:sz w:val="16"/>
-                <w:szCs w:val="16"/>
-                <w:lang w:val="en-GB"/>
-              </w:rPr>
-              <w:t xml:space="preserve"> </w:t>
+              <w:t xml:space="preserve">// &lt;- Khiops </w:t>
             </w:r>
             <w:proofErr w:type="spellStart"/>
             <w:r>
@@ -16999,14 +16604,12 @@
         </w:rPr>
         <w:t xml:space="preserve">: the two last "Close" actions must be commented to replay the scenario and remain in the graphical user interface of </w:t>
       </w:r>
-      <w:proofErr w:type="spellStart"/>
       <w:r>
         <w:rPr>
           <w:lang w:val="en-GB"/>
         </w:rPr>
         <w:t>Khiops</w:t>
       </w:r>
-      <w:proofErr w:type="spellEnd"/>
       <w:r>
         <w:rPr>
           <w:lang w:val="en-GB"/>
@@ -17027,14 +16630,12 @@
         </w:rPr>
         <w:t xml:space="preserve"> (otherwise, all the </w:t>
       </w:r>
-      <w:proofErr w:type="spellStart"/>
       <w:r>
         <w:rPr>
           <w:lang w:val="en-GB"/>
         </w:rPr>
         <w:t>Khiops</w:t>
       </w:r>
-      <w:proofErr w:type="spellEnd"/>
       <w:r>
         <w:rPr>
           <w:lang w:val="en-GB"/>
@@ -17055,14 +16656,12 @@
         </w:rPr>
         <w:t xml:space="preserve"> session is replayed in batch mode, even the close action that exits from </w:t>
       </w:r>
-      <w:proofErr w:type="spellStart"/>
       <w:r>
         <w:rPr>
           <w:lang w:val="en-GB"/>
         </w:rPr>
         <w:t>Khiops</w:t>
       </w:r>
-      <w:proofErr w:type="spellEnd"/>
       <w:r>
         <w:rPr>
           <w:lang w:val="en-GB"/>
@@ -17095,7 +16694,7 @@
         <w:instrText xml:space="preserve">AUTONUMLGL </w:instrText>
       </w:r>
       <w:bookmarkStart w:id="52" w:name="_Toc315256504"/>
-      <w:bookmarkStart w:id="53" w:name="_Toc152159511"/>
+      <w:bookmarkStart w:id="53" w:name="_Toc181704845"/>
       <w:r>
         <w:fldChar w:fldCharType="end"/>
       </w:r>
@@ -17121,19 +16720,11 @@
           <w:lang w:val="en-GB"/>
         </w:rPr>
       </w:pPr>
-      <w:proofErr w:type="spellStart"/>
-      <w:r>
-        <w:rPr>
-          <w:lang w:val="en-GB"/>
-        </w:rPr>
-        <w:t>Khiops</w:t>
-      </w:r>
-      <w:proofErr w:type="spellEnd"/>
-      <w:r>
-        <w:rPr>
-          <w:lang w:val="en-GB"/>
-        </w:rPr>
-        <w:t xml:space="preserve"> </w:t>
+      <w:r>
+        <w:rPr>
+          <w:lang w:val="en-GB"/>
+        </w:rPr>
+        <w:t xml:space="preserve">Khiops </w:t>
       </w:r>
       <w:proofErr w:type="spellStart"/>
       <w:r>
@@ -17242,7 +16833,7 @@
         <w:instrText xml:space="preserve">AUTONUMLGL </w:instrText>
       </w:r>
       <w:bookmarkStart w:id="54" w:name="_Toc315256505"/>
-      <w:bookmarkStart w:id="55" w:name="_Toc152159512"/>
+      <w:bookmarkStart w:id="55" w:name="_Toc181704846"/>
       <w:r>
         <w:fldChar w:fldCharType="end"/>
       </w:r>
@@ -17897,7 +17488,7 @@
         <w:instrText xml:space="preserve">AUTONUMLGL </w:instrText>
       </w:r>
       <w:bookmarkStart w:id="56" w:name="_Toc525201731"/>
-      <w:bookmarkStart w:id="57" w:name="_Toc152159513"/>
+      <w:bookmarkStart w:id="57" w:name="_Toc181704847"/>
       <w:r>
         <w:rPr>
           <w:lang w:val="en-GB"/>
@@ -17914,21 +17505,7 @@
         <w:rPr>
           <w:lang w:val="en-GB"/>
         </w:rPr>
-        <w:t xml:space="preserve">Python </w:t>
-      </w:r>
-      <w:proofErr w:type="spellStart"/>
-      <w:r>
-        <w:rPr>
-          <w:lang w:val="en-GB"/>
-        </w:rPr>
-        <w:t>Khiops</w:t>
-      </w:r>
-      <w:proofErr w:type="spellEnd"/>
-      <w:r>
-        <w:rPr>
-          <w:lang w:val="en-GB"/>
-        </w:rPr>
-        <w:t xml:space="preserve"> library</w:t>
+        <w:t>Python Khiops library</w:t>
       </w:r>
       <w:bookmarkEnd w:id="56"/>
       <w:bookmarkEnd w:id="57"/>
@@ -17957,55 +17534,27 @@
         <w:rPr>
           <w:lang w:val="en-GB"/>
         </w:rPr>
-        <w:t xml:space="preserve"> library is delivered with the main </w:t>
-      </w:r>
-      <w:proofErr w:type="spellStart"/>
-      <w:r>
-        <w:rPr>
-          <w:lang w:val="en-GB"/>
-        </w:rPr>
-        <w:t>Khiops</w:t>
-      </w:r>
-      <w:proofErr w:type="spellEnd"/>
-      <w:r>
-        <w:rPr>
-          <w:lang w:val="en-GB"/>
-        </w:rPr>
-        <w:t xml:space="preserve"> package, under the python directory.</w:t>
-      </w:r>
-    </w:p>
-    <w:p>
-      <w:pPr>
-        <w:rPr>
-          <w:lang w:val="en-GB"/>
-        </w:rPr>
-      </w:pPr>
-    </w:p>
-    <w:p>
-      <w:pPr>
-        <w:rPr>
-          <w:lang w:val="en-GB"/>
-        </w:rPr>
-      </w:pPr>
-      <w:r>
-        <w:rPr>
-          <w:lang w:val="en-GB"/>
-        </w:rPr>
-        <w:t xml:space="preserve">It allows to perform any </w:t>
-      </w:r>
-      <w:proofErr w:type="spellStart"/>
-      <w:r>
-        <w:rPr>
-          <w:lang w:val="en-GB"/>
-        </w:rPr>
-        <w:t>Khiops</w:t>
-      </w:r>
-      <w:proofErr w:type="spellEnd"/>
-      <w:r>
-        <w:rPr>
-          <w:lang w:val="en-GB"/>
-        </w:rPr>
-        <w:t xml:space="preserve"> task (data management, data preparation, </w:t>
+        <w:t xml:space="preserve"> library is delivered with the main Khiops package, under the python directory.</w:t>
+      </w:r>
+    </w:p>
+    <w:p>
+      <w:pPr>
+        <w:rPr>
+          <w:lang w:val="en-GB"/>
+        </w:rPr>
+      </w:pPr>
+    </w:p>
+    <w:p>
+      <w:pPr>
+        <w:rPr>
+          <w:lang w:val="en-GB"/>
+        </w:rPr>
+      </w:pPr>
+      <w:r>
+        <w:rPr>
+          <w:lang w:val="en-GB"/>
+        </w:rPr>
+        <w:t xml:space="preserve">It allows to perform any Khiops task (data management, data preparation, </w:t>
       </w:r>
       <w:proofErr w:type="spellStart"/>
       <w:r>
@@ -18084,35 +17633,7 @@
         <w:rPr>
           <w:lang w:val="en-GB"/>
         </w:rPr>
-        <w:t xml:space="preserve">run: to run </w:t>
-      </w:r>
-      <w:proofErr w:type="spellStart"/>
-      <w:r>
-        <w:rPr>
-          <w:lang w:val="en-GB"/>
-        </w:rPr>
-        <w:t>Khiops</w:t>
-      </w:r>
-      <w:proofErr w:type="spellEnd"/>
-      <w:r>
-        <w:rPr>
-          <w:lang w:val="en-GB"/>
-        </w:rPr>
-        <w:t xml:space="preserve"> or </w:t>
-      </w:r>
-      <w:proofErr w:type="spellStart"/>
-      <w:r>
-        <w:rPr>
-          <w:lang w:val="en-GB"/>
-        </w:rPr>
-        <w:t>Khiops</w:t>
-      </w:r>
-      <w:proofErr w:type="spellEnd"/>
-      <w:r>
-        <w:rPr>
-          <w:lang w:val="en-GB"/>
-        </w:rPr>
-        <w:t xml:space="preserve"> </w:t>
+        <w:t xml:space="preserve">run: to run Khiops or Khiops </w:t>
       </w:r>
       <w:proofErr w:type="spellStart"/>
       <w:r>
@@ -18152,35 +17673,7 @@
         <w:rPr>
           <w:lang w:val="en-GB"/>
         </w:rPr>
-        <w:t xml:space="preserve">dictionary: python classes to inspect </w:t>
-      </w:r>
-      <w:proofErr w:type="spellStart"/>
-      <w:r>
-        <w:rPr>
-          <w:lang w:val="en-GB"/>
-        </w:rPr>
-        <w:t>Khiops</w:t>
-      </w:r>
-      <w:proofErr w:type="spellEnd"/>
-      <w:r>
-        <w:rPr>
-          <w:lang w:val="en-GB"/>
-        </w:rPr>
-        <w:t xml:space="preserve"> dictionaries (available as JSON from </w:t>
-      </w:r>
-      <w:proofErr w:type="spellStart"/>
-      <w:r>
-        <w:rPr>
-          <w:lang w:val="en-GB"/>
-        </w:rPr>
-        <w:t>Khiops</w:t>
-      </w:r>
-      <w:proofErr w:type="spellEnd"/>
-      <w:r>
-        <w:rPr>
-          <w:lang w:val="en-GB"/>
-        </w:rPr>
-        <w:t>)</w:t>
+        <w:t>dictionary: python classes to inspect Khiops dictionaries (available as JSON from Khiops)</w:t>
       </w:r>
     </w:p>
     <w:p>
@@ -18206,35 +17699,7 @@
         <w:rPr>
           <w:lang w:val="en-GB"/>
         </w:rPr>
-        <w:t xml:space="preserve">: python classes to inspect </w:t>
-      </w:r>
-      <w:proofErr w:type="spellStart"/>
-      <w:r>
-        <w:rPr>
-          <w:lang w:val="en-GB"/>
-        </w:rPr>
-        <w:t>Khiops</w:t>
-      </w:r>
-      <w:proofErr w:type="spellEnd"/>
-      <w:r>
-        <w:rPr>
-          <w:lang w:val="en-GB"/>
-        </w:rPr>
-        <w:t xml:space="preserve"> analysis results (available as JSON from </w:t>
-      </w:r>
-      <w:proofErr w:type="spellStart"/>
-      <w:r>
-        <w:rPr>
-          <w:lang w:val="en-GB"/>
-        </w:rPr>
-        <w:t>Khiops</w:t>
-      </w:r>
-      <w:proofErr w:type="spellEnd"/>
-      <w:r>
-        <w:rPr>
-          <w:lang w:val="en-GB"/>
-        </w:rPr>
-        <w:t>)</w:t>
+        <w:t>: python classes to inspect Khiops analysis results (available as JSON from Khiops)</w:t>
       </w:r>
     </w:p>
     <w:p>
@@ -18260,21 +17725,7 @@
         <w:rPr>
           <w:lang w:val="en-GB"/>
         </w:rPr>
-        <w:t xml:space="preserve">: python classes to inspect </w:t>
-      </w:r>
-      <w:proofErr w:type="spellStart"/>
-      <w:r>
-        <w:rPr>
-          <w:lang w:val="en-GB"/>
-        </w:rPr>
-        <w:t>Khiops</w:t>
-      </w:r>
-      <w:proofErr w:type="spellEnd"/>
-      <w:r>
-        <w:rPr>
-          <w:lang w:val="en-GB"/>
-        </w:rPr>
-        <w:t xml:space="preserve"> </w:t>
+        <w:t xml:space="preserve">: python classes to inspect Khiops </w:t>
       </w:r>
       <w:proofErr w:type="spellStart"/>
       <w:r>
@@ -18288,21 +17739,7 @@
         <w:rPr>
           <w:lang w:val="en-GB"/>
         </w:rPr>
-        <w:t xml:space="preserve"> results (available as JSON from </w:t>
-      </w:r>
-      <w:proofErr w:type="spellStart"/>
-      <w:r>
-        <w:rPr>
-          <w:lang w:val="en-GB"/>
-        </w:rPr>
-        <w:t>Khiops</w:t>
-      </w:r>
-      <w:proofErr w:type="spellEnd"/>
-      <w:r>
-        <w:rPr>
-          <w:lang w:val="en-GB"/>
-        </w:rPr>
-        <w:t>)</w:t>
+        <w:t xml:space="preserve"> results (available as JSON from Khiops)</w:t>
       </w:r>
     </w:p>
     <w:p>
@@ -18325,7 +17762,7 @@
         <w:instrText xml:space="preserve">AUTONUMLGL </w:instrText>
       </w:r>
       <w:bookmarkStart w:id="58" w:name="_Toc525201732"/>
-      <w:bookmarkStart w:id="59" w:name="_Toc152159514"/>
+      <w:bookmarkStart w:id="59" w:name="_Toc181704848"/>
       <w:r>
         <w:rPr>
           <w:lang w:val="en-GB"/>
@@ -18353,19 +17790,11 @@
           <w:lang w:val="en-GB"/>
         </w:rPr>
       </w:pPr>
-      <w:proofErr w:type="spellStart"/>
-      <w:r>
-        <w:rPr>
-          <w:lang w:val="en-GB"/>
-        </w:rPr>
-        <w:t>Khiops</w:t>
-      </w:r>
-      <w:proofErr w:type="spellEnd"/>
-      <w:r>
-        <w:rPr>
-          <w:lang w:val="en-GB"/>
-        </w:rPr>
-        <w:t xml:space="preserve"> can export dictionaries as well as any analysis result in files under the JSON format.</w:t>
+      <w:r>
+        <w:rPr>
+          <w:lang w:val="en-GB"/>
+        </w:rPr>
+        <w:t>Khiops can export dictionaries as well as any analysis result in files under the JSON format.</w:t>
       </w:r>
     </w:p>
     <w:p>
@@ -18411,21 +17840,7 @@
         <w:rPr>
           <w:lang w:val="en-GB"/>
         </w:rPr>
-        <w:t xml:space="preserve"> modules contain python classes with a simple access to all </w:t>
-      </w:r>
-      <w:proofErr w:type="spellStart"/>
-      <w:r>
-        <w:rPr>
-          <w:lang w:val="en-GB"/>
-        </w:rPr>
-        <w:t>Khiops</w:t>
-      </w:r>
-      <w:proofErr w:type="spellEnd"/>
-      <w:r>
-        <w:rPr>
-          <w:lang w:val="en-GB"/>
-        </w:rPr>
-        <w:t xml:space="preserve"> JSON reports. These classes </w:t>
+        <w:t xml:space="preserve"> modules contain python classes with a simple access to all Khiops JSON reports. These classes </w:t>
       </w:r>
       <w:r>
         <w:rPr>
@@ -18437,30 +17852,40 @@
         <w:rPr>
           <w:lang w:val="en-GB"/>
         </w:rPr>
+        <w:t xml:space="preserve"> Khiops JSON </w:t>
+      </w:r>
+      <w:proofErr w:type="gramStart"/>
+      <w:r>
+        <w:rPr>
+          <w:lang w:val="en-GB"/>
+        </w:rPr>
+        <w:t>reports, and</w:t>
+      </w:r>
+      <w:proofErr w:type="gramEnd"/>
+      <w:r>
+        <w:rPr>
+          <w:lang w:val="en-GB"/>
+        </w:rPr>
         <w:t xml:space="preserve"> </w:t>
       </w:r>
-      <w:proofErr w:type="spellStart"/>
-      <w:r>
-        <w:rPr>
-          <w:lang w:val="en-GB"/>
-        </w:rPr>
-        <w:t>Khiops</w:t>
-      </w:r>
-      <w:proofErr w:type="spellEnd"/>
-      <w:r>
-        <w:rPr>
-          <w:lang w:val="en-GB"/>
-        </w:rPr>
-        <w:t xml:space="preserve"> JSON </w:t>
-      </w:r>
-      <w:proofErr w:type="gramStart"/>
-      <w:r>
-        <w:rPr>
-          <w:lang w:val="en-GB"/>
-        </w:rPr>
-        <w:t>reports, and</w:t>
-      </w:r>
-      <w:proofErr w:type="gramEnd"/>
+      <w:r>
+        <w:rPr>
+          <w:lang w:val="en-GB"/>
+        </w:rPr>
+        <w:t>provide a pedagogic example of the JSON report manipulation. Th</w:t>
+      </w:r>
+      <w:r>
+        <w:rPr>
+          <w:lang w:val="en-GB"/>
+        </w:rPr>
+        <w:t>e</w:t>
+      </w:r>
+      <w:r>
+        <w:rPr>
+          <w:lang w:val="en-GB"/>
+        </w:rPr>
+        <w:t xml:space="preserve"> coding</w:t>
+      </w:r>
       <w:r>
         <w:rPr>
           <w:lang w:val="en-GB"/>
@@ -18471,20 +17896,22 @@
         <w:rPr>
           <w:lang w:val="en-GB"/>
         </w:rPr>
-        <w:t>provide a pedagogic example of the JSON report manipulation. Th</w:t>
-      </w:r>
-      <w:r>
-        <w:rPr>
-          <w:lang w:val="en-GB"/>
-        </w:rPr>
-        <w:t>e</w:t>
-      </w:r>
-      <w:r>
-        <w:rPr>
-          <w:lang w:val="en-GB"/>
-        </w:rPr>
-        <w:t xml:space="preserve"> coding</w:t>
-      </w:r>
+        <w:t xml:space="preserve">style </w:t>
+      </w:r>
+      <w:r>
+        <w:rPr>
+          <w:lang w:val="en-GB"/>
+        </w:rPr>
+        <w:t xml:space="preserve">in </w:t>
+      </w:r>
+      <w:proofErr w:type="spellStart"/>
+      <w:r>
+        <w:rPr>
+          <w:lang w:val="en-GB"/>
+        </w:rPr>
+        <w:t>pykhiops</w:t>
+      </w:r>
+      <w:proofErr w:type="spellEnd"/>
       <w:r>
         <w:rPr>
           <w:lang w:val="en-GB"/>
@@ -18495,22 +17922,8 @@
         <w:rPr>
           <w:lang w:val="en-GB"/>
         </w:rPr>
-        <w:t xml:space="preserve">style </w:t>
-      </w:r>
-      <w:r>
-        <w:rPr>
-          <w:lang w:val="en-GB"/>
-        </w:rPr>
-        <w:t xml:space="preserve">in </w:t>
-      </w:r>
-      <w:proofErr w:type="spellStart"/>
-      <w:r>
-        <w:rPr>
-          <w:lang w:val="en-GB"/>
-        </w:rPr>
-        <w:t>pykhiops</w:t>
-      </w:r>
-      <w:proofErr w:type="spellEnd"/>
+        <w:t>is neither "pythonic" nor optimized but rather generic and verbose so it</w:t>
+      </w:r>
       <w:r>
         <w:rPr>
           <w:lang w:val="en-GB"/>
@@ -18521,18 +17934,6 @@
         <w:rPr>
           <w:lang w:val="en-GB"/>
         </w:rPr>
-        <w:t>is neither "pythonic" nor optimized but rather generic and verbose so it</w:t>
-      </w:r>
-      <w:r>
-        <w:rPr>
-          <w:lang w:val="en-GB"/>
-        </w:rPr>
-        <w:t xml:space="preserve"> </w:t>
-      </w:r>
-      <w:r>
-        <w:rPr>
-          <w:lang w:val="en-GB"/>
-        </w:rPr>
         <w:t>can be easily translated to other structured programming languages.</w:t>
       </w:r>
     </w:p>
@@ -18553,21 +17954,7 @@
         <w:rPr>
           <w:lang w:val="en-GB"/>
         </w:rPr>
-        <w:t xml:space="preserve">The structure of the </w:t>
-      </w:r>
-      <w:proofErr w:type="spellStart"/>
-      <w:r>
-        <w:rPr>
-          <w:lang w:val="en-GB"/>
-        </w:rPr>
-        <w:t>Khiops</w:t>
-      </w:r>
-      <w:proofErr w:type="spellEnd"/>
-      <w:r>
-        <w:rPr>
-          <w:lang w:val="en-GB"/>
-        </w:rPr>
-        <w:t xml:space="preserve"> JSON reports is self-documented:</w:t>
+        <w:t>The structure of the Khiops JSON reports is self-documented:</w:t>
       </w:r>
     </w:p>
     <w:p>
@@ -18623,35 +18010,13 @@
         <w:rPr>
           <w:lang w:val="en-GB"/>
         </w:rPr>
-        <w:t xml:space="preserve">Most information is available as key-value pairs, where the keys resemble the labels used in </w:t>
-      </w:r>
-      <w:proofErr w:type="spellStart"/>
-      <w:r>
-        <w:rPr>
-          <w:lang w:val="en-GB"/>
-        </w:rPr>
-        <w:t>Khiops</w:t>
-      </w:r>
-      <w:proofErr w:type="spellEnd"/>
-      <w:r>
-        <w:rPr>
-          <w:lang w:val="en-GB"/>
-        </w:rPr>
-        <w:t xml:space="preserve"> report files (</w:t>
-      </w:r>
-      <w:proofErr w:type="spellStart"/>
-      <w:r>
-        <w:rPr>
-          <w:lang w:val="en-GB"/>
-        </w:rPr>
-        <w:t>Khiops</w:t>
-      </w:r>
-      <w:proofErr w:type="spellEnd"/>
-      <w:r>
-        <w:rPr>
-          <w:lang w:val="en-GB"/>
-        </w:rPr>
-        <w:t xml:space="preserve"> text reports with extension ".</w:t>
+        <w:t>Most information is available as key-value pairs, where the keys resemble the labels used in Khiops report files (</w:t>
+      </w:r>
+      <w:r>
+        <w:rPr>
+          <w:lang w:val="en-GB"/>
+        </w:rPr>
+        <w:t>Khiops text reports with extension ".</w:t>
       </w:r>
       <w:proofErr w:type="spellStart"/>
       <w:r>
@@ -18665,21 +18030,7 @@
         <w:rPr>
           <w:lang w:val="en-GB"/>
         </w:rPr>
-        <w:t xml:space="preserve">") and in the </w:t>
-      </w:r>
-      <w:proofErr w:type="spellStart"/>
-      <w:r>
-        <w:rPr>
-          <w:lang w:val="en-GB"/>
-        </w:rPr>
-        <w:t>Khiops</w:t>
-      </w:r>
-      <w:proofErr w:type="spellEnd"/>
-      <w:r>
-        <w:rPr>
-          <w:lang w:val="en-GB"/>
-        </w:rPr>
-        <w:t xml:space="preserve"> </w:t>
+        <w:t xml:space="preserve">") and in the Khiops </w:t>
       </w:r>
       <w:proofErr w:type="spellStart"/>
       <w:r>
@@ -18723,7 +18074,7 @@
         <w:instrText xml:space="preserve">AUTONUMLGL </w:instrText>
       </w:r>
       <w:bookmarkStart w:id="60" w:name="_Toc315256506"/>
-      <w:bookmarkStart w:id="61" w:name="_Toc152159515"/>
+      <w:bookmarkStart w:id="61" w:name="_Toc181704849"/>
       <w:r>
         <w:rPr>
           <w:lang w:val="en-GB"/>
@@ -18824,21 +18175,7 @@
         <w:rPr>
           <w:lang w:val="en-GB"/>
         </w:rPr>
-        <w:t xml:space="preserve">See </w:t>
-      </w:r>
-      <w:proofErr w:type="spellStart"/>
-      <w:r>
-        <w:rPr>
-          <w:lang w:val="en-GB"/>
-        </w:rPr>
-        <w:t>Khiops</w:t>
-      </w:r>
-      <w:proofErr w:type="spellEnd"/>
-      <w:r>
-        <w:rPr>
-          <w:lang w:val="en-GB"/>
-        </w:rPr>
-        <w:t xml:space="preserve"> guide for a more details on technical limitations.</w:t>
+        <w:t>See Khiops guide for a more details on technical limitations.</w:t>
       </w:r>
     </w:p>
     <w:bookmarkStart w:id="62" w:name="_Toc247338281"/>
@@ -18855,7 +18192,7 @@
       <w:r>
         <w:instrText xml:space="preserve">AUTONUMLGL </w:instrText>
       </w:r>
-      <w:bookmarkStart w:id="63" w:name="_Toc152159516"/>
+      <w:bookmarkStart w:id="63" w:name="_Toc181704850"/>
       <w:r>
         <w:rPr>
           <w:lang w:val="en-GB"/>
@@ -18937,15 +18274,7 @@
       </w:r>
       <w:proofErr w:type="spellEnd"/>
       <w:r>
-        <w:t xml:space="preserve"> models in the </w:t>
-      </w:r>
-      <w:proofErr w:type="spellStart"/>
-      <w:r>
-        <w:t>Khiops</w:t>
-      </w:r>
-      <w:proofErr w:type="spellEnd"/>
-      <w:r>
-        <w:t xml:space="preserve"> </w:t>
+        <w:t xml:space="preserve"> models in the Khiops </w:t>
       </w:r>
       <w:proofErr w:type="spellStart"/>
       <w:r>
@@ -18953,15 +18282,7 @@
       </w:r>
       <w:proofErr w:type="spellEnd"/>
       <w:r>
-        <w:t xml:space="preserve"> and </w:t>
-      </w:r>
-      <w:proofErr w:type="spellStart"/>
-      <w:r>
-        <w:t>Khiops</w:t>
-      </w:r>
-      <w:proofErr w:type="spellEnd"/>
-      <w:r>
-        <w:t xml:space="preserve"> </w:t>
+        <w:t xml:space="preserve"> and Khiops </w:t>
       </w:r>
       <w:proofErr w:type="spellStart"/>
       <w:r>
@@ -21424,21 +20745,7 @@
         <w:rPr>
           <w:color w:val="000000"/>
         </w:rPr>
-        <w:t xml:space="preserve">The following sections are managed by the </w:t>
-      </w:r>
-      <w:proofErr w:type="spellStart"/>
-      <w:r>
-        <w:rPr>
-          <w:color w:val="000000"/>
-        </w:rPr>
-        <w:t>Khiops</w:t>
-      </w:r>
-      <w:proofErr w:type="spellEnd"/>
-      <w:r>
-        <w:rPr>
-          <w:color w:val="000000"/>
-        </w:rPr>
-        <w:t xml:space="preserve"> </w:t>
+        <w:t xml:space="preserve">The following sections are managed by the Khiops </w:t>
       </w:r>
       <w:proofErr w:type="spellStart"/>
       <w:r>
@@ -21749,15 +21056,7 @@
       </w:r>
       <w:proofErr w:type="spellEnd"/>
       <w:r>
-        <w:t xml:space="preserve"> what is actually shown in </w:t>
-      </w:r>
-      <w:proofErr w:type="spellStart"/>
-      <w:r>
-        <w:t>Khiops</w:t>
-      </w:r>
-      <w:proofErr w:type="spellEnd"/>
-      <w:r>
-        <w:t xml:space="preserve"> Visualization</w:t>
+        <w:t xml:space="preserve"> what is actually shown in Khiops Visualization</w:t>
       </w:r>
     </w:p>
     <w:p>
@@ -22225,14 +21524,12 @@
     <w:r>
       <w:tab/>
     </w:r>
-    <w:proofErr w:type="spellStart"/>
     <w:r>
       <w:rPr>
         <w:i/>
       </w:rPr>
       <w:t>Khiops</w:t>
     </w:r>
-    <w:proofErr w:type="spellEnd"/>
     <w:r>
       <w:rPr>
         <w:i/>
@@ -22319,14 +21616,12 @@
     <w:r>
       <w:tab/>
     </w:r>
-    <w:proofErr w:type="spellStart"/>
     <w:r>
       <w:rPr>
         <w:i/>
       </w:rPr>
       <w:t>Khiops</w:t>
     </w:r>
-    <w:proofErr w:type="spellEnd"/>
     <w:r>
       <w:rPr>
         <w:i/>

</xml_diff>